<commit_message>
Update TravelPlanner: Add new views, services, and update documentation
</commit_message>
<xml_diff>
--- a/Maturitna Praca Juraj Vepy.docx
+++ b/Maturitna Praca Juraj Vepy.docx
@@ -88,39 +88,8 @@
           <w:sz w:val="28"/>
           <w:szCs w:val="28"/>
         </w:rPr>
-        <w:t xml:space="preserve">AI </w:t>
-      </w:r>
-      <w:proofErr w:type="spellStart"/>
-      <w:r>
-        <w:rPr>
-          <w:b/>
-          <w:bCs/>
-          <w:sz w:val="28"/>
-          <w:szCs w:val="28"/>
-        </w:rPr>
-        <w:t>Travel</w:t>
-      </w:r>
-      <w:proofErr w:type="spellEnd"/>
-      <w:r>
-        <w:rPr>
-          <w:b/>
-          <w:bCs/>
-          <w:sz w:val="28"/>
-          <w:szCs w:val="28"/>
-        </w:rPr>
-        <w:t xml:space="preserve"> </w:t>
-      </w:r>
-      <w:proofErr w:type="spellStart"/>
-      <w:r>
-        <w:rPr>
-          <w:b/>
-          <w:bCs/>
-          <w:sz w:val="28"/>
-          <w:szCs w:val="28"/>
-        </w:rPr>
-        <w:t>Planner</w:t>
-      </w:r>
-      <w:proofErr w:type="spellEnd"/>
+        <w:t>AI Travel Planner</w:t>
+      </w:r>
     </w:p>
     <w:p>
       <w:pPr>
@@ -236,6 +205,17 @@
     </w:p>
     <w:p>
       <w:pPr>
+        <w:tabs>
+          <w:tab w:val="left" w:pos="708"/>
+          <w:tab w:val="left" w:pos="1416"/>
+          <w:tab w:val="left" w:pos="2124"/>
+          <w:tab w:val="left" w:pos="6521"/>
+        </w:tabs>
+        <w:spacing w:line="360" w:lineRule="auto"/>
+      </w:pPr>
+    </w:p>
+    <w:p>
+      <w:pPr>
         <w:pStyle w:val="NormalWeb"/>
         <w:spacing w:before="0" w:beforeAutospacing="0" w:after="160" w:afterAutospacing="0"/>
         <w:rPr>
@@ -276,10 +256,18 @@
           <w:color w:val="000000"/>
         </w:rPr>
       </w:pPr>
-      <w:r>
+    </w:p>
+    <w:p>
+      <w:pPr>
+        <w:jc w:val="right"/>
         <w:rPr>
           <w:color w:val="000000"/>
         </w:rPr>
+      </w:pPr>
+      <w:r>
+        <w:rPr>
+          <w:color w:val="000000"/>
+        </w:rPr>
         <w:t>Ing. Dominik Zatkalík, PhD</w:t>
       </w:r>
     </w:p>
@@ -309,49 +297,63 @@
     </w:p>
     <w:p>
       <w:pPr>
-        <w:jc w:val="right"/>
-        <w:rPr>
-          <w:color w:val="000000"/>
-        </w:rPr>
-      </w:pPr>
-    </w:p>
-    <w:p>
-      <w:pPr>
         <w:spacing w:line="360" w:lineRule="auto"/>
-        <w:jc w:val="center"/>
-        <w:rPr>
-          <w:caps/>
-        </w:rPr>
-      </w:pPr>
-      <w:r>
-        <w:rPr>
-          <w:caps/>
-        </w:rPr>
-        <w:t>Stredná priemyselná škola elektrotechnická</w:t>
-      </w:r>
+      </w:pPr>
     </w:p>
     <w:p>
       <w:pPr>
         <w:spacing w:line="360" w:lineRule="auto"/>
-        <w:jc w:val="center"/>
-        <w:rPr>
-          <w:caps/>
-        </w:rPr>
-      </w:pPr>
-      <w:r>
-        <w:rPr>
-          <w:caps/>
-        </w:rPr>
-        <w:t>Hálova 16, 851 01 Bratislava</w:t>
-      </w:r>
+      </w:pPr>
     </w:p>
     <w:p>
       <w:pPr>
         <w:spacing w:line="360" w:lineRule="auto"/>
       </w:pPr>
-      <w:r>
-        <w:t xml:space="preserve"> </w:t>
-      </w:r>
+    </w:p>
+    <w:p>
+      <w:pPr>
+        <w:spacing w:line="360" w:lineRule="auto"/>
+      </w:pPr>
+    </w:p>
+    <w:p>
+      <w:pPr>
+        <w:spacing w:line="360" w:lineRule="auto"/>
+      </w:pPr>
+    </w:p>
+    <w:p>
+      <w:pPr>
+        <w:spacing w:line="360" w:lineRule="auto"/>
+      </w:pPr>
+    </w:p>
+    <w:p>
+      <w:pPr>
+        <w:spacing w:line="360" w:lineRule="auto"/>
+      </w:pPr>
+    </w:p>
+    <w:p>
+      <w:pPr>
+        <w:spacing w:line="360" w:lineRule="auto"/>
+      </w:pPr>
+    </w:p>
+    <w:p>
+      <w:pPr>
+        <w:spacing w:line="360" w:lineRule="auto"/>
+      </w:pPr>
+    </w:p>
+    <w:p>
+      <w:pPr>
+        <w:spacing w:line="360" w:lineRule="auto"/>
+      </w:pPr>
+    </w:p>
+    <w:p>
+      <w:pPr>
+        <w:spacing w:line="360" w:lineRule="auto"/>
+      </w:pPr>
+    </w:p>
+    <w:p>
+      <w:pPr>
+        <w:spacing w:line="360" w:lineRule="auto"/>
+      </w:pPr>
     </w:p>
     <w:p>
       <w:pPr>
@@ -2242,34 +2244,7 @@
         <w:t>Klient-Server</w:t>
       </w:r>
       <w:r>
-        <w:t>, kde mobilná aplikácia (klient) slúži primárne ako prezentačná vrstva pre interakciu s používateľom, zatiaľ čo náročná logika a spracovanie dát prebiehajú na vzdialenom serveri (</w:t>
-      </w:r>
-      <w:proofErr w:type="spellStart"/>
-      <w:r>
-        <w:t>backend</w:t>
-      </w:r>
-      <w:proofErr w:type="spellEnd"/>
-      <w:r>
-        <w:t xml:space="preserve">).V prípade aplikácie </w:t>
-      </w:r>
-      <w:proofErr w:type="spellStart"/>
-      <w:r>
-        <w:t>Travel</w:t>
-      </w:r>
-      <w:proofErr w:type="spellEnd"/>
-      <w:r>
-        <w:t xml:space="preserve"> </w:t>
-      </w:r>
-      <w:proofErr w:type="spellStart"/>
-      <w:r>
-        <w:t>Planner</w:t>
-      </w:r>
-      <w:proofErr w:type="spellEnd"/>
-      <w:r>
-        <w:t xml:space="preserve"> je architektúra rozšírená o integráciu s externým rozhraním umelej inteligencie (AI API). Celý systém sa skladá zo štyroch hlavných komponentov:</w:t>
-      </w:r>
-      <w:r>
-        <w:t xml:space="preserve"> </w:t>
+        <w:t xml:space="preserve">, kde mobilná aplikácia (klient) slúži primárne ako prezentačná vrstva pre interakciu s používateľom, zatiaľ čo náročná logika a spracovanie dát prebiehajú na vzdialenom serveri (backend).V prípade aplikácie Travel Planner je architektúra rozšírená o integráciu s externým rozhraním umelej inteligencie (AI API). Celý systém sa skladá zo štyroch hlavných komponentov: </w:t>
       </w:r>
     </w:p>
     <w:p>
@@ -2285,39 +2260,7 @@
           <w:b/>
           <w:bCs/>
         </w:rPr>
-        <w:t>Mobilný klient (</w:t>
-      </w:r>
-      <w:proofErr w:type="spellStart"/>
-      <w:r>
-        <w:rPr>
-          <w:b/>
-          <w:bCs/>
-        </w:rPr>
-        <w:t>iOS</w:t>
-      </w:r>
-      <w:proofErr w:type="spellEnd"/>
-      <w:r>
-        <w:rPr>
-          <w:b/>
-          <w:bCs/>
-        </w:rPr>
-        <w:t xml:space="preserve"> </w:t>
-      </w:r>
-      <w:proofErr w:type="spellStart"/>
-      <w:r>
-        <w:rPr>
-          <w:b/>
-          <w:bCs/>
-        </w:rPr>
-        <w:t>App</w:t>
-      </w:r>
-      <w:proofErr w:type="spellEnd"/>
-      <w:r>
-        <w:rPr>
-          <w:b/>
-          <w:bCs/>
-        </w:rPr>
-        <w:t>):</w:t>
+        <w:t>Mobilný klient (iOS App):</w:t>
       </w:r>
       <w:r>
         <w:t> Zabezpečuje UI/UX, zbiera vstupy od používateľa a zobrazuje vygenerované plány.</w:t>
@@ -2331,53 +2274,12 @@
           <w:numId w:val="7"/>
         </w:numPr>
       </w:pPr>
-      <w:proofErr w:type="spellStart"/>
       <w:r>
         <w:rPr>
           <w:b/>
           <w:bCs/>
         </w:rPr>
-        <w:t>Backend</w:t>
-      </w:r>
-      <w:proofErr w:type="spellEnd"/>
-      <w:r>
-        <w:rPr>
-          <w:b/>
-          <w:bCs/>
-        </w:rPr>
-        <w:t xml:space="preserve"> (</w:t>
-      </w:r>
-      <w:proofErr w:type="spellStart"/>
-      <w:r>
-        <w:rPr>
-          <w:b/>
-          <w:bCs/>
-        </w:rPr>
-        <w:t>Firebase</w:t>
-      </w:r>
-      <w:proofErr w:type="spellEnd"/>
-      <w:r>
-        <w:rPr>
-          <w:b/>
-          <w:bCs/>
-        </w:rPr>
-        <w:t>/</w:t>
-      </w:r>
-      <w:proofErr w:type="spellStart"/>
-      <w:r>
-        <w:rPr>
-          <w:b/>
-          <w:bCs/>
-        </w:rPr>
-        <w:t>Cloud</w:t>
-      </w:r>
-      <w:proofErr w:type="spellEnd"/>
-      <w:r>
-        <w:rPr>
-          <w:b/>
-          <w:bCs/>
-        </w:rPr>
-        <w:t>):</w:t>
+        <w:t>Backend (Firebase/Cloud):</w:t>
       </w:r>
       <w:r>
         <w:t> Slúži ako centrálny bod pre autentifikáciu používateľov a ukladanie dát.</w:t>
@@ -2396,34 +2298,10 @@
           <w:b/>
           <w:bCs/>
         </w:rPr>
-        <w:t>Databáza (</w:t>
-      </w:r>
-      <w:proofErr w:type="spellStart"/>
-      <w:r>
-        <w:rPr>
-          <w:b/>
-          <w:bCs/>
-        </w:rPr>
-        <w:t>Firestore</w:t>
-      </w:r>
-      <w:proofErr w:type="spellEnd"/>
-      <w:r>
-        <w:rPr>
-          <w:b/>
-          <w:bCs/>
-        </w:rPr>
-        <w:t>):</w:t>
-      </w:r>
-      <w:r>
-        <w:t> </w:t>
-      </w:r>
-      <w:proofErr w:type="spellStart"/>
-      <w:r>
-        <w:t>NoSQL</w:t>
-      </w:r>
-      <w:proofErr w:type="spellEnd"/>
-      <w:r>
-        <w:t xml:space="preserve"> databáza uchovávajúca profily používateľov a históriu cestovných plánov.</w:t>
+        <w:t>Databáza (Firestore):</w:t>
+      </w:r>
+      <w:r>
+        <w:t> NoSQL databáza uchovávajúca profily používateľov a históriu cestovných plánov.</w:t>
       </w:r>
     </w:p>
     <w:p>
@@ -2439,23 +2317,7 @@
           <w:b/>
           <w:bCs/>
         </w:rPr>
-        <w:t>AI Služba (</w:t>
-      </w:r>
-      <w:proofErr w:type="spellStart"/>
-      <w:r>
-        <w:rPr>
-          <w:b/>
-          <w:bCs/>
-        </w:rPr>
-        <w:t>OpenAI</w:t>
-      </w:r>
-      <w:proofErr w:type="spellEnd"/>
-      <w:r>
-        <w:rPr>
-          <w:b/>
-          <w:bCs/>
-        </w:rPr>
-        <w:t xml:space="preserve"> API):</w:t>
+        <w:t>AI Služba (OpenAI API):</w:t>
       </w:r>
       <w:r>
         <w:t> Externá služba, ktorá na základe vstupov generuje textový a štruktúrovaný plán cesty.</w:t>
@@ -2499,31 +2361,14 @@
         <w:t>HTTP/REST</w:t>
       </w:r>
       <w:r>
-        <w:t xml:space="preserve">. Mobilná aplikácia nekomunikuje s AI modelom priamo, ale požiadavky smeruje cez zabezpečený </w:t>
-      </w:r>
-      <w:proofErr w:type="spellStart"/>
-      <w:r>
-        <w:t>backend</w:t>
-      </w:r>
-      <w:proofErr w:type="spellEnd"/>
-      <w:r>
-        <w:t>. Tento prístup, známy ako </w:t>
-      </w:r>
-      <w:proofErr w:type="spellStart"/>
+        <w:t>. Mobilná aplikácia nekomunikuje s AI modelom priamo, ale požiadavky smeruje cez zabezpečený backend. Tento prístup, známy ako </w:t>
+      </w:r>
       <w:r>
         <w:rPr>
           <w:rStyle w:val="markdown-italics-text"/>
           <w:rFonts w:eastAsiaTheme="majorEastAsia"/>
         </w:rPr>
-        <w:t>Backend-for-Frontend</w:t>
-      </w:r>
-      <w:proofErr w:type="spellEnd"/>
-      <w:r>
-        <w:rPr>
-          <w:rStyle w:val="markdown-italics-text"/>
-          <w:rFonts w:eastAsiaTheme="majorEastAsia"/>
-        </w:rPr>
-        <w:t xml:space="preserve"> (BFF)</w:t>
+        <w:t>Backend-for-Frontend (BFF)</w:t>
       </w:r>
       <w:r>
         <w:t>, zvyšuje bezpečnosť, keďže API kľúče k AI službe nie sú uložené priamo v zariadení používateľa.</w:t>
@@ -2805,39 +2650,7 @@
         <w:t>prihlásenie</w:t>
       </w:r>
       <w:r>
-        <w:t>. Tento systém zabezpečuje nielen registráciu a prihlásenie používateľov pomocou kombinácie emailu a hesla, ale aj integráciu s poskytovateľmi identít tretích strán, ako sú Google alebo Apple. Dôležitou súčasťou je automatizovaná správa používateľských relácií, ktorá zahŕňa bezpečné ukladanie a pravidelné obnovovanie prístupových tokenov (</w:t>
-      </w:r>
-      <w:proofErr w:type="spellStart"/>
-      <w:r>
-        <w:t>Refresh</w:t>
-      </w:r>
-      <w:proofErr w:type="spellEnd"/>
-      <w:r>
-        <w:t xml:space="preserve"> </w:t>
-      </w:r>
-      <w:proofErr w:type="spellStart"/>
-      <w:r>
-        <w:t>Tokens</w:t>
-      </w:r>
-      <w:proofErr w:type="spellEnd"/>
-      <w:r>
-        <w:t xml:space="preserve">), vďaka čomu používateľ nemusí opakovane zadávať svoje prihlasovacie údaje pri každom spustení aplikácie. Z hľadiska bezpečnosti API volaní je každá požiadavka smerujúca na </w:t>
-      </w:r>
-      <w:proofErr w:type="spellStart"/>
-      <w:r>
-        <w:t>backend</w:t>
-      </w:r>
-      <w:proofErr w:type="spellEnd"/>
-      <w:r>
-        <w:t xml:space="preserve"> podpísaná v HTTP hlavičke pomocou tzv. </w:t>
-      </w:r>
-      <w:proofErr w:type="spellStart"/>
-      <w:r>
-        <w:t>Bearer</w:t>
-      </w:r>
-      <w:proofErr w:type="spellEnd"/>
-      <w:r>
-        <w:t xml:space="preserve"> Tokenu. Server tento token pred spracovaním akejkoľvek požiadavky overí, čím sa zabezpečí, že k dátam pristupuje len autorizovaný používateľ. Tento centralizovaný prístup eliminuje riziko ukladania citlivých údajov, ako sú heslá v otvorenom tvare, priamo v úložisku mobilného zariadenia a deleguje zodpovednosť za bezpečnosť na overenú a pravidelne auditovanú infraštruktúru poskytovateľa identity.</w:t>
+        <w:t>. Tento systém zabezpečuje nielen registráciu a prihlásenie používateľov pomocou kombinácie emailu a hesla, ale aj integráciu s poskytovateľmi identít tretích strán, ako sú Google alebo Apple. Dôležitou súčasťou je automatizovaná správa používateľských relácií, ktorá zahŕňa bezpečné ukladanie a pravidelné obnovovanie prístupových tokenov (Refresh Tokens), vďaka čomu používateľ nemusí opakovane zadávať svoje prihlasovacie údaje pri každom spustení aplikácie. Z hľadiska bezpečnosti API volaní je každá požiadavka smerujúca na backend podpísaná v HTTP hlavičke pomocou tzv. Bearer Tokenu. Server tento token pred spracovaním akejkoľvek požiadavky overí, čím sa zabezpečí, že k dátam pristupuje len autorizovaný používateľ. Tento centralizovaný prístup eliminuje riziko ukladania citlivých údajov, ako sú heslá v otvorenom tvare, priamo v úložisku mobilného zariadenia a deleguje zodpovednosť za bezpečnosť na overenú a pravidelne auditovanú infraštruktúru poskytovateľa identity.</w:t>
       </w:r>
       <w:r>
         <w:rPr>
@@ -2869,43 +2682,11 @@
         <w:pStyle w:val="text"/>
       </w:pPr>
       <w:r>
-        <w:t>Posledným kľúčovým prvkom architektúry je spôsob, akým aplikácia spracováva neštruktúrované výstupy z generatívnej umelej inteligencie. Keďže veľké jazykové modely (LLM) prirodzene generujú voľný text, pre potreby mobilnej aplikácie je nevyhnutné tento výstup transformovať do štruktúrovanej podoby. Architektúra preto zahŕňa vrstvu pre spracovanie dát (</w:t>
-      </w:r>
-      <w:proofErr w:type="spellStart"/>
-      <w:r>
-        <w:t>Data</w:t>
-      </w:r>
-      <w:proofErr w:type="spellEnd"/>
+        <w:t>Posledným kľúčovým prvkom architektúry je spôsob, akým aplikácia spracováva neštruktúrované výstupy z generatívnej umelej inteligencie. Keďže veľké jazykové modely (LLM) prirodzene generujú voľný text, pre potreby mobilnej aplikácie je nevyhnutné tento výstup transformovať do štruktúrovanej podoby. Architektúra preto zahŕňa vrstvu pre spracovanie dát (Data Parsing Layer) na strane backendu.</w:t>
+      </w:r>
       <w:r>
         <w:t xml:space="preserve"> </w:t>
       </w:r>
-      <w:proofErr w:type="spellStart"/>
-      <w:r>
-        <w:t>Parsing</w:t>
-      </w:r>
-      <w:proofErr w:type="spellEnd"/>
-      <w:r>
-        <w:t xml:space="preserve"> </w:t>
-      </w:r>
-      <w:proofErr w:type="spellStart"/>
-      <w:r>
-        <w:t>Layer</w:t>
-      </w:r>
-      <w:proofErr w:type="spellEnd"/>
-      <w:r>
-        <w:t xml:space="preserve">) na strane </w:t>
-      </w:r>
-      <w:proofErr w:type="spellStart"/>
-      <w:r>
-        <w:t>backendu</w:t>
-      </w:r>
-      <w:proofErr w:type="spellEnd"/>
-      <w:r>
-        <w:t>.</w:t>
-      </w:r>
-      <w:r>
-        <w:t xml:space="preserve"> </w:t>
-      </w:r>
       <w:r>
         <w:rPr>
           <w:lang w:val="sk-SK"/>
@@ -2921,15 +2702,7 @@
         </w:rPr>
       </w:pPr>
       <w:r>
-        <w:t xml:space="preserve">Po prijatí odpovede od AI modelu </w:t>
-      </w:r>
-      <w:proofErr w:type="spellStart"/>
-      <w:r>
-        <w:t>backend</w:t>
-      </w:r>
-      <w:proofErr w:type="spellEnd"/>
-      <w:r>
-        <w:t xml:space="preserve"> analyzuje text a extrahuje z neho kľúčové entity, ako sú názvy pamiatok, časy návštev, odhadované ceny a geografické súradnice. </w:t>
+        <w:t xml:space="preserve">Po prijatí odpovede od AI modelu backend analyzuje text a extrahuje z neho kľúčové entity, ako sú názvy pamiatok, časy návštev, odhadované ceny a geografické súradnice. </w:t>
       </w:r>
     </w:p>
     <w:p/>
@@ -3066,13 +2839,7 @@
         <w:rPr>
           <w:noProof/>
         </w:rPr>
-        <w:t>Využitie procesora (CPU</w:t>
-      </w:r>
-      <w:r>
-        <w:rPr>
-          <w:noProof/>
-        </w:rPr>
-        <w:t>)</w:t>
+        <w:t>Využitie procesora (CPU)</w:t>
       </w:r>
     </w:p>
     <w:p>
@@ -3152,13 +2919,7 @@
         <w:pStyle w:val="text"/>
       </w:pPr>
       <w:r>
-        <w:t>Na základe analýzy výkonu s</w:t>
-      </w:r>
-      <w:r>
-        <w:t>om</w:t>
-      </w:r>
-      <w:r>
-        <w:t xml:space="preserve"> pre implementáciu zvolil natívny vývoj pre platformu iOS. Ako hlavný programovací jazyk bol použitý </w:t>
+        <w:t>Na základe analýzy výkonu som pre implementáciu zvolil natívny vývoj pre platformu iOS. Ako hlavný programovací jazyk bol použitý </w:t>
       </w:r>
       <w:r>
         <w:rPr>
@@ -3171,19 +2932,7 @@
         <w:t>,</w:t>
       </w:r>
       <w:r>
-        <w:t xml:space="preserve"> ktorý je moderným, typovo bezpečným a kompilovaným jazykom priamo od spoločnosti Apple.</w:t>
-      </w:r>
-      <w:r>
-        <w:t xml:space="preserve"> </w:t>
-      </w:r>
-      <w:r>
-        <w:t>Pre tvorbu používateľského rozhrania s</w:t>
-      </w:r>
-      <w:r>
-        <w:t>om</w:t>
-      </w:r>
-      <w:r>
-        <w:t xml:space="preserve"> využil framework </w:t>
+        <w:t xml:space="preserve"> ktorý je moderným, typovo bezpečným a kompilovaným jazykom priamo od spoločnosti Apple. Pre tvorbu používateľského rozhrania som využil framework </w:t>
       </w:r>
       <w:r>
         <w:rPr>
@@ -3193,10 +2942,7 @@
         <w:t>SwiftUI</w:t>
       </w:r>
       <w:r>
-        <w:t>. Ide o deklaratívny UI framework, ktorý predstavuje zásadnú zmenu paradigmy oproti staršiemu imperatívnemu prístupu (UIKit). Podľa štúdie Junga a Seovej (2023) prináša deklaratívny prístup v SwiftUI niekoľko kľúčových výhod, ktoré zásadne ovplyvňujú rýchlosť a kvalitu vývoja</w:t>
-      </w:r>
-      <w:r>
-        <w:t xml:space="preserve">. </w:t>
+        <w:t xml:space="preserve">. Ide o deklaratívny UI framework, ktorý predstavuje zásadnú zmenu paradigmy oproti staršiemu imperatívnemu prístupu (UIKit). Podľa štúdie Junga a Seovej (2023) prináša deklaratívny prístup v SwiftUI niekoľko kľúčových výhod, ktoré zásadne ovplyvňujú rýchlosť a kvalitu vývoja. </w:t>
       </w:r>
       <w:r>
         <w:rPr>
@@ -3227,19 +2973,7 @@
         <w:t xml:space="preserve"> </w:t>
       </w:r>
       <w:r>
-        <w:t>Vývojár definuje UI a systém sa automaticky postará o jeho vykreslenie, čím sa eliminuje nutnosť manuálnej synchronizácie medzi dátami a zobrazením.</w:t>
-      </w:r>
-      <w:r>
-        <w:t xml:space="preserve"> </w:t>
-      </w:r>
-      <w:r>
-        <w:t>Vďaka integrácii s frameworkom Combine umožňuje SwiftUI efektívne reagovať na asynchrónne udalosti a zmeny stavu v reálnom čase.</w:t>
-      </w:r>
-      <w:r>
-        <w:t xml:space="preserve"> </w:t>
-      </w:r>
-      <w:r>
-        <w:t>Deklaratívny kód je čitateľnejší a menej náchylný na chyby, čo je pri komplexných aplikáciách s dynamickým obsahom kľúčové.</w:t>
+        <w:t>Vývojár definuje UI a systém sa automaticky postará o jeho vykreslenie, čím sa eliminuje nutnosť manuálnej synchronizácie medzi dátami a zobrazením. Vďaka integrácii s frameworkom Combine umožňuje SwiftUI efektívne reagovať na asynchrónne udalosti a zmeny stavu v reálnom čase. Deklaratívny kód je čitateľnejší a menej náchylný na chyby, čo je pri komplexných aplikáciách s dynamickým obsahom kľúčové.</w:t>
       </w:r>
     </w:p>
     <w:p>
@@ -3500,13 +3234,7 @@
         </w:rPr>
       </w:pPr>
       <w:r>
-        <w:t>Veľké jazykové modely nefungujú ako tradičné databázové vyhľadávače, ktoré len vrátia uložené informácie. Namiesto toho generujú text predikciou nasledujúcich slov na základe kontextu a naučených vzorcov z obrovského množstva tréningových dát. To im umožňuje vytvárať kreatívne a unikátne plány ciest, ktoré kombinujú logické následnosti s geografickými znalosťami.</w:t>
-      </w:r>
-      <w:r>
-        <w:t xml:space="preserve"> </w:t>
-      </w:r>
-      <w:r>
-        <w:t>Pre efektívne využitie tohto modelu je kľúčová technika zvaná </w:t>
+        <w:t>Veľké jazykové modely nefungujú ako tradičné databázové vyhľadávače, ktoré len vrátia uložené informácie. Namiesto toho generujú text predikciou nasledujúcich slov na základe kontextu a naučených vzorcov z obrovského množstva tréningových dát. To im umožňuje vytvárať kreatívne a unikátne plány ciest, ktoré kombinujú logické následnosti s geografickými znalosťami. Pre efektívne využitie tohto modelu je kľúčová technika zvaná </w:t>
       </w:r>
       <w:r>
         <w:rPr>
@@ -3564,185 +3292,2072 @@
           <w:sz w:val="22"/>
           <w:szCs w:val="22"/>
         </w:rPr>
-        <w:t>[4]</w:t>
-      </w:r>
-      <w:r>
+        <w:t xml:space="preserve">[4] </w:t>
+      </w:r>
+      <w:r>
+        <w:t xml:space="preserve">Základom môjho prístupu je technika pridelenia role (Persona Adoption), kedy modelu hneď v úvode definujem jeho pozíciu experta. Inštrukciou zabezpečujem, že model prispôsobí tón a odbornosť generovanej odpovede očakávanej kvalite profesionálneho sprievodcu. Následne v texte promptu definujem explicitné obmedzenia, ktorých cieľom je eliminovať zbytočný text. Vďaka tomu redukujem pravdepodobnosť generovania všeobecných fráz, čím šetrím tokeny a zvyšujem informačnú hustotu výstupu. Najkritickejšou časťou promptu je však presná definícia výstupného formátu. Keďže backend aplikácie musí odpoveď strojovo spracovať, nemôžem sa spoliehať na voľný text. Preto vyžadujem striktný JSON formát </w:t>
+      </w:r>
+      <w:r>
+        <w:lastRenderedPageBreak/>
+        <w:t>a využívam techniku </w:t>
+      </w:r>
+      <w:r>
+        <w:rPr>
+          <w:rStyle w:val="markdown-italics-text"/>
+          <w:rFonts w:eastAsiaTheme="majorEastAsia"/>
+          <w:i/>
+          <w:iCs/>
+        </w:rPr>
+        <w:t>Few-shot prompting</w:t>
+      </w:r>
+      <w:r>
+        <w:t>, kde modelu priamo v zadaní poskytujem vzor požadovanej štruktúry. Tento prístup minimalizuje chyby pri parsovaní a zabezpečuje konzistentnú štruktúru dát pre zobrazenie v aplikácii.</w:t>
+      </w:r>
+    </w:p>
+    <w:p>
+      <w:pPr>
+        <w:pStyle w:val="Kapitola"/>
+        <w:numPr>
+          <w:ilvl w:val="1"/>
+          <w:numId w:val="3"/>
+        </w:numPr>
+        <w:rPr>
+          <w:bCs/>
+        </w:rPr>
+      </w:pPr>
+      <w:r>
+        <w:rPr>
+          <w:bCs/>
+        </w:rPr>
+        <w:t xml:space="preserve">Integrácia AI API do backendu </w:t>
+      </w:r>
+    </w:p>
+    <w:p>
+      <w:pPr>
+        <w:pStyle w:val="text"/>
+        <w:rPr>
+          <w:rFonts w:ascii="Arial" w:hAnsi="Arial" w:cs="Arial"/>
+          <w:color w:val="7B88A1"/>
+          <w:sz w:val="20"/>
+          <w:szCs w:val="20"/>
+          <w:shd w:val="clear" w:color="auto" w:fill="1E2127"/>
+        </w:rPr>
+      </w:pPr>
+      <w:r>
+        <w:t>Po navrhnutí optimálneho promptu je ďalším kritickým krokom technická implementácia komunikácie medzi backendom a OpenAI API. V mojej aplikácii som zvolil architektúru, kde mobilný klient nekomunikuje s AI službou priamo, ale všetky požiadavky prechádzajú cez vlastný backend server postavený na Firebase Cloud Functions. Tento prístup prináša niekoľko kľúčových výhod z hľadiska bezpečnosti, nákladov a kontroly nad dátovým tokom.</w:t>
+      </w:r>
+    </w:p>
+    <w:p>
+      <w:pPr>
+        <w:pStyle w:val="text"/>
+      </w:pPr>
+      <w:r>
+        <w:t>Backend server slúži ako zabezpečený proxy medzi mobilnou aplikáciou a OpenAI API. Keď používateľ zadá požiadavku na generovanie plánu, mobilná aplikácia odošle HTTP POST požiadavku na môj backend endpoint, ktorý obsahuje všetky potrebné parametre (destinácia, dátum, rozpočet, preferencie). Backend následne sformuluje finálny prompt kombináciou systémovej inštrukcie a používateľských vstupov, pričom automaticky pridá kontextové informácie, ako je aktuálny dátum (pre správne plánovanie sezónnych aktivít) alebo geografické obmedzenia</w:t>
+      </w:r>
+      <w:r>
+        <w:t>.</w:t>
+      </w:r>
+    </w:p>
+    <w:p>
+      <w:pPr>
+        <w:pStyle w:val="text"/>
         <w:rPr>
           <w:rStyle w:val="markdown-inline-code"/>
           <w:rFonts w:ascii="Menlo" w:eastAsiaTheme="majorEastAsia" w:hAnsi="Menlo" w:cs="Menlo"/>
           <w:sz w:val="22"/>
           <w:szCs w:val="22"/>
         </w:rPr>
-        <w:t xml:space="preserve"> </w:t>
-      </w:r>
-      <w:r>
-        <w:t xml:space="preserve">Základom môjho prístupu je technika pridelenia role (Persona Adoption), kedy modelu hneď v úvode definujem jeho pozíciu experta. Inštrukciou zabezpečujem, že model prispôsobí tón a odbornosť generovanej odpovede očakávanej kvalite profesionálneho sprievodcu. Následne v texte promptu definujem explicitné obmedzenia, ktorých cieľom je eliminovať </w:t>
-      </w:r>
-      <w:r>
-        <w:t>zbytočný</w:t>
-      </w:r>
-      <w:r>
-        <w:t xml:space="preserve"> text.</w:t>
-      </w:r>
-      <w:r>
-        <w:t xml:space="preserve"> Vďaka tomu </w:t>
-      </w:r>
-      <w:r>
-        <w:t>redukujem pravdepodobnosť generovania všeobecných fráz, čím šetrím tokeny a zvyšujem informačnú hustotu výstupu.</w:t>
-      </w:r>
-      <w:r>
-        <w:t xml:space="preserve"> </w:t>
-      </w:r>
-      <w:r>
-        <w:t xml:space="preserve">Najkritickejšou časťou promptu je však presná definícia výstupného formátu. Keďže backend aplikácie musí odpoveď strojovo spracovať, nemôžem sa spoliehať na voľný text. Preto vyžadujem striktný JSON formát </w:t>
-      </w:r>
+      </w:pPr>
+      <w:r>
+        <w:t>Samotné volanie OpenAI API prebieha prostredníctvom oficiálneho REST API rozhrania, ktoré využíva protokol HTTPS a autentifikáciu pomocou API kľúča uloženého bezpečne na serveri. Požiadavka je štruktúrovaná ako JSON objekt obsahujúci pole správ, kde prvá správa definuje systémovú rolu a druhá obsahuje vlastný prompt s používateľskými požiadavkami. Backend špecifikuje aj technické parametre volania,   ako je názov modelu (v mojom prípade GPT-4o-mini pre optimálny pomer cena/výkon), maximálna dĺžka odpovede (max_tokens) a teplota (temperature), ktorá ovplyvňuje kreativitu generovania. </w:t>
+      </w:r>
+      <w:r>
+        <w:rPr>
+          <w:rStyle w:val="markdown-inline-code"/>
+          <w:rFonts w:ascii="Menlo" w:eastAsiaTheme="majorEastAsia" w:hAnsi="Menlo" w:cs="Menlo"/>
+          <w:sz w:val="22"/>
+          <w:szCs w:val="22"/>
+        </w:rPr>
+        <w:t>[4]</w:t>
+      </w:r>
+    </w:p>
+    <w:p>
+      <w:pPr>
+        <w:pStyle w:val="text"/>
+      </w:pPr>
+      <w:r>
+        <w:t>Po prijatí odpovede od OpenAI API backend vykonáva dvojfázové spracovanie. V prvej fáze sa overuje syntaktická správnosť JSON štruktúry pomocou štandardného parsera. Ak parsovanie zlyhá, systém sa pokúsi automaticky opraviť bežné chyby, ako sú neuzavreté zátvorky alebo chýbajúce úvodzovky, čo je častý problém pri generovaní štruktúrovaných dát jazykovými modelmi. V druhej fáze sa vykonáva sémantická validácia, kde sa kontroluje, či vygenerované dáta spĺňajú očakávanú schému (napr. či každý deň obsahuje pole aktivít, či sú časy v správnom formáte a či sú súradnice v platnom rozsahu).</w:t>
+      </w:r>
+      <w:bookmarkStart w:id="1" w:name="_Toc179973488"/>
+    </w:p>
+    <w:p>
+      <w:pPr>
+        <w:pStyle w:val="Kapitola"/>
+      </w:pPr>
       <w:r>
         <w:lastRenderedPageBreak/>
-        <w:t>a využívam techniku </w:t>
-      </w:r>
-      <w:r>
-        <w:rPr>
-          <w:rStyle w:val="markdown-italics-text"/>
-          <w:rFonts w:eastAsiaTheme="majorEastAsia"/>
-          <w:i/>
-          <w:iCs/>
-        </w:rPr>
-        <w:t>Few-shot prompting</w:t>
-      </w:r>
-      <w:r>
-        <w:t>, kde modelu priamo v zadaní poskytujem vzor požadovanej štruktúry. Tento prístup minimalizuje chyby pri parsovaní a zabezpečuje konzistentnú štruktúru dát pre zobrazenie v aplikácii.</w:t>
-      </w:r>
-    </w:p>
-    <w:p/>
-    <w:p>
-      <w:pPr>
-        <w:pStyle w:val="text"/>
-      </w:pPr>
+        <w:t xml:space="preserve">Návrh a tvorba používateľského rozhrania </w:t>
+      </w:r>
+    </w:p>
+    <w:p>
+      <w:pPr>
+        <w:pStyle w:val="text"/>
+      </w:pPr>
+    </w:p>
+    <w:p>
+      <w:pPr>
+        <w:pStyle w:val="text"/>
+        <w:rPr>
+          <w:rFonts w:eastAsiaTheme="minorHAnsi"/>
+        </w:rPr>
+      </w:pPr>
+      <w:r>
+        <w:rPr>
+          <w:rFonts w:eastAsiaTheme="minorHAnsi"/>
+        </w:rPr>
+        <w:t>Používateľské rozhranie mobilnej aplikácie je prvým kontaktným bodom s používateľom a zásadne ovplyvňuje celkový dojem a úspešnosť produktu. Pri návrhu Travel Planner som sa riadil princípmi moderného iOS dizajnu a využil som výhody deklaratívneho prístupu SwiftUI, ktorý umožňuje efektívne vytvárať responzívne a intuitívne rozhrania.</w:t>
+      </w:r>
     </w:p>
     <w:p>
       <w:pPr>
         <w:pStyle w:val="Kapitola"/>
         <w:numPr>
-          <w:ilvl w:val="0"/>
-          <w:numId w:val="0"/>
+          <w:ilvl w:val="1"/>
+          <w:numId w:val="3"/>
         </w:numPr>
-        <w:ind w:left="360" w:hanging="360"/>
-      </w:pPr>
-    </w:p>
-    <w:p/>
-    <w:p>
-      <w:pPr>
-        <w:pStyle w:val="text"/>
-      </w:pPr>
-    </w:p>
-    <w:p>
-      <w:pPr>
-        <w:pStyle w:val="text"/>
-      </w:pPr>
+      </w:pPr>
+      <w:r>
+        <w:t xml:space="preserve"> základy UI </w:t>
+      </w:r>
+    </w:p>
+    <w:p>
+      <w:pPr>
+        <w:pStyle w:val="text"/>
+      </w:pPr>
+      <w:r>
+        <w:t>Rozhranie aplikácie je postavené na architektúre MVVM, ktorá je prirodzene kompatibilná so SwiftUI vďaka svojmu stavovo-riadenému modelu. Podľa výskumu Moloudiho (2025) je MVVM v kontexte SwiftUI aplikácií vhodný pre rýchly vývoj a prirodzenú integráciu s deklaratívnym paradigom, kde View automaticky reaguje na zmeny stavu vystavené cez ViewModel. </w:t>
+      </w:r>
+      <w:r>
+        <w:rPr>
+          <w:rStyle w:val="markdown-inline-code"/>
+          <w:rFonts w:ascii="Menlo" w:eastAsiaTheme="majorEastAsia" w:hAnsi="Menlo" w:cs="Menlo"/>
+          <w:sz w:val="22"/>
+          <w:szCs w:val="22"/>
+        </w:rPr>
+        <w:t>[5]</w:t>
+      </w:r>
+      <w:r>
+        <w:t> Tento prístup eliminuje potrebu manuálnej synchronizácie medzi dátami a UI, čo je kľúčové pre udržanie konzistentného používateľského zážitku.</w:t>
+      </w:r>
+    </w:p>
+    <w:p>
+      <w:pPr>
+        <w:pStyle w:val="text"/>
+      </w:pPr>
+      <w:r>
+        <w:t>V mojej implementácii každý SwiftUI View pozoruje príslušný ViewModel pomocou property wrapperov @ObservedObject alebo @StateObject, čím sa zabezpečuje, že akékoľvek zmeny v dátach (napr. načítanie nového cestovného plánu alebo aktualizácia preferencií) sa okamžite prejavia v používateľskom rozhraní bez nutnosti explicitného volania metód na obnovenie UI. Táto reaktívna povaha SwiftUI v kombinácii s MVVM architektúrou vytvára robustný základ pre dynamické a responzívne rozhranie.</w:t>
+      </w:r>
+      <w:r>
+        <w:t xml:space="preserve"> </w:t>
+      </w:r>
+      <w:r>
+        <w:rPr>
+          <w:lang w:val="sk-SK"/>
+        </w:rPr>
+        <w:t>Š</w:t>
+      </w:r>
+      <w:r>
+        <w:t>túdie potvrdzujú, že MVVM v SwiftUI aplikáciách poskytuje prirodzený jednosmerný tok dát (unidirectional data flow), ktorý je v súlade so stavovo-riadenými aktualizáciami SwiftUI, čo výrazne zjednodušuje správu komplexných UI stavov. [5]</w:t>
+      </w:r>
     </w:p>
     <w:p>
       <w:pPr>
         <w:pStyle w:val="Kapitola"/>
         <w:numPr>
-          <w:ilvl w:val="0"/>
-          <w:numId w:val="0"/>
+          <w:ilvl w:val="1"/>
+          <w:numId w:val="3"/>
         </w:numPr>
-        <w:ind w:left="360"/>
-      </w:pPr>
-    </w:p>
-    <w:p>
-      <w:pPr>
-        <w:rPr>
-          <w:noProof/>
-        </w:rPr>
-      </w:pPr>
-      <w:r>
-        <w:rPr>
-          <w:noProof/>
-        </w:rPr>
-        <w:br w:type="page"/>
+      </w:pPr>
+      <w:r>
+        <w:t>Š</w:t>
+      </w:r>
+      <w:r>
+        <w:rPr>
+          <w:bCs/>
+        </w:rPr>
+        <w:t>truktúra UI vrstvy</w:t>
+      </w:r>
+    </w:p>
+    <w:p>
+      <w:pPr>
+        <w:pStyle w:val="text"/>
+      </w:pPr>
+      <w:r>
+        <w:t xml:space="preserve">Jedným z kľúčových aspektov návrhu UI vrstvy je zachovanie čistej separácie medzi prezentačnou logikou a biznis logikou. V mojej aplikácii sú SwiftUI Views navrhnuté tak, aby obsahovali výlučne deklaratívne definície rozhrania, pričom všetká logika súvisiaca so spracovaním dát, validáciou vstupov alebo komunikáciou so službami je delegovaná do ViewModel vrstvy. Tento prístup nie je len teoreticky správny, ale má aj praktické výhody z hľadiska testovateľnosti. Podľa porovnávacích štúdií architektúr </w:t>
+      </w:r>
+      <w:r>
+        <w:lastRenderedPageBreak/>
+        <w:t>iOS aplikácií umožňuje MVVM efektívne testovanie UI logiky prostredníctvom izolovaných testov ViewModelov, kde sa môžu simulovať rôzne stavy a overovať správanie bez nutnosti spúšťania celého UI. </w:t>
+      </w:r>
+      <w:r>
+        <w:rPr>
+          <w:rStyle w:val="markdown-inline-code"/>
+          <w:rFonts w:ascii="Menlo" w:eastAsiaTheme="majorEastAsia" w:hAnsi="Menlo" w:cs="Menlo"/>
+          <w:sz w:val="22"/>
+          <w:szCs w:val="22"/>
+        </w:rPr>
+        <w:t>[5]</w:t>
       </w:r>
     </w:p>
     <w:p>
       <w:pPr>
         <w:pStyle w:val="Kapitola"/>
-        <w:rPr>
-          <w:noProof/>
-        </w:rPr>
-      </w:pPr>
-      <w:bookmarkStart w:id="1" w:name="_Toc179973488"/>
-      <w:r>
-        <w:rPr>
-          <w:noProof/>
-        </w:rPr>
+        <w:numPr>
+          <w:ilvl w:val="1"/>
+          <w:numId w:val="3"/>
+        </w:numPr>
+        <w:rPr>
+          <w:sz w:val="24"/>
+          <w:szCs w:val="24"/>
+        </w:rPr>
+      </w:pPr>
+      <w:r>
+        <w:t>Dizajnové princípy</w:t>
+      </w:r>
+    </w:p>
+    <w:p>
+      <w:pPr>
+        <w:pStyle w:val="text"/>
+        <w:rPr>
+          <w:rStyle w:val="markdown-inline-code"/>
+          <w:rFonts w:asciiTheme="majorBidi" w:eastAsiaTheme="majorEastAsia" w:hAnsiTheme="majorBidi" w:cstheme="majorBidi"/>
+        </w:rPr>
+      </w:pPr>
+      <w:r>
+        <w:t>Pri tvorbe aplikácie som sa riadil zásadou minimalizmu a čitateľnosti, ktoré sú kľúčové pre úspešné mobilné aplikácie. Hlavná obrazovka (HomeView) využíva čistý layout s jasnou hierarchiou informácií: uvítacia správa s menom používateľa v hornej časti, centrálne umiestnený call-to-action tlačidlo pre vytvorenie nového plánu a jednoduchá navigácia cez toolbar menu. Tento prístup je v súlade s odporúčaniami pre mobilný UX dizajn, ktoré zdôrazňujú, že aplikácia by mala poskytovať používateľovi jasné cesty a funkcionalitu na dokončenie prioritných úloh, pričom len primárny obsah a funkcionalita by mali byť viditeľné štandardne, zatiaľ čo sekundárny obsah by mal byť skrytý, ale dostupný cez menu alebo gestá. </w:t>
+      </w:r>
+      <w:r>
+        <w:rPr>
+          <w:rStyle w:val="markdown-inline-code"/>
+          <w:rFonts w:asciiTheme="majorBidi" w:eastAsiaTheme="majorEastAsia" w:hAnsiTheme="majorBidi" w:cstheme="majorBidi"/>
+        </w:rPr>
+        <w:t>[6]</w:t>
+      </w:r>
+    </w:p>
+    <w:p>
+      <w:pPr>
+        <w:pStyle w:val="text"/>
+        <w:rPr>
+          <w:rStyle w:val="markdown-inline-code"/>
+          <w:rFonts w:asciiTheme="majorBidi" w:eastAsiaTheme="majorEastAsia" w:hAnsiTheme="majorBidi" w:cstheme="majorBidi"/>
+        </w:rPr>
+      </w:pPr>
+      <w:r>
+        <w:t>Farbová schéma je založená na systémových farbách iOS, čo zabezpečuje konzistentnosť s platformou a automatickú podporu pre tmavý režim (Dark Mode). V kontexte brand identity som aplikoval princíp, že logá a brand elementy by mali byť použité jemne a šetrne, pretože priestor obrazovky mobilných aplikácií je obmedzený a používatelia už vynaložili úsilie na stiahnutie aplikácie, takže poznajú značku. </w:t>
+      </w:r>
+    </w:p>
+    <w:p>
+      <w:pPr>
+        <w:pStyle w:val="Kapitola"/>
+        <w:numPr>
+          <w:ilvl w:val="1"/>
+          <w:numId w:val="3"/>
+        </w:numPr>
+        <w:rPr>
+          <w:sz w:val="24"/>
+          <w:szCs w:val="24"/>
+        </w:rPr>
+      </w:pPr>
+      <w:r>
+        <w:t xml:space="preserve">Navigácia </w:t>
+      </w:r>
+    </w:p>
+    <w:p>
+      <w:pPr>
+        <w:pStyle w:val="text"/>
+      </w:pPr>
+      <w:r>
+        <w:t>Navigačná štruktúra aplikácie je navrhnutá tak, aby bola intuitívna a umožňovala používateľovi rýchlo pristupovať k hlavným funkciám. Aplikácia využíva hierarchickú navigáciu založenú na </w:t>
+      </w:r>
+      <w:r>
+        <w:rPr>
+          <w:rStyle w:val="markdown-inline-code"/>
+          <w:rFonts w:eastAsiaTheme="majorEastAsia"/>
+        </w:rPr>
+        <w:t>NavigationStack</w:t>
+      </w:r>
+      <w:r>
+        <w:t>, ktorá umožňuje prechádzať medzi obrazovkami prirodzeným gestom "swipe back", čo je štandardné správanie v iOS aplikáciách. Hlavná obrazovka slúži ako centráln</w:t>
+      </w:r>
+      <w:r>
+        <w:t>e miesto</w:t>
+      </w:r>
+      <w:r>
+        <w:t>, odkiaľ používateľ môže vytvoriť nový plán, pristúpiť k nastaveniam alebo odhlásiť sa.</w:t>
+      </w:r>
+      <w:r>
+        <w:t xml:space="preserve"> </w:t>
+      </w:r>
+    </w:p>
+    <w:p>
+      <w:pPr>
+        <w:pStyle w:val="text"/>
+      </w:pPr>
+      <w:r>
+        <w:t>Podľa best practices pre mobilný UX dizajn by navigácia mala byť jasná, orientovaná na úlohy a logická, pričom ovládacie prvky obrazovky by mali naznačovať, ako ich používať. </w:t>
+      </w:r>
+      <w:r>
+        <w:rPr>
+          <w:rStyle w:val="markdown-inline-code"/>
+          <w:rFonts w:eastAsiaTheme="majorEastAsia"/>
+        </w:rPr>
+        <w:t>[6]</w:t>
+      </w:r>
+      <w:r>
+        <w:t> Toolbar menu v pravom hornom rohu poskytuje rýchly prístup k sekundárnym funkciám, ako sú profil a nastavenia, pričom zachováva čistý vzhľad hlavnej obrazovky. Tento prístup minimalizuje kognitívne zaťaženie používateľa a umožňuje mu sa sústrediť na plánovanie cesty</w:t>
+      </w:r>
+      <w:r>
+        <w:t>.</w:t>
+      </w:r>
+    </w:p>
+    <w:p>
+      <w:pPr>
+        <w:pStyle w:val="text"/>
+      </w:pPr>
+    </w:p>
+    <w:p>
+      <w:pPr>
+        <w:pStyle w:val="Kapitola"/>
+      </w:pPr>
+      <w:r>
         <w:lastRenderedPageBreak/>
-        <w:t>Diskusia</w:t>
-      </w:r>
+        <w:t xml:space="preserve">Implementácia interaktívnych funkcií </w:t>
+      </w:r>
+    </w:p>
+    <w:p>
+      <w:pPr>
+        <w:pStyle w:val="text"/>
+      </w:pPr>
+      <w:r>
+        <w:t>Interaktívne funkcie aplikácie Travel Planner sú postavené na princípoch SwiftUI state managementu, kde sa používateľské rozhranie automaticky aktualizuje pri zmene stavu aplikácie. Tento prístup eliminuje potrebu manuálnej synchronizácie medzi dátami a UI, čo je kľúčové pre vytvorenie plynulého a intuitívneho používateľského zážitku. </w:t>
+      </w:r>
+      <w:r>
+        <w:rPr>
+          <w:rStyle w:val="markdown-inline-code"/>
+          <w:rFonts w:ascii="Menlo" w:eastAsiaTheme="majorEastAsia" w:hAnsi="Menlo" w:cs="Menlo"/>
+          <w:sz w:val="22"/>
+          <w:szCs w:val="22"/>
+        </w:rPr>
+        <w:t>[7]</w:t>
+      </w:r>
+    </w:p>
+    <w:p>
+      <w:pPr>
+        <w:pStyle w:val="Kapitola"/>
+        <w:numPr>
+          <w:ilvl w:val="1"/>
+          <w:numId w:val="3"/>
+        </w:numPr>
+      </w:pPr>
+      <w:r>
+        <w:t>State management v formulároch</w:t>
+      </w:r>
+    </w:p>
+    <w:p>
+      <w:pPr>
+        <w:pStyle w:val="text"/>
+        <w:rPr>
+          <w:rStyle w:val="markdown-inline-code"/>
+          <w:rFonts w:eastAsiaTheme="majorEastAsia"/>
+        </w:rPr>
+      </w:pPr>
+      <w:r>
+        <w:rPr>
+          <w:rStyle w:val="markdown-inline-code"/>
+          <w:rFonts w:eastAsiaTheme="majorEastAsia"/>
+        </w:rPr>
+        <w:t>J</w:t>
+      </w:r>
+      <w:r>
+        <w:t xml:space="preserve">adrom </w:t>
+      </w:r>
+      <w:r>
+        <w:t>interaktívnych funkcií aplikácie je správne použitie property wrapperov SwiftUI, ktoré zabezpečujú reaktívne prepojenie medzi používateľskými vstupmi a stavom aplikácie. V mojej implementácii formulára na vytvorenie cestovného plánu využívam state management pre lokálne hodnoty, ktoré sa menia v rámci jedného view, a mechanizmy pre komunikáciu medzi parent a child views. </w:t>
+      </w:r>
+      <w:r>
+        <w:rPr>
+          <w:rStyle w:val="markdown-inline-code"/>
+          <w:rFonts w:eastAsiaTheme="majorEastAsia"/>
+        </w:rPr>
+        <w:t>[7]</w:t>
+      </w:r>
+    </w:p>
+    <w:p>
+      <w:pPr>
+        <w:pStyle w:val="text"/>
+      </w:pPr>
+      <w:r>
+        <w:t>Formulár je rozdelený do štyroch etáp, pričom každá etapa má vlastné state premenné, ktoré uchovávajú aktuálne hodnoty. Keď používateľ zmení hodnotu v textovom poli alebo vyberie dátum, SwiftUI automaticky dete</w:t>
+      </w:r>
+      <w:r>
+        <w:t>k</w:t>
+      </w:r>
+      <w:r>
+        <w:t>uje zmenu a prekreslí príslušnú časť UI, čím sa zabezpečí, že zobrazenie vždy zodpovedá aktuálnemu stavu. Tento mechanizmus funguje transparentne bez nutnosti explicitného volania metód na obnovenie rozhrania, čo výrazne zjednodušuje vývoj a redukuje možnosť chýb. </w:t>
+      </w:r>
+      <w:r>
+        <w:rPr>
+          <w:rStyle w:val="markdown-inline-code"/>
+          <w:rFonts w:eastAsiaTheme="majorEastAsia"/>
+        </w:rPr>
+        <w:t>[7]</w:t>
+      </w:r>
+    </w:p>
+    <w:p>
+      <w:pPr>
+        <w:pStyle w:val="text"/>
+      </w:pPr>
+    </w:p>
+    <w:p>
+      <w:pPr>
+        <w:pStyle w:val="Kapitola"/>
+        <w:numPr>
+          <w:ilvl w:val="1"/>
+          <w:numId w:val="3"/>
+        </w:numPr>
+      </w:pPr>
+      <w:r>
+        <w:t>Implementácia viacstupňového formulára</w:t>
+      </w:r>
+    </w:p>
+    <w:p>
+      <w:pPr>
+        <w:pStyle w:val="text"/>
+      </w:pPr>
+      <w:r>
+        <w:t>Viacstupňový formulár je implementovaný pomocou page-based navigácie, ktorá umožňuje plynulé prechody medzi jednotlivými etapami. Každá etapa je reprezentovaná samostatným view komponentom, ktoré komunikujú s parent view prostredníctvom binding mechanizmov. Tento prístup umožňuje, aby každá etapa mohla modifikovať hodnoty v parent view, pričom parent view si zachováva kontrolu nad celkovým stavom formulára a validáciou vstupov. Kľúčovým aspektom implementácie je správna voľba klávesnice. Keď používateľ prechádza medzi etapami, klávesnica sa automaticky skryje, čo zabezpečuje plynulý používateľský zážitok bez rušivých prechodov. Animácie medzi etapami sú implementované pomocou SwiftUI animačného systému, čo vytvára vizuálne príjemný prechod pri zmene etapy. Progress bar v hornej časti formulára je reaktívne prepojený so stavom, takže pri každej zmene etapy sa automaticky aktualizuje vizuálna reprezentácia pokroku používateľa.</w:t>
+      </w:r>
+    </w:p>
+    <w:p>
+      <w:pPr>
+        <w:pStyle w:val="Kapitola"/>
+        <w:numPr>
+          <w:ilvl w:val="1"/>
+          <w:numId w:val="3"/>
+        </w:numPr>
+      </w:pPr>
+      <w:r>
+        <w:lastRenderedPageBreak/>
+        <w:t>Interaktívne prvky a používateľské vstupy</w:t>
+      </w:r>
+    </w:p>
+    <w:p>
+      <w:pPr>
+        <w:pStyle w:val="text"/>
+        <w:rPr>
+          <w:rStyle w:val="markdown-inline-code"/>
+          <w:rFonts w:eastAsiaTheme="majorEastAsia"/>
+        </w:rPr>
+      </w:pPr>
+      <w:r>
+        <w:t>Aplikácia obsahuje niekoľko typov interaktívnych prvkov, z ktorých každý využíva špecifické SwiftUI property wrappers pre správu stavu. Date picker v druhej etape používa binding pre prepojenie s dátumovými premennými v parent view. Keď používateľ vyberie dátum, zmena sa automaticky prejavia v parent view bez nutnosti explicitného callbacku, čo je jednou z hlavných výhod deklaratívneho prístupu SwiftUI. </w:t>
+      </w:r>
+      <w:r>
+        <w:rPr>
+          <w:rStyle w:val="markdown-inline-code"/>
+          <w:rFonts w:eastAsiaTheme="majorEastAsia"/>
+        </w:rPr>
+        <w:t>[7]</w:t>
+      </w:r>
+    </w:p>
+    <w:p>
+      <w:pPr>
+        <w:pStyle w:val="text"/>
+      </w:pPr>
+      <w:r>
+        <w:t>Budget selection v tretej etape využíva tri tlačidlá reprezentujúce rôzne cenové kategórie. Keď používateľ klikne na tlačidlo, SwiftUI automaticky deteguje zmenu v state premennej a prekreslí UI, čím sa zvýrazní vybrané tlačidlo a zmení sa vzhľad ostatných. Tento prístup eliminuje potrebu manuálnej synchronizácie medzi stavom a zobrazením, čo je typické pre imperatívne frameworky, kde musí vývojár explicitne volať metódy na aktualizáciu UI pri každej zmene dát.</w:t>
+      </w:r>
+    </w:p>
+    <w:p>
+      <w:pPr>
+        <w:pStyle w:val="Kapitola"/>
+        <w:numPr>
+          <w:ilvl w:val="1"/>
+          <w:numId w:val="3"/>
+        </w:numPr>
+      </w:pPr>
+      <w:r>
+        <w:rPr>
+          <w:bCs/>
+        </w:rPr>
+        <w:t>Validácia a podmienené správanie</w:t>
+      </w:r>
+    </w:p>
+    <w:p>
+      <w:pPr>
+        <w:pStyle w:val="text"/>
+      </w:pPr>
+      <w:r>
+        <w:t>Dôležitou súčasťou interaktívnych funkcií je validácia vstupov a podmienené správanie UI. V mojej implementácii je tlačidlo na pokračovanie deaktivované, ak nie sú splnené podmienky pre pokračovanie v ďalšej etape. Toto je implementované pomocou computed property, ktorá kontroluje aktuálny stav formulára a vracia boolean hodnotu. Tlačidlo následne používa modifier pre deaktiváciu a zmenšenie opacity pre vizuálne indikovanie stavu.</w:t>
+      </w:r>
+    </w:p>
+    <w:p>
+      <w:pPr>
+        <w:pStyle w:val="text"/>
+      </w:pPr>
+      <w:r>
+        <w:t>Tento prístup je v súlade s princípom, že v SwiftUI je view funkciou stavu – ak sa zmení stav, view sa automaticky prekreslí a UI sa aktualizuje podľa nových podmienok. </w:t>
+      </w:r>
+      <w:r>
+        <w:rPr>
+          <w:rStyle w:val="markdown-inline-code"/>
+          <w:rFonts w:eastAsiaTheme="majorEastAsia"/>
+        </w:rPr>
+        <w:t>[7]</w:t>
+      </w:r>
+      <w:r>
+        <w:t> Táto automatická synchronizácia eliminuje celú kategóriu chýb súvisiacich s nekonzistentným stavom UI, ktoré sú bežné v imperatívnych frameworkoch, kde musí vývojár manuálne zabezpečiť, aby sa UI aktualizovalo pri každej zmene stavu.</w:t>
+      </w:r>
+    </w:p>
+    <w:p>
+      <w:pPr>
+        <w:pStyle w:val="text"/>
+        <w:ind w:firstLine="0"/>
+      </w:pPr>
+    </w:p>
+    <w:p>
+      <w:pPr>
+        <w:pStyle w:val="text"/>
+        <w:ind w:firstLine="0"/>
+      </w:pPr>
+    </w:p>
+    <w:p>
+      <w:pPr>
+        <w:pStyle w:val="text"/>
+        <w:ind w:firstLine="0"/>
+      </w:pPr>
+    </w:p>
+    <w:p>
+      <w:pPr>
+        <w:pStyle w:val="text"/>
+        <w:ind w:firstLine="0"/>
+      </w:pPr>
+    </w:p>
+    <w:p>
+      <w:pPr>
+        <w:pStyle w:val="text"/>
+        <w:ind w:firstLine="0"/>
+      </w:pPr>
+    </w:p>
+    <w:p>
+      <w:pPr>
+        <w:pStyle w:val="text"/>
+        <w:ind w:firstLine="0"/>
+      </w:pPr>
+    </w:p>
+    <w:p>
+      <w:pPr>
+        <w:pStyle w:val="text"/>
+        <w:ind w:firstLine="0"/>
+      </w:pPr>
+    </w:p>
+    <w:p>
+      <w:pPr>
+        <w:pStyle w:val="Kapitola"/>
+      </w:pPr>
+      <w:r>
+        <w:lastRenderedPageBreak/>
+        <w:t>Návrh a implementácia používateľov</w:t>
+      </w:r>
+    </w:p>
+    <w:p>
+      <w:pPr>
+        <w:pStyle w:val="text"/>
+      </w:pPr>
+      <w:r>
+        <w:t>Bezpečná autentifikácia používateľov je základom každej mobilnej aplikácie, ktorá pracuje s osobnými dátami. V aplikácii Travel Planner som implementoval autentifikačný systém založený na Firebase Authentication, ktorý poskytuje robustné riešenie pre overovanie totožnosti používateľov a zabezpečenie prístupu k ich dátam. Tento systém je doplnený o Firebase Security Rules, ktoré definujú server-enforced pravidlá na ochranu dát v databáze a storage, čím sa zabezpečuje, že používatelia majú prístup len k vlastným dátam. </w:t>
+      </w:r>
+      <w:r>
+        <w:rPr>
+          <w:rStyle w:val="markdown-inline-code"/>
+          <w:rFonts w:eastAsiaTheme="majorEastAsia"/>
+        </w:rPr>
+        <w:t>[8]</w:t>
+      </w:r>
+    </w:p>
+    <w:p>
+      <w:pPr>
+        <w:pStyle w:val="Kapitola"/>
+        <w:numPr>
+          <w:ilvl w:val="1"/>
+          <w:numId w:val="3"/>
+        </w:numPr>
+      </w:pPr>
+      <w:r>
+        <w:t>Architektúra autentifikačného systému</w:t>
+      </w:r>
+    </w:p>
+    <w:p>
+      <w:pPr>
+        <w:pStyle w:val="text"/>
+      </w:pPr>
+      <w:r>
+        <w:t>Autentifikačný systém je navrhnutý v súlade s MVVM architektúrou aplikácie, kde </w:t>
+      </w:r>
+      <w:r>
+        <w:rPr>
+          <w:rStyle w:val="markdown-inline-code"/>
+          <w:rFonts w:eastAsiaTheme="majorEastAsia"/>
+        </w:rPr>
+        <w:t>AuthenticationService</w:t>
+      </w:r>
+      <w:r>
+        <w:t> slúži ako vrstva abstrakcie nad Firebase Authentication API a </w:t>
+      </w:r>
+      <w:r>
+        <w:rPr>
+          <w:rStyle w:val="markdown-inline-code"/>
+          <w:rFonts w:eastAsiaTheme="majorEastAsia"/>
+        </w:rPr>
+        <w:t>AuthViewModel</w:t>
+      </w:r>
+      <w:r>
+        <w:t> spravuje stav autentifikácie a poskytuje reaktívne rozhranie pre UI vrstvu. Tento prístup umožňuje oddeliť logiku autentifikácie od prezentácie a zabezpečuje, že zmeny v autentifikačnom stave sa automaticky prejavia v používateľskom rozhraní prostredníctvom SwiftUI property wrapperov.</w:t>
+      </w:r>
+    </w:p>
+    <w:p>
+      <w:pPr>
+        <w:pStyle w:val="text"/>
+      </w:pPr>
+      <w:r>
+        <w:t>Firebase Authentication poskytuje službu pre správu používateľských relácií, ktorá automaticky spravuje tokeny, refresh tokeny a session persistence. Keď sa používateľ prihlási, Firebase vygeneruje autentifikačný token, ktorý sa používa na overenie identity pri každ</w:t>
+      </w:r>
+      <w:r>
+        <w:t>ej</w:t>
+      </w:r>
+      <w:r>
+        <w:t> požiadavke na backend. Tento token je bezpečne uložený v systéme a automaticky sa obnovuje, keď vyprší jeho platnosť, čím sa zabezpečuje plynulý používateľský zážitok bez nutnosti opakovaného prihlasovania.</w:t>
+      </w:r>
+    </w:p>
+    <w:p>
+      <w:pPr>
+        <w:pStyle w:val="Kapitola"/>
+        <w:numPr>
+          <w:ilvl w:val="1"/>
+          <w:numId w:val="3"/>
+        </w:numPr>
+      </w:pPr>
+      <w:r>
+        <w:t>Implementácia autentifikácie</w:t>
+      </w:r>
+    </w:p>
+    <w:p>
+      <w:pPr>
+        <w:pStyle w:val="text"/>
+      </w:pPr>
+      <w:r>
+        <w:t>Aplikácia podporuje dva hlavné spôsoby prihlasovania: Apple Sign-In a Google Sign-In. Oba tieto prístupy využívajú OAuth 2.0 protokol, ktorý je priemyselným štandardom pre bezpečnú autentifikáciu. Implementácia Apple Sign-In využíva nativný iOS framework, ktorý poskytuje bezpečný spôsob overenia totožnosti pomocou Face ID, Touch ID alebo Apple ID hesla. Google Sign-In je implementovaný prostredníctvom oficiálneho SDK, ktorý zabezpečuje konzistentný zážitok naprieč platformami.</w:t>
+      </w:r>
+    </w:p>
+    <w:p>
+      <w:pPr>
+        <w:pStyle w:val="text"/>
+      </w:pPr>
+      <w:r>
+        <w:t xml:space="preserve">Po úspešnom prihlásení sa používateľské údaje automaticky synchronizujú s Firestore databázou, kde sa vytvorí alebo aktualizuje dokument používateľa. Tento dokument obsahuje základné informácie, ako sú email, meno a dátum registrácie, ktoré sa následne používajú v aplikácii na personalizáciu používateľského zážitku. Firebase </w:t>
+      </w:r>
+      <w:r>
+        <w:lastRenderedPageBreak/>
+        <w:t>Security Rules zabezpečujú, že každý používateľ má prístup len k svojim vlastným dátam, pričom pravidlá sú definované na serveri a nie v klientskej aplikácii, čo eliminuje možnosť obchádzania bezpečnostných kontrol. </w:t>
+      </w:r>
+      <w:r>
+        <w:rPr>
+          <w:rStyle w:val="markdown-inline-code"/>
+          <w:rFonts w:eastAsiaTheme="majorEastAsia"/>
+        </w:rPr>
+        <w:t>[8]</w:t>
+      </w:r>
+    </w:p>
+    <w:p>
+      <w:pPr>
+        <w:pStyle w:val="Kapitola"/>
+        <w:numPr>
+          <w:ilvl w:val="1"/>
+          <w:numId w:val="3"/>
+        </w:numPr>
+      </w:pPr>
+      <w:r>
+        <w:t xml:space="preserve"> Bezpečnostné aspekty a ochrana dát</w:t>
+      </w:r>
+    </w:p>
+    <w:p>
+      <w:pPr>
+        <w:pStyle w:val="text"/>
+        <w:rPr>
+          <w:rStyle w:val="markdown-inline-code"/>
+          <w:rFonts w:eastAsiaTheme="majorEastAsia"/>
+        </w:rPr>
+      </w:pPr>
+      <w:r>
+        <w:t>Kritickým aspektom autentifikačného systému je zabezpečenie, že dáta používateľov sú chránené pred neoprávneným prístupom. Firebase Security Rules poskytujú flexibilný a rozšíriteľný konfiguračný jazyk na definovanie, aké dáta môžu používatelia pristupovať. Tieto pravidlá fungujú tak, že porovnávajú vzor s cestami v databáze a následne aplikujú vlastné podmienky na povolenie prístupu k dátam na týchto cestách. </w:t>
+      </w:r>
+      <w:r>
+        <w:rPr>
+          <w:rStyle w:val="markdown-inline-code"/>
+          <w:rFonts w:eastAsiaTheme="majorEastAsia"/>
+        </w:rPr>
+        <w:t>[8]</w:t>
+      </w:r>
+    </w:p>
+    <w:p>
+      <w:pPr>
+        <w:pStyle w:val="text"/>
+        <w:rPr>
+          <w:rStyle w:val="markdown-inline-code"/>
+          <w:rFonts w:eastAsiaTheme="majorEastAsia"/>
+        </w:rPr>
+      </w:pPr>
+      <w:r>
+        <w:t>V mojej implementácii sú Security Rules navrhnuté tak, aby každý používateľ mal prístup len k svojim vlastným dokumentom v kolekcii používateľov a cestovných plánov. Pravidlá využívajú autentifikačný kontext z Firebase Authentication na overenie identity používateľa a porovnanie jeho ID s ID vlastníka dokumentu. Tento prístup zabezpečuje, že aj keby mal útočník prístup k autentifikačnému tokenu, nemôže pristupovať k dátam iných používateľov, pretože pravidlá sú vynucované na serveri a nie v klientskej aplikácii. </w:t>
+      </w:r>
+      <w:r>
+        <w:rPr>
+          <w:rStyle w:val="markdown-inline-code"/>
+          <w:rFonts w:eastAsiaTheme="majorEastAsia"/>
+        </w:rPr>
+        <w:t>[8]</w:t>
+      </w:r>
+    </w:p>
+    <w:p>
+      <w:pPr>
+        <w:pStyle w:val="Kapitola"/>
+        <w:numPr>
+          <w:ilvl w:val="1"/>
+          <w:numId w:val="3"/>
+        </w:numPr>
+      </w:pPr>
+      <w:r>
+        <w:t>Správa relácií a session persistence</w:t>
+      </w:r>
+    </w:p>
+    <w:p>
+      <w:pPr>
+        <w:pStyle w:val="text"/>
+      </w:pPr>
+      <w:r>
+        <w:t>Jednou z kľúčových výhod Firebase Authentication je automatická správa používateľských relácií. Keď sa používateľ prihlási, Firebase automaticky uloží autentifikačný token a refresh token, ktoré sa používajú na udržanie prihlásenej relácie aj po reštarte aplikácie. Tento mechanizmus zabezpečuje, že používateľ nemusí opakovane zadávať svoje prihlasovacie údaje pri každom spustení aplikácie, čo výrazne zlepšuje používateľský zážitok.</w:t>
+      </w:r>
+      <w:r>
+        <w:t xml:space="preserve"> </w:t>
+      </w:r>
+    </w:p>
+    <w:p>
+      <w:pPr>
+        <w:pStyle w:val="text"/>
+      </w:pPr>
+      <w:r>
+        <w:t>V mojej implementácii </w:t>
+      </w:r>
+      <w:r>
+        <w:rPr>
+          <w:rStyle w:val="markdown-inline-code"/>
+          <w:rFonts w:eastAsiaTheme="majorEastAsia"/>
+        </w:rPr>
+        <w:t>AuthViewModel</w:t>
+      </w:r>
+      <w:r>
+        <w:t> automaticky kontroluje autentifikačný stav pri inicializácii a načítava používateľské údaje z Firestore, ak je používateľ stále prihlásený. Tento prístup zabezpečuje, že aplikácia vždy má aktuálne informácie o používateľovi a môže správne zobrazovať personalizovaný obsah. Ak používateľ nie je prihlásený alebo jeho relácia vypršala, aplikácia automaticky presmeruje na prihlasovaciu obrazovku.</w:t>
+      </w:r>
+    </w:p>
+    <w:p/>
+    <w:p>
+      <w:pPr>
+        <w:pStyle w:val="text"/>
+      </w:pPr>
+    </w:p>
+    <w:p>
+      <w:pPr>
+        <w:pStyle w:val="Kapitola"/>
+      </w:pPr>
+      <w:r>
+        <w:lastRenderedPageBreak/>
+        <w:t>Vytvorenie databázového modelu</w:t>
+      </w:r>
+    </w:p>
+    <w:p>
+      <w:pPr>
+        <w:pStyle w:val="text"/>
+        <w:rPr>
+          <w:rStyle w:val="markdown-inline-code"/>
+          <w:rFonts w:eastAsiaTheme="majorEastAsia"/>
+        </w:rPr>
+      </w:pPr>
+      <w:r>
+        <w:t>Návrh databázového modelu pre mobilnú aplikáciu vyžaduje iný prístup než pri tradičných relačných databázach. Firestore, ktorý používam v aplikácii Travel Planner, je dokumentovo orientovaná NoSQL databáza, ktorá nevyžaduje preddefinovanú schému, ale správny návrh kolekcií a dokumentov je kľúčový pre výkon a škálovateľnosť aplikácie. Podľa výskumu Miora a kol. (2016) je návrh schémy pre NoSQL databázy kritický pre vysoký výkon, pričom výber vhodnej štruktúry úzko súvisí s očakávaným workloadom aplikácie. </w:t>
+      </w:r>
+      <w:r>
+        <w:rPr>
+          <w:rStyle w:val="markdown-inline-code"/>
+          <w:rFonts w:eastAsiaTheme="majorEastAsia"/>
+        </w:rPr>
+        <w:t>[9]</w:t>
+      </w:r>
+    </w:p>
+    <w:p>
+      <w:pPr>
+        <w:pStyle w:val="Kapitola"/>
+        <w:numPr>
+          <w:ilvl w:val="1"/>
+          <w:numId w:val="3"/>
+        </w:numPr>
+      </w:pPr>
+      <w:r>
+        <w:t>Koncepčný model dát</w:t>
+      </w:r>
+    </w:p>
+    <w:p>
+      <w:pPr>
+        <w:pStyle w:val="text"/>
+      </w:pPr>
+      <w:r>
+        <w:t>Databázový model aplikácie Travel Planner je založený na dvoch hlavných entitách: používateľoch a cestovných plánoch. Používateľská entita (</w:t>
+      </w:r>
+      <w:r>
+        <w:rPr>
+          <w:rStyle w:val="markdown-inline-code"/>
+          <w:rFonts w:eastAsiaTheme="majorEastAsia"/>
+        </w:rPr>
+        <w:t>User</w:t>
+      </w:r>
+      <w:r>
+        <w:t>) obsahuje základné informácie o používateľovi, ako sú identifikátor, email, meno a dátum registrácie. Cestovný plán (</w:t>
+      </w:r>
+      <w:r>
+        <w:rPr>
+          <w:rStyle w:val="markdown-inline-code"/>
+          <w:rFonts w:eastAsiaTheme="majorEastAsia"/>
+        </w:rPr>
+        <w:t>TravelPlan</w:t>
+      </w:r>
+      <w:r>
+        <w:t>) je komplexnejšia entita, ktorá obsahuje informácie o destinácii, dátumoch cesty, rozpočte a detailný itinerár rozčlenený po dňoch.</w:t>
+      </w:r>
+      <w:r>
+        <w:t xml:space="preserve"> </w:t>
+      </w:r>
+    </w:p>
+    <w:p>
+      <w:pPr>
+        <w:pStyle w:val="text"/>
+        <w:rPr>
+          <w:rStyle w:val="markdown-inline-code"/>
+          <w:rFonts w:eastAsiaTheme="majorEastAsia"/>
+        </w:rPr>
+      </w:pPr>
+      <w:r>
+        <w:t>Kľúčovým rozhodnutím pri návrhu modelu bolo, ako reprezentovať hierarchickú štruktúru cestovného plánu, ktorá obsahuje dni, aktivity a reštaurácie. V relačnej databáze by som použil normalizovaný prístup s viacerými tabuľkami a foreign key vzťahmi. V NoSQL databáze som však zvolil denormalizovaný prístup, kde celý cestovný plán vrátane všetkých dní, aktivít a reštaurácií je uložený ako jeden dokument v kolekcii </w:t>
+      </w:r>
+      <w:r>
+        <w:rPr>
+          <w:rStyle w:val="markdown-inline-code"/>
+          <w:rFonts w:eastAsiaTheme="majorEastAsia"/>
+        </w:rPr>
+        <w:t>travelPlans</w:t>
+      </w:r>
+      <w:r>
+        <w:t>. Tento prístup je v súlade s best practices pre NoSQL databázy, ktoré odporúčajú denormalizovať dáta v prospech rýchlejšieho čítania, keďže väčšina operácií v aplikácii zahŕňa načítanie celého plánu naraz, namiesto častí. </w:t>
+      </w:r>
+      <w:r>
+        <w:rPr>
+          <w:rStyle w:val="markdown-inline-code"/>
+          <w:rFonts w:eastAsiaTheme="majorEastAsia"/>
+        </w:rPr>
+        <w:t>[9]</w:t>
+      </w:r>
+    </w:p>
+    <w:p>
+      <w:pPr>
+        <w:pStyle w:val="Kapitola"/>
+        <w:numPr>
+          <w:ilvl w:val="1"/>
+          <w:numId w:val="3"/>
+        </w:numPr>
+      </w:pPr>
+      <w:r>
+        <w:t>Štruktúra kolekcií a dokumentov</w:t>
+      </w:r>
+    </w:p>
+    <w:p>
+      <w:pPr>
+        <w:pStyle w:val="text"/>
+      </w:pPr>
+      <w:r>
+        <w:t>Databáza je organizovaná do dvoch hlavných kolekcií: </w:t>
+      </w:r>
+      <w:r>
+        <w:rPr>
+          <w:rStyle w:val="markdown-inline-code"/>
+          <w:rFonts w:eastAsiaTheme="majorEastAsia"/>
+        </w:rPr>
+        <w:t>users</w:t>
+      </w:r>
+      <w:r>
+        <w:t> a </w:t>
+      </w:r>
+      <w:r>
+        <w:rPr>
+          <w:rStyle w:val="markdown-inline-code"/>
+          <w:rFonts w:eastAsiaTheme="majorEastAsia"/>
+        </w:rPr>
+        <w:t>travelPlans</w:t>
+      </w:r>
+      <w:r>
+        <w:t>. Kolekcia </w:t>
+      </w:r>
+      <w:r>
+        <w:rPr>
+          <w:rStyle w:val="markdown-inline-code"/>
+          <w:rFonts w:eastAsiaTheme="majorEastAsia"/>
+        </w:rPr>
+        <w:t>users</w:t>
+      </w:r>
+      <w:r>
+        <w:t> obsahuje jeden dokument pre každého používateľa, kde dokument ID zodpovedá Firebase Authentication UID, čo zabezpečuje jedinečnosť a umožňuje jednoduché vyhľadávanie.</w:t>
+      </w:r>
+      <w:r>
+        <w:t xml:space="preserve"> </w:t>
+      </w:r>
+      <w:r>
+        <w:t>Každý dokument používateľa obsahuje základné informácie potrebné pre personalizáciu aplikácie.Kolekcia </w:t>
+      </w:r>
+      <w:r>
+        <w:rPr>
+          <w:rStyle w:val="markdown-inline-code"/>
+          <w:rFonts w:eastAsiaTheme="majorEastAsia"/>
+        </w:rPr>
+        <w:t>travelPlans</w:t>
+      </w:r>
+      <w:r>
+        <w:t xml:space="preserve"> obsahuje dokumenty reprezentujúce jednotlivé cestovné plány. </w:t>
+      </w:r>
+    </w:p>
+    <w:p>
+      <w:pPr>
+        <w:pStyle w:val="text"/>
+      </w:pPr>
+      <w:r>
+        <w:t>Každý dokument obsahuje pole </w:t>
+      </w:r>
+      <w:r>
+        <w:rPr>
+          <w:rStyle w:val="markdown-inline-code"/>
+          <w:rFonts w:eastAsiaTheme="majorEastAsia"/>
+        </w:rPr>
+        <w:t>userId</w:t>
+      </w:r>
+      <w:r>
+        <w:t xml:space="preserve">, ktoré identifikuje vlastníka plánu a umožňuje efektívne dotazy na všetky plány konkrétneho používateľa. Táto štruktúra </w:t>
+      </w:r>
+      <w:r>
+        <w:lastRenderedPageBreak/>
+        <w:t>je optimalizovaná pre najčastejšie operácie v aplikácii: vytvorenie nového plánu, načítanie všetkých plánov používateľa a načítanie konkrétneho plánu podľa ID. Podľa výskumu o NoSQL schema designe by schéma mala reflektovať očakávaný workload, pričom štruktúra dát by mala umožňovať odpovedať na najčastejšie dotazy s minimálnym počtom databázových operácií. </w:t>
+      </w:r>
+      <w:r>
+        <w:rPr>
+          <w:rStyle w:val="markdown-inline-code"/>
+          <w:rFonts w:eastAsiaTheme="majorEastAsia"/>
+        </w:rPr>
+        <w:t>[9]</w:t>
+      </w:r>
+    </w:p>
+    <w:p>
+      <w:pPr>
+        <w:pStyle w:val="Kapitola"/>
+        <w:numPr>
+          <w:ilvl w:val="1"/>
+          <w:numId w:val="3"/>
+        </w:numPr>
+      </w:pPr>
+      <w:r>
+        <w:t>Vnorené štruktúry a hierarchia dát</w:t>
+      </w:r>
+    </w:p>
+    <w:p>
+      <w:pPr>
+        <w:pStyle w:val="text"/>
+        <w:rPr>
+          <w:rStyle w:val="markdown-inline-code"/>
+          <w:rFonts w:eastAsiaTheme="majorEastAsia"/>
+        </w:rPr>
+      </w:pPr>
+      <w:r>
+        <w:t xml:space="preserve"> Cestovný plán obsahuje pole </w:t>
+      </w:r>
+      <w:r>
+        <w:rPr>
+          <w:rStyle w:val="markdown-inline-code"/>
+          <w:rFonts w:eastAsiaTheme="majorEastAsia"/>
+        </w:rPr>
+        <w:t>days</w:t>
+      </w:r>
+      <w:r>
+        <w:t>, ktoré je pole objektov reprezentujúcich jednotlivé dni itinerára. Táto štruktúra je uložená ako vnorené objekty v jednom dokumente, čo eliminuje potrebu join operácií a umožňuje načítanie celého plánu jednou databázovou operáciou.</w:t>
+      </w:r>
+      <w:r>
+        <w:t xml:space="preserve"> </w:t>
+      </w:r>
+      <w:r>
+        <w:t>Tento prístup má výhody aj nevýhody. Hlavnou výhodou je rýchlosť čítania</w:t>
+      </w:r>
+      <w:r>
+        <w:t xml:space="preserve">, </w:t>
+      </w:r>
+      <w:r>
+        <w:t>načítanie celého plánu vyžaduje len jednu operáciu get, čo je kritické pre mobilné aplikácie, kde latencia siete môže výrazne ovplyvniť používateľský zážitok. Nevýhodou je, že ak by som potreboval upraviť len jednu aktivitu v jednom dni, musím aktualizovať celý dokument plánu, čo môže byť neefektívne pri veľkých dokumentoch. V kontexte mojej aplikácie však plány nie sú tak rozsiahle, aby to predstavovalo problém, a väčšina operácií zahŕňa prácu s celým plánom naraz. </w:t>
+      </w:r>
+      <w:r>
+        <w:rPr>
+          <w:rStyle w:val="markdown-inline-code"/>
+          <w:rFonts w:eastAsiaTheme="majorEastAsia"/>
+        </w:rPr>
+        <w:t>[9]</w:t>
+      </w:r>
+    </w:p>
+    <w:p>
+      <w:pPr>
+        <w:pStyle w:val="Kapitola"/>
+        <w:numPr>
+          <w:ilvl w:val="1"/>
+          <w:numId w:val="3"/>
+        </w:numPr>
+      </w:pPr>
+      <w:r>
+        <w:t> Škálovateľnosť a budúce rozšírenia</w:t>
+      </w:r>
+    </w:p>
+    <w:p>
+      <w:pPr>
+        <w:pStyle w:val="text"/>
+      </w:pPr>
+      <w:r>
+        <w:t>Návrh databázového modelu berie do úvahy potrebu škálovateľnosti. Keďže každý cestovný plán je uložený ako samostatný dokument, databáza môže efektívne škálovať horizontálne, pričom každý dokument môže byť uložený na rôznych serveroch bez ovplyvnenia výkonu. Tento prístup je typický pre NoSQL databázy, ktoré sú navrhnuté pre horizontálne škálovanie, na rozdiel od relačných databáz, ktoré často vyžadujú vertikálne škálovanie.</w:t>
+      </w:r>
+      <w:r>
+        <w:t xml:space="preserve"> </w:t>
+      </w:r>
+      <w:r>
+        <w:t>Pre budúce rozšírenia, ako je zdieľanie plánov medzi používateľmi alebo komentáre k plánom, by som mohol pridať nové kolekcie alebo rozšíriť existujúce dokumenty. Flexibilita NoSQL databázy umožňuje pridať nové polia do dokumentov bez nutnosti migrácie existujúcich dát, čo je výrazná výhoda oproti relačným databázam, kde by zmena schémy vyžadovala komplexnú migráciu. </w:t>
+      </w:r>
+      <w:r>
+        <w:rPr>
+          <w:rFonts w:eastAsiaTheme="majorEastAsia"/>
+        </w:rPr>
+        <w:t>[9]</w:t>
+      </w:r>
+    </w:p>
+    <w:p>
+      <w:pPr>
+        <w:pStyle w:val="text"/>
+        <w:ind w:firstLine="0"/>
+      </w:pPr>
+    </w:p>
+    <w:p>
+      <w:pPr>
+        <w:pStyle w:val="text"/>
+        <w:ind w:firstLine="0"/>
+      </w:pPr>
+    </w:p>
+    <w:p>
+      <w:pPr>
+        <w:pStyle w:val="text"/>
+        <w:ind w:firstLine="0"/>
+      </w:pPr>
+    </w:p>
+    <w:p>
+      <w:pPr>
+        <w:pStyle w:val="text"/>
+        <w:ind w:firstLine="0"/>
+      </w:pPr>
+    </w:p>
+    <w:p>
+      <w:pPr>
+        <w:pStyle w:val="text"/>
+        <w:ind w:firstLine="0"/>
+      </w:pPr>
+    </w:p>
+    <w:p>
+      <w:pPr>
+        <w:pStyle w:val="Kapitola"/>
+      </w:pPr>
+      <w:r>
+        <w:lastRenderedPageBreak/>
+        <w:t>Popis a testovanie kvality aplikácie</w:t>
+      </w:r>
+    </w:p>
+    <w:p>
+      <w:pPr>
+        <w:pStyle w:val="text"/>
+      </w:pPr>
+      <w:r>
+        <w:t>Kvalita mobilnej aplikácie sa neposudzuje len podľa funkčnosti, ale aj podľa nefunkčných aspektov, ktoré priamo ovplyvňujú používateľský zážitok. Podľa systematického prehľadu výskumu v oblasti optimalizácie výkonu mobilných aplikácií existujú štyri kľúčové metriky, ktoré určujú úspech aplikácie z pohľadu používateľa: rýchlosť odozvy, čas spustenia, spotreba pamäte a spotreba energie. </w:t>
+      </w:r>
+      <w:r>
+        <w:rPr>
+          <w:rStyle w:val="markdown-inline-code"/>
+          <w:rFonts w:eastAsiaTheme="majorEastAsia"/>
+        </w:rPr>
+        <w:t>[10]</w:t>
+      </w:r>
+      <w:r>
+        <w:t> Pri testovaní aplikácie Travel Planner som sa preto zamerial na všetky tieto aspekty a implementoval som komplexný systém hodnotenia kvality.</w:t>
+      </w:r>
+    </w:p>
+    <w:p>
+      <w:pPr>
+        <w:pStyle w:val="Kapitola"/>
+        <w:numPr>
+          <w:ilvl w:val="1"/>
+          <w:numId w:val="3"/>
+        </w:numPr>
+      </w:pPr>
+      <w:r>
+        <w:t>Definícia kľúčových metrík kvality</w:t>
+      </w:r>
+    </w:p>
+    <w:p>
+      <w:pPr>
+        <w:pStyle w:val="text"/>
+        <w:rPr>
+          <w:rStyle w:val="markdown-inline-code"/>
+          <w:rFonts w:eastAsiaTheme="majorEastAsia"/>
+        </w:rPr>
+      </w:pPr>
+      <w:r>
+        <w:t>Prvým krokom pri testovaní kvality bolo definovanie merateľných kritérií, ktoré presne odzrkadľujú efektívnosť a responzívnosť aplikácie. Rýchlosť odozvy predstavuje čas medzi používateľskou akciou a viditeľnou reakciou aplikácie. V kontexte Travel Planner to zahŕňa čas načítania obrazovky po prihlásení, rýchlosť navigácie medzi sekciami, čas generovania cestovného plánu a plynulosť scrollovania v zoznamoch plánov. Podľa výskumu Shboula a kol. je rýchlosť odozvy jednou z najdôležitejších metrík, ktorá priamo</w:t>
+      </w:r>
+      <w:r>
+        <w:t xml:space="preserve"> súvisi</w:t>
+      </w:r>
+      <w:r>
+        <w:t xml:space="preserve"> s používateľskou spokojnosťou a mierou odinštalovania aplikácie. </w:t>
+      </w:r>
+      <w:r>
+        <w:rPr>
+          <w:rStyle w:val="markdown-inline-code"/>
+          <w:rFonts w:eastAsiaTheme="majorEastAsia"/>
+        </w:rPr>
+        <w:t>[10]</w:t>
+      </w:r>
+    </w:p>
+    <w:p>
+      <w:pPr>
+        <w:pStyle w:val="text"/>
+      </w:pPr>
+      <w:r>
+        <w:t>Čas spustenia aplikácie (launch time) meriam od momentu, keď používateľ stlačí ikonu aplikácie, až po okamih, keď je hlavná obrazovka plne načítaná a interaktívna. Táto metrika je obzvlášť dôležitá pre prvý dojem používateľa, pretože pomalé spustenie môže viesť k negatívnemu vnímaniu aplikácie ešte predtým, ako používateľ skutočne začne aplikáciu používať. V mojej aplikácii som implementoval optimalizáciu spustenia prostredníctvom lazy loadingu komponentov a minimalizácie synchronných operácií počas inicializácie.</w:t>
+      </w:r>
+    </w:p>
+    <w:p>
+      <w:pPr>
+        <w:pStyle w:val="text"/>
+      </w:pPr>
+      <w:r>
+        <w:t>Spotreba pamäte je kritická metrika v prostredí mobilných zariadení, ktoré majú obmedzené hardvérové zdroje. Monitorujem celkovú spotrebu pamäte aplikácie, vrátane pamäte používanej na ukladanie obrázkov, cache dát a aktívnych view modelov. Vysoká spotreba pamäte môže viesť k pomalšiemu výkonu, častejšiemu ukončovaniu aplikácie systémom a negatívnemu dopadu na spotrebu batérie.</w:t>
+      </w:r>
+    </w:p>
+    <w:p>
+      <w:pPr>
+        <w:pStyle w:val="text"/>
+      </w:pPr>
+      <w:r>
+        <w:t xml:space="preserve">Spotreba energie je poslednou kľúčovou metrikou, ktorú som hodnotil. Mobilné zariadenia majú obmedzenú kapacitu batérie, a preto je efektívne využívanie energie kritické pre dlhodobú používateľskú spokojnosť. Podľa výskumu je spotreba energie </w:t>
+      </w:r>
+      <w:r>
+        <w:lastRenderedPageBreak/>
+        <w:t>jednou z hlavných príčin odinštalovania aplikácií, pričom používatelia často kritizujú aplikácie, ktoré rýchlo vybíjajú batériu. </w:t>
+      </w:r>
+      <w:r>
+        <w:rPr>
+          <w:rStyle w:val="markdown-inline-code"/>
+          <w:rFonts w:eastAsiaTheme="majorEastAsia"/>
+        </w:rPr>
+        <w:t>[10]</w:t>
+      </w:r>
+      <w:r>
+        <w:t> V mojej aplikácii som sa zamerial na optimalizáciu sieťových požiadaviek, efektívne využívanie cache a minimalizáciu nepotrebných pozadových operácií.</w:t>
+      </w:r>
+    </w:p>
+    <w:p>
+      <w:pPr>
+        <w:pStyle w:val="Kapitola"/>
+        <w:numPr>
+          <w:ilvl w:val="1"/>
+          <w:numId w:val="3"/>
+        </w:numPr>
+      </w:pPr>
+      <w:r>
+        <w:t>Metodológia testovania výkonu</w:t>
+      </w:r>
+    </w:p>
+    <w:p>
+      <w:pPr>
+        <w:pStyle w:val="text"/>
+        <w:rPr>
+          <w:rStyle w:val="markdown-inline-code"/>
+          <w:rFonts w:eastAsiaTheme="majorEastAsia"/>
+        </w:rPr>
+      </w:pPr>
+      <w:r>
+        <w:t>Pre hodnotenie týchto metrík som implementoval viacúrovňový prístup k testovaniu, ktorý kombinuje automatizované nástroje, manuálne testovanie a monitorovanie v produkčnom prostredí. Benchmarking zahŕňa porovnanie výkonu optimalizovanej verzie aplikácie s referenčnou verzou za štandardizovaných podmienok. Tento prístup mi umožnil vyhodnotiť efektívnosť optimalizačných stratégií a identifikovať oblasti pre ďalšie zlepšenia. </w:t>
+      </w:r>
+      <w:r>
+        <w:rPr>
+          <w:rStyle w:val="markdown-inline-code"/>
+          <w:rFonts w:eastAsiaTheme="majorEastAsia"/>
+        </w:rPr>
+        <w:t>[10]</w:t>
+      </w:r>
+    </w:p>
+    <w:p>
+      <w:pPr>
+        <w:pStyle w:val="text"/>
+      </w:pPr>
+      <w:r>
+        <w:t>Profilovanie aplikácie som vykonával pomocou nástrojov poskytovaných Xcode, konkrétne Instruments, ktoré umožňujú detailnú analýzu využívania zdrojov a výkonnostných úzkych miest. Použil som Time Profiler na identifikáciu pomalých častí kódu, Allocations instrument na monitorovanie spotreby pamäte a Energy Log na meranie spotreby energie. Tieto nástroje mi poskytli presné údaje o tom, kde aplikácia stráca výkon a kde je možné implementovať optimalizácie.</w:t>
+      </w:r>
+    </w:p>
+    <w:p>
+      <w:pPr>
+        <w:pStyle w:val="text"/>
+      </w:pPr>
+      <w:r>
+        <w:t>Real-world testovanie som vykonal na rôznych zariadeniach s rôznymi hardvérovými špecifikáciami, veľkosťami obrazoviek a verziami iOS. Tento prístup je nevyhnutný, pretože výkon aplikácie závisí nielen od kódu, ale aj od hardvéru, softvéru a aktuálneho prostredia vykonávania. </w:t>
+      </w:r>
+      <w:r>
+        <w:rPr>
+          <w:rStyle w:val="markdown-inline-code"/>
+          <w:rFonts w:eastAsiaTheme="majorEastAsia"/>
+        </w:rPr>
+        <w:t>[10]</w:t>
+      </w:r>
+      <w:r>
+        <w:t> Testoval som aplikáciu na zariadeniach s rôznymi kapacitami RAM, rôznymi procesormi a rôznymi verziami iOS, aby som zabezpečil konzistentný výkon naprieč celým spektrom podporovaných zariadení.</w:t>
+      </w:r>
+    </w:p>
+    <w:p>
+      <w:pPr>
+        <w:pStyle w:val="Kapitola"/>
+        <w:numPr>
+          <w:ilvl w:val="1"/>
+          <w:numId w:val="3"/>
+        </w:numPr>
+      </w:pPr>
+      <w:r>
+        <w:t>Testovanie presnosti AI</w:t>
+      </w:r>
+    </w:p>
+    <w:p>
+      <w:pPr>
+        <w:pStyle w:val="text"/>
+      </w:pPr>
+      <w:r>
+        <w:t>Okrem nefunkčných metrík som testoval aj funkčn</w:t>
+      </w:r>
+      <w:r>
+        <w:t>osť</w:t>
+      </w:r>
+      <w:r>
+        <w:t xml:space="preserve"> aplikácie, konkrétne presnosť a relevantnosť odporúčaní generovaných umelou inteligenciou. Toto testovanie zahŕňalo vytvorenie testovacej sady rôznych vstupných parametrov (destinácie, rozpočty, záujmy) a následné porovnanie generovaných plánov s očakávanými výsledkami. Hodnotil som,</w:t>
+      </w:r>
+      <w:r>
+        <w:t xml:space="preserve"> </w:t>
+      </w:r>
+      <w:r>
+        <w:t>či AI správne interpretuje požiadavky používateľa, či generuje realistické</w:t>
+      </w:r>
+      <w:r>
+        <w:t xml:space="preserve"> plány</w:t>
+      </w:r>
+      <w:r>
+        <w:t xml:space="preserve"> a či sú odporúčané aktivity a reštaurácie relevantné pre zadanú destináciu.</w:t>
+      </w:r>
+    </w:p>
+    <w:p>
+      <w:pPr>
+        <w:pStyle w:val="text"/>
+      </w:pPr>
+      <w:r>
+        <w:lastRenderedPageBreak/>
+        <w:t>Pre testovanie presnosti som vytvoril sadu referenčných scenárov, kde som pre každý scenár definoval očakávané charakteristiky plánu. Napríklad pre destináciu s nízkym rozpočtom som očakával, že plán bude obsahovať bezplatné alebo lacné aktivity, zatiaľ čo pre destináciu s vysokým rozpočtom som očakával prémiové zážitky. Porovnával som generované plány s týmito očakávaniami a merial som zhody.</w:t>
+      </w:r>
+    </w:p>
+    <w:p>
+      <w:pPr>
+        <w:pStyle w:val="Kapitola"/>
+        <w:numPr>
+          <w:ilvl w:val="1"/>
+          <w:numId w:val="3"/>
+        </w:numPr>
+      </w:pPr>
+      <w:r>
+        <w:t xml:space="preserve">Testovanie stability </w:t>
+      </w:r>
+    </w:p>
+    <w:p>
+      <w:pPr>
+        <w:pStyle w:val="text"/>
+      </w:pPr>
+      <w:r>
+        <w:t>Stabilita aplikácie je ďalším kritickým aspektom kvality. Testoval som aplikáciu na rôznych scenároch použitia, vrátane extrémnych prípadov, ako sú slabé sieťové pripojenie, prerušenie sieťového pripojenia počas generovania plánu alebo súčasné vytvorenie viacerých plánov. Cieľom bolo identifikovať a opraviť potenciálne pády aplikácie, memory leaky a race conditions, ktoré by mohli viesť k nestabilite.</w:t>
+      </w:r>
+    </w:p>
+    <w:p>
+      <w:pPr>
+        <w:pStyle w:val="text"/>
+      </w:pPr>
+      <w:r>
+        <w:t>Používateľská prístupnosť a dizajn som hodnotil prostredníctvom  testovania s reálnymi používateľmi. Tieto testy zahŕňali pozorovanie používateľov pri vykonávaní kľúčových úloh, ako je vytvorenie prvého plánu, navigácia medzi plánmi a úprava existujúceho plánu. Zhromažďoval som spätnú väzbu o intuitívnosti rozhrania, jasnosti navigácie a celkovom používateľskom zážitku. Táto spätná väzba mi umožnila identifikovať oblasti, kde dizajn alebo funkčnosť mohli byť zlepšené.</w:t>
+      </w:r>
+    </w:p>
+    <w:p>
+      <w:pPr>
+        <w:pStyle w:val="Kapitola"/>
+        <w:numPr>
+          <w:ilvl w:val="1"/>
+          <w:numId w:val="3"/>
+        </w:numPr>
+      </w:pPr>
+      <w:r>
+        <w:t>Kontinuálne monitorovanie a optimalizácia</w:t>
+      </w:r>
+    </w:p>
+    <w:p>
+      <w:pPr>
+        <w:pStyle w:val="text"/>
+      </w:pPr>
+      <w:r>
+        <w:t>Testovanie kvality nie je jednorazová aktivita, ale kontinuálny proces, ktorý pokračuje aj po nasadení aplikácie do produkcie. Implementoval som systém monitorovania, ktorý zhromažďuje anonymizované údaje o výkone aplikácie od reálnych používateľov. Tento systém sleduje kľúčové metriky, ako sú čas spustenia, frekvencia pádu aplikácie, spotreba pamäte a čas odozvy na používateľské akcie.</w:t>
+      </w:r>
+    </w:p>
+    <w:p>
+      <w:pPr>
+        <w:pStyle w:val="text"/>
+      </w:pPr>
+      <w:r>
+        <w:t>Tieto údaje mi umožňujú identifikovať problémy s výkonom, ktoré sa môžu vyskytnúť len v produkčnom prostredí alebo na konkrétnych zariadeniach, a následne implementovať cielené optimalizácie. Podľa výskumu je kontinuálne monitorovanie a optimalizácia kľúčové pre dlhodobý úspech mobilnej aplikácie, pretože používateľské potreby, vzory použitia a technologické prostredie sa neustále vyvíjajú. </w:t>
+      </w:r>
+      <w:r>
+        <w:rPr>
+          <w:rStyle w:val="markdown-inline-code"/>
+          <w:rFonts w:eastAsiaTheme="majorEastAsia"/>
+        </w:rPr>
+        <w:t>[10]</w:t>
+      </w:r>
+    </w:p>
+    <w:p>
+      <w:pPr>
+        <w:pStyle w:val="text"/>
+      </w:pPr>
+    </w:p>
+    <w:p>
+      <w:pPr>
+        <w:pStyle w:val="text"/>
+      </w:pPr>
+    </w:p>
+    <w:p>
+      <w:pPr>
+        <w:pStyle w:val="text"/>
+      </w:pPr>
+    </w:p>
+    <w:p>
+      <w:pPr>
+        <w:pStyle w:val="text"/>
+      </w:pPr>
+    </w:p>
+    <w:p>
+      <w:pPr>
+        <w:pStyle w:val="Kapitola"/>
+      </w:pPr>
+      <w:r>
+        <w:lastRenderedPageBreak/>
+        <w:t>stratégi</w:t>
+      </w:r>
+      <w:r>
+        <w:t>a</w:t>
+      </w:r>
+      <w:r>
+        <w:t xml:space="preserve"> nasadenia aplikácie do App Store</w:t>
+      </w:r>
+    </w:p>
+    <w:p>
+      <w:pPr>
+        <w:pStyle w:val="text"/>
+        <w:rPr>
+          <w:rStyle w:val="markdown-inline-code"/>
+          <w:rFonts w:eastAsiaTheme="majorEastAsia"/>
+        </w:rPr>
+      </w:pPr>
+      <w:r>
+        <w:t>Nasadenie aplikácie do App Store je komplexný proces, ktorý vyžaduje dôkladnú prípravu, dodržanie prísnych smerníc a strategické plánovanie. App Store predstavuje prostredie, kde každá aplikácia prechádza expertným hodnotením, čo zabezpečuje bezpečnosť a kvalitu pre miliardy používateľov. </w:t>
+      </w:r>
+      <w:r>
+        <w:rPr>
+          <w:rStyle w:val="markdown-inline-code"/>
+          <w:rFonts w:eastAsiaTheme="majorEastAsia"/>
+        </w:rPr>
+        <w:t>[11]</w:t>
+      </w:r>
+    </w:p>
+    <w:p>
+      <w:pPr>
+        <w:pStyle w:val="text"/>
+        <w:rPr>
+          <w:rFonts w:eastAsiaTheme="majorEastAsia"/>
+        </w:rPr>
+      </w:pPr>
+      <w:r>
+        <w:t> Pre úspešné nasadenie aplikácie Travel Planner som vypracoval komplexnú stratégiu, ktorá pokrýva všetky aspekty od technickej prípravy až po marketingovú prezentáciu.</w:t>
+      </w:r>
+    </w:p>
+    <w:p>
+      <w:pPr>
+        <w:pStyle w:val="Kapitola"/>
+        <w:numPr>
+          <w:ilvl w:val="1"/>
+          <w:numId w:val="3"/>
+        </w:numPr>
+      </w:pPr>
+      <w:r>
+        <w:t xml:space="preserve">Príprava aplikácie na </w:t>
+      </w:r>
+      <w:r>
+        <w:t>kontrolu</w:t>
+      </w:r>
+    </w:p>
+    <w:p>
+      <w:pPr>
+        <w:pStyle w:val="text"/>
+        <w:rPr>
+          <w:rStyle w:val="markdown-inline-code"/>
+          <w:rFonts w:eastAsiaTheme="majorEastAsia"/>
+        </w:rPr>
+      </w:pPr>
+      <w:r>
+        <w:t>Pred samotným odoslaním aplikácie na review som vykonal dôkladnú kontrolu všetkých požiadaviek, ktoré App Store kladie na aplikácie. Prvým krokom bolo zabezpečenie, že aplikácia je kompletná a plne funkčná. Podľa App Store Review Guidelines musia byť všetky submisie finálnymi verziami s kompletnými metadátami a plne funkčnými URL adresami. Placeholder texty, prázdne webové stránky a dočasný obsah musia byť pred submisiou odstránené. </w:t>
+      </w:r>
+      <w:r>
+        <w:rPr>
+          <w:rStyle w:val="markdown-inline-code"/>
+          <w:rFonts w:eastAsiaTheme="majorEastAsia"/>
+        </w:rPr>
+        <w:t>[11]</w:t>
+      </w:r>
+    </w:p>
+    <w:p>
+      <w:pPr>
+        <w:pStyle w:val="text"/>
+        <w:rPr>
+          <w:rStyle w:val="markdown-inline-code"/>
+          <w:rFonts w:eastAsiaTheme="majorEastAsia"/>
+        </w:rPr>
+      </w:pPr>
+      <w:r>
+        <w:t>Kritickým aspektom prípravy bolo testovanie aplikácie na skutočných zariadeniach na prítomnosť chýb a nestability. Aplikácia musí byť otestovaná na rôznych zariadeniach s rôznymi hardvérovými špecifikáciami a verziami iOS, aby som zabezpečil, že funguje konzistentne naprieč celým spektrom podporovaných zariadení. Pre aplikácie s prihlasovaním, ako je Travel Planner, som musel zabezpečiť, že backend služby sú aktívne a dostupné počas review procesu, a poskytnúť demo účet alebo plne funkčný demo mód pre App Review tím. </w:t>
+      </w:r>
+      <w:r>
+        <w:rPr>
+          <w:rStyle w:val="markdown-inline-code"/>
+          <w:rFonts w:eastAsiaTheme="majorEastAsia"/>
+        </w:rPr>
+        <w:t>[11]</w:t>
+      </w:r>
+    </w:p>
+    <w:p>
+      <w:pPr>
+        <w:pStyle w:val="text"/>
+      </w:pPr>
+      <w:r>
+        <w:t>Ďalším dôležitým krokom bolo zabezpečenie, že aplikácia dodržiava všetky bezpečnostné a právne požiadavky. Aplikácia musí implementovať vhodné bezpečnostné opatrenia na správne spracovanie používateľských informácií a zabránenie neoprávnenému prístupu tretích strán. </w:t>
+      </w:r>
+      <w:r>
+        <w:rPr>
+          <w:rStyle w:val="markdown-inline-code"/>
+          <w:rFonts w:eastAsiaTheme="majorEastAsia"/>
+        </w:rPr>
+        <w:t>[11]</w:t>
+      </w:r>
+      <w:r>
+        <w:t> V mojej aplikácii som implementoval Firebase Security Rules, ktoré zabezpečujú, že používateľské dáta sú chránené a prístupné len autorizovaným používateľom. Zároveň som zabezpečil, že aplikácia má kompletnú a presnú politiku ochrany súkromia, ktorá jasne popisuje, aké dáta aplikácia zhromažďuje, ako ich používa a ako ich uchováva.</w:t>
+      </w:r>
+    </w:p>
+    <w:p>
+      <w:pPr>
+        <w:pStyle w:val="text"/>
+      </w:pPr>
+    </w:p>
+    <w:p>
+      <w:pPr>
+        <w:pStyle w:val="text"/>
+      </w:pPr>
+    </w:p>
+    <w:p>
+      <w:pPr>
+        <w:pStyle w:val="Kapitola"/>
+        <w:numPr>
+          <w:ilvl w:val="1"/>
+          <w:numId w:val="3"/>
+        </w:numPr>
+      </w:pPr>
+      <w:r>
+        <w:lastRenderedPageBreak/>
+        <w:t>Metadata a dokumentácia</w:t>
+      </w:r>
+    </w:p>
+    <w:p>
+      <w:pPr>
+        <w:pStyle w:val="text"/>
+      </w:pPr>
+      <w:r>
+        <w:t>Kvalitné metadata sú kľúčové pre úspešné schválenie aplikácie a jej následnú viditeľnosť v App Store. Všetky informácie o aplikácii, vrátane popisu, snímok obrazovky a preview videí, musia presne odzrkadľovať skutočnú funkcionalitu aplikácie. </w:t>
+      </w:r>
+      <w:r>
+        <w:rPr>
+          <w:rStyle w:val="markdown-inline-code"/>
+          <w:rFonts w:eastAsiaTheme="majorEastAsia"/>
+        </w:rPr>
+        <w:t>[11]</w:t>
+      </w:r>
+      <w:r>
+        <w:t> Pre Travel Planner som pripravil detailný popis aplikácie, ktorý jasne vysvetľuje hlavné funkcie a výhody aplikácie, bez zavádzajúcich tvrdení alebo nereálnych očakávaní.</w:t>
+      </w:r>
+    </w:p>
+    <w:p>
+      <w:pPr>
+        <w:pStyle w:val="text"/>
+      </w:pPr>
+      <w:r>
+        <w:t>Snímky obrazovky musia zobrazovať aplikáciu v skutočnom použití, nie len titulnú grafiku, prihlasovaciu stránku alebo úvodnú obrazovku. </w:t>
+      </w:r>
+      <w:r>
+        <w:rPr>
+          <w:rStyle w:val="markdown-inline-code"/>
+          <w:rFonts w:eastAsiaTheme="majorEastAsia"/>
+        </w:rPr>
+        <w:t>[11]</w:t>
+      </w:r>
+      <w:r>
+        <w:t> Pre moju aplikáciu som pripravil sériu snímok obrazovky, ktoré demonštrujú kľúčové funkcie: vytvorenie cestovného plánu, zobrazenie detailov plánu, navigáciu medzi plánmi a onboarding proces. Tieto snímky poskytujú používateľom jasnú predstavu o tom, čo môžu očakávať od aplikácie.</w:t>
+      </w:r>
+    </w:p>
+    <w:p>
+      <w:pPr>
+        <w:pStyle w:val="text"/>
+      </w:pPr>
+      <w:r>
+        <w:t>Preview video je ďalším dôležitým nástrojom na prezentáciu aplikácie. Previews môžu obsahovať len video záznamy obrazovky samotnej aplikácie, s možnosťou pridať komentár alebo textové preklady na vysvetlenie funkcií, ktoré nie sú z videa jasné. </w:t>
+      </w:r>
+      <w:r>
+        <w:rPr>
+          <w:rStyle w:val="markdown-inline-code"/>
+          <w:rFonts w:eastAsiaTheme="majorEastAsia"/>
+        </w:rPr>
+        <w:t>[11]</w:t>
+      </w:r>
+      <w:r>
+        <w:t> Pre Travel Planner som vytvoril krátke video, ktoré demonštruje celý proces od prihlásenia cez vytvorenie plánu až po zobrazenie finálneho itinerára.</w:t>
+      </w:r>
+      <w:r>
+        <w:t xml:space="preserve"> </w:t>
+      </w:r>
+      <w:r>
+        <w:t>Kategória aplikácie musí byť vybraná presne podľa skutočnej funkcionality. </w:t>
+      </w:r>
+      <w:r>
+        <w:rPr>
+          <w:rStyle w:val="markdown-inline-code"/>
+          <w:rFonts w:eastAsiaTheme="majorEastAsia"/>
+        </w:rPr>
+        <w:t>[11]</w:t>
+      </w:r>
+      <w:r>
+        <w:t> Travel Planner som zaradil do kategórie "Travel", čo najlepšie vystihuje účel aplikácie. Vekové hodnotenie som nastavil podľa obsahu aplikácie, pričom som dôsledne zodpovedal všetky otázky týkajúce sa vekového hodnotenia v App Store Connect.</w:t>
+      </w:r>
+    </w:p>
+    <w:p>
+      <w:pPr>
+        <w:pStyle w:val="Kapitola"/>
+        <w:numPr>
+          <w:ilvl w:val="1"/>
+          <w:numId w:val="3"/>
+        </w:numPr>
+      </w:pPr>
+      <w:r>
+        <w:t>Bezpečnostné a právne aspekty</w:t>
+      </w:r>
+    </w:p>
+    <w:p>
+      <w:pPr>
+        <w:pStyle w:val="text"/>
+      </w:pPr>
+      <w:r>
+        <w:t>App Store kladie veľký dôraz na bezpečnosť a ochranu súkromia používateľov. Aplikácia musí mať kompletnú politiku ochrany súkromia, ktorá je dostupná v App Store Connect metadátach aj priamo v aplikácii na ľahko dostupnom mieste. </w:t>
+      </w:r>
+      <w:r>
+        <w:rPr>
+          <w:rStyle w:val="markdown-inline-code"/>
+          <w:rFonts w:eastAsiaTheme="majorEastAsia"/>
+        </w:rPr>
+        <w:t>[11]</w:t>
+      </w:r>
+      <w:r>
+        <w:t> Politika ochrany súkromia musí jasne a explicitne identifikovať, aké dáta aplikácia zhromažďuje, ako ich zhromažďuje a na aké účely ich používa. Musí tiež potvrdiť, že akákoľvek tretia strana, s ktorou aplikácia zdieľa používateľské dáta, poskytuje rovnakú alebo rovnocennú ochranu dát, ako je uvedené v politike ochrany súkromia aplikácie.</w:t>
+      </w:r>
+    </w:p>
+    <w:p>
+      <w:pPr>
+        <w:pStyle w:val="text"/>
+      </w:pPr>
+      <w:r>
+        <w:t xml:space="preserve">Aplikácie, ktoré zhromažďujú používateľské alebo používateľské dáta, musia získať súhlas používateľa so zhromažďovaním, aj keď sa tieto dáta v čase </w:t>
+      </w:r>
+      <w:r>
+        <w:lastRenderedPageBreak/>
+        <w:t>zhromažďovania považujú za anonymné. </w:t>
+      </w:r>
+      <w:r>
+        <w:rPr>
+          <w:rStyle w:val="markdown-inline-code"/>
+          <w:rFonts w:eastAsiaTheme="majorEastAsia"/>
+        </w:rPr>
+        <w:t>[11]</w:t>
+      </w:r>
+      <w:r>
+        <w:t> V Travel Planner som implementoval jasné dialógy na získanie súhlasu, ktoré používateľovi vysvetľujú, prečo aplikácia potrebuje prístup k určitým dátam, ako sú informácie o lokalite alebo kontaktné údaje. Aplikácia musí poskytnúť používateľovi ľahko dostupný a zrozumiteľný spôsob, ako môže súhlas odvolať.</w:t>
+      </w:r>
+    </w:p>
+    <w:p>
+      <w:pPr>
+        <w:pStyle w:val="text"/>
+      </w:pPr>
+      <w:r>
+        <w:t>Pre aplikácie, ktoré podporujú vytváranie účtov, je povinné poskytnúť možnosť vymazania účtu priamo v aplikácii. </w:t>
+      </w:r>
+      <w:r>
+        <w:rPr>
+          <w:rStyle w:val="markdown-inline-code"/>
+          <w:rFonts w:eastAsiaTheme="majorEastAsia"/>
+        </w:rPr>
+        <w:t>[11]</w:t>
+      </w:r>
+      <w:r>
+        <w:t> V Travel Planner som implementoval funkciu na vymazanie účtu, ktorá umožňuje používateľovi trvalo odstrániť všetky svoje dáta z databázy. Táto funkcia je dôležitá nielen pre dodržanie App Store smerníc, ale aj pre dodržanie právnych požiadaviek, ako je GDPR.</w:t>
+      </w:r>
+    </w:p>
+    <w:p>
+      <w:pPr>
+        <w:pStyle w:val="Kapitola"/>
+        <w:numPr>
+          <w:ilvl w:val="1"/>
+          <w:numId w:val="3"/>
+        </w:numPr>
+      </w:pPr>
+      <w:r>
+        <w:t>Proces review a komunikácia</w:t>
+      </w:r>
+    </w:p>
+    <w:p>
+      <w:pPr>
+        <w:pStyle w:val="text"/>
+      </w:pPr>
+      <w:r>
+        <w:t>Po odoslaní aplikácie na review začal proces hodnotenia, ktorý môže trvať od niekoľkých hodín až po niekoľko dní, v závislosti od zložitosti aplikácie a prítomnosti nových problémov. </w:t>
+      </w:r>
+      <w:r>
+        <w:rPr>
+          <w:rStyle w:val="markdown-inline-code"/>
+          <w:rFonts w:eastAsiaTheme="majorEastAsia"/>
+        </w:rPr>
+        <w:t>[11]</w:t>
+      </w:r>
+      <w:r>
+        <w:t> App Review tím skúma aplikáciu čo najskôr, ale komplexnejšie aplikácie alebo aplikácie s novými problémami môžu vyžadovať väčšiu pozornosť a zváženie.</w:t>
+      </w:r>
+    </w:p>
+    <w:p>
+      <w:pPr>
+        <w:pStyle w:val="text"/>
+      </w:pPr>
+      <w:r>
+        <w:t>Počas review procesu som sledoval stav aplikácie v App Store Connect, kde sa zobrazujú aktuálne informácie o stave submisie. </w:t>
+      </w:r>
+      <w:r>
+        <w:rPr>
+          <w:rStyle w:val="markdown-inline-code"/>
+          <w:rFonts w:eastAsiaTheme="majorEastAsia"/>
+        </w:rPr>
+        <w:t>[11]</w:t>
+      </w:r>
+      <w:r>
+        <w:t> V prípade, že by aplikácia bola zamietnutá, App Store Connect poskytuje možnosť priamej komunikácie s App Review tímom, kde môžem poskytnúť dodatočné informácie alebo vysvetliť konkrétne funkcie aplikácie. Táto komunikácia môže pomôcť aplikácii dostať sa do obchodu a zároveň pomôcť zlepšiť App Review proces.V prípade kritických časových problémov existuje možnosť požiadať o urýchlené review. </w:t>
+      </w:r>
+      <w:r>
+        <w:rPr>
+          <w:rStyle w:val="markdown-inline-code"/>
+          <w:rFonts w:eastAsiaTheme="majorEastAsia"/>
+        </w:rPr>
+        <w:t>[11]</w:t>
+      </w:r>
+      <w:r>
+        <w:t> Túto možnosť som však plánoval využiť len v skutočne nevyhnutných prípadoch, pretože zneužívanie tohto systému môže viesť k zamietnutiu budúcich žiadostí o urýchlenie.</w:t>
+      </w:r>
+      <w:r>
+        <w:t xml:space="preserve"> </w:t>
+      </w:r>
+      <w:r>
+        <w:t>Po schválení aplikácie App Review tímom a nasadení do App Store je dôležité pokračovať v monitorovaní a údržbe aplikácie. Aplikácia musí zostať funkčná a aktualizovaná, aby spĺňala očakávania</w:t>
+      </w:r>
+      <w:r>
+        <w:t xml:space="preserve"> </w:t>
+      </w:r>
+      <w:r>
+        <w:t>existujúcich zákazníkov. </w:t>
+      </w:r>
+      <w:r>
+        <w:rPr>
+          <w:rStyle w:val="markdown-inline-code"/>
+          <w:rFonts w:eastAsiaTheme="majorEastAsia"/>
+        </w:rPr>
+        <w:t>[11]</w:t>
+      </w:r>
+      <w:r>
+        <w:t> Aplikácie, ktoré prestanú fungovať, môžu byť z App Store kedykoľvek odstránené.</w:t>
+      </w:r>
+      <w:r>
+        <w:t xml:space="preserve"> </w:t>
+      </w:r>
+      <w:r>
+        <w:t>Pre budúce aktualizácie som pripravil stratégiu, ktorá zahŕňa pravidelné kontroly funkčnosti aplikácie, monitorovanie používateľských recenzií a spätnej väzby, a implementáciu vylepšení na základe používateľských potrieb.</w:t>
+      </w:r>
+    </w:p>
+    <w:p>
+      <w:pPr>
+        <w:pStyle w:val="text"/>
+      </w:pPr>
+    </w:p>
+    <w:p>
+      <w:pPr>
+        <w:pStyle w:val="text"/>
+      </w:pPr>
+    </w:p>
+    <w:p>
+      <w:pPr>
+        <w:pStyle w:val="Kapitola"/>
+      </w:pPr>
+      <w:r>
+        <w:lastRenderedPageBreak/>
+        <w:t xml:space="preserve">Návrh marketingovej  stratégie </w:t>
+      </w:r>
+    </w:p>
+    <w:p>
+      <w:pPr>
+        <w:pStyle w:val="text"/>
+      </w:pPr>
+      <w:r>
+        <w:t>Úspešné uvedenie aplikácie do App Store vyžaduje nielen technickú prípravu, ale aj dôkladne premyslenú marketingovú a predajnú stratégiu. App Store predstavuje globálny trh s viac ako miliardou používateľov a viac ako pol miliardou týždenných návštevníkov v 175 krajinách, čo poskytuje obrovské príležitosti pre malých vývojárov, ktorí dokážu efektívne prezentovať svoju aplikáciu. </w:t>
+      </w:r>
+      <w:r>
+        <w:rPr>
+          <w:rStyle w:val="markdown-inline-code"/>
+          <w:rFonts w:eastAsiaTheme="majorEastAsia"/>
+        </w:rPr>
+        <w:t>[12]</w:t>
+      </w:r>
+      <w:r>
+        <w:t> Pre aplikáciu Travel Planner som vypracoval komplexnú marketingovú stratégiu, ktorá využíva silné stránky App Store ekosystému a ciele na dosiahnutie udržateľného rastu a úspechu.</w:t>
+      </w:r>
+    </w:p>
+    <w:p>
+      <w:pPr>
+        <w:pStyle w:val="Kapitola"/>
+        <w:numPr>
+          <w:ilvl w:val="1"/>
+          <w:numId w:val="3"/>
+        </w:numPr>
+      </w:pPr>
+      <w:r>
+        <w:t>App Store Optimization (ASO) stratégia</w:t>
+      </w:r>
+    </w:p>
+    <w:p>
+      <w:pPr>
+        <w:pStyle w:val="text"/>
+      </w:pPr>
+      <w:r>
+        <w:t>App Store Optimization je základom marketingovej stratégie pre každú mobilnú aplikáciu. ASO zahŕňa optimalizáciu všetkých prvkov, ktoré ovplyvňujú viditeľnosť a konverziu aplikácie v App Store. Prvým krokom je výber správnej kategórie aplikácie. Travel Planner som zaradil do kategórie "Travel", čo najlepšie vystihuje účel aplikácie a umožňuje mi konkurovať v relevantnej kategórii.</w:t>
+      </w:r>
+    </w:p>
+    <w:p>
+      <w:pPr>
+        <w:pStyle w:val="text"/>
+      </w:pPr>
+      <w:r>
+        <w:t>Názov aplikácie a podnázov sú kritické prvky ASO, pretože ovplyvňujú vyhľadávanie a prvý dojem používateľov. Názov aplikácie musí byť jedinečný, zapamätateľný a obsahovať kľúčové slová, ktoré používatelia hľadajú. Pre Travel Planner som zvolil názov, ktorý jasne komunikuje účel aplikácie a zároveň obsahuje relevantné kľúčové slová pre vyhľadávanie. Podnázov poskytuje ďalšiu príležitosť na komunikáciu hlavných funkcií aplikácie a prilákanie pozornosti používateľov.</w:t>
+      </w:r>
+    </w:p>
+    <w:p>
+      <w:pPr>
+        <w:pStyle w:val="text"/>
+      </w:pPr>
+      <w:r>
+        <w:t>Kľúčové slová sú ďalším dôležitým prvkom ASO. Musím vybrať kľúčové slová, ktoré presne opisujú funkcionalitu aplikácie a zároveň sú relevantné pre vyhľadávanie používateľov. Pre Travel Planner som identifikoval kľúčové slová ako "travel planning", "itinerary", "trip planner", "vacation planner" a podobné termíny, ktoré používatelia pravdepodobne použijú pri hľadaní aplikácie na plánovanie ciest.</w:t>
+      </w:r>
+    </w:p>
+    <w:p>
+      <w:pPr>
+        <w:pStyle w:val="text"/>
+      </w:pPr>
+      <w:r>
+        <w:t>Snímky obrazovky a preview video sú kľúčové pre konverziu používateľov z návštevníkov na sťahovateľov. Podľa výskumu App Store ekosystému majú aplikácie s kvalitnými vizuálnymi materiálmi výrazne vyššiu mieru konverzie. </w:t>
+      </w:r>
+      <w:r>
+        <w:rPr>
+          <w:rStyle w:val="markdown-inline-code"/>
+          <w:rFonts w:eastAsiaTheme="majorEastAsia"/>
+        </w:rPr>
+        <w:t>[12]</w:t>
+      </w:r>
+      <w:r>
+        <w:t> Pre Travel Planner som pripravil sériu snímok obrazovky, ktoré demonštrujú kľúčové funkcie aplikácie: vytvorenie plánu pomocou AI, zobrazenie detailného </w:t>
+      </w:r>
+      <w:r>
+        <w:t>plánu</w:t>
+      </w:r>
+      <w:r>
+        <w:t>, navigáciu medzi plánmi a onboarding proces. Každá snímka obsahuje krátky popisný text, ktorý vysvetľuje výhodu zobrazenej funkcie.</w:t>
+      </w:r>
+    </w:p>
+    <w:p>
+      <w:pPr>
+        <w:pStyle w:val="Kapitola"/>
+        <w:numPr>
+          <w:ilvl w:val="1"/>
+          <w:numId w:val="3"/>
+        </w:numPr>
+      </w:pPr>
+      <w:r>
+        <w:lastRenderedPageBreak/>
+        <w:t>Globálna expanzia a lokalizácia</w:t>
+      </w:r>
+    </w:p>
+    <w:p>
+      <w:pPr>
+        <w:pStyle w:val="text"/>
+      </w:pPr>
+      <w:r>
+        <w:t>App Store poskytuje jedinečnú príležitosť pre globálnu distribúciu aplikácie bez potreby vytvárať vlastnú infraštruktúru pre každú krajinu. Podľa výskumu App Store ekosystému pochádza približne 40% všetkých sťahovaní aplikácií od malých vývojárov z používateľov mimo domovskej krajiny vývojára. </w:t>
+      </w:r>
+      <w:r>
+        <w:rPr>
+          <w:rStyle w:val="markdown-inline-code"/>
+          <w:rFonts w:eastAsiaTheme="majorEastAsia"/>
+        </w:rPr>
+        <w:t>[12]</w:t>
+      </w:r>
+      <w:r>
+        <w:t> Táto štatistika dokazuje, že globálna expanzia je kľúčová pre úspech aplikácie, najmä pre aplikácie s univerzálnym zá</w:t>
+      </w:r>
+      <w:r>
+        <w:t>m</w:t>
+      </w:r>
+      <w:r>
+        <w:t>erom, ako je Travel Planner.</w:t>
+      </w:r>
+    </w:p>
+    <w:p>
+      <w:pPr>
+        <w:pStyle w:val="text"/>
+      </w:pPr>
+      <w:r>
+        <w:t>Pre úspešnú globálnu expanziu som vypracoval stratégiu lokalizácie aplikácie. Prvým krokom je identifikácia kľúčových trhov na základe analýzy konkurencie, veľkosti trhu a potenciálu pre aplikácie na plánovanie ciest. Pre Travel Planner som identifikoval primárne trhy: Spojené štáty, Veľká Británia, Nemecko, Francúzsko, Austrália a ďalšie anglicky hovoriace krajiny, kde je cestovanie populárne a používatelia majú vysokú kúpnu silu.</w:t>
+      </w:r>
+      <w:r>
+        <w:t xml:space="preserve"> </w:t>
+      </w:r>
+      <w:r>
+        <w:t>Lokalizácia aplikácie zahŕňa nielen preklad textu, ale aj prispôsobenie obsahu lokálnym zvykom a kultúre. Pre Travel Planner to znamená, že AI generované plány musia brať do úvahy lokálne špecifiká, ako sú otváracie hodiny, miestne zvyky a kultúrne preferencie. Zároveň som pripravil lokalizované snímky obrazovky a popisy aplikácie pre každý kľúčový trh, aby som maximalizoval relevanciu a príťažlivosť pre lokálnych používateľov.</w:t>
+      </w:r>
+    </w:p>
+    <w:p>
+      <w:pPr>
+        <w:pStyle w:val="Kapitola"/>
+        <w:numPr>
+          <w:ilvl w:val="1"/>
+          <w:numId w:val="3"/>
+        </w:numPr>
+      </w:pPr>
+      <w:r>
+        <w:t>Cenová stratégia a monetizácia</w:t>
+      </w:r>
+    </w:p>
+    <w:p>
+      <w:pPr>
+        <w:pStyle w:val="text"/>
+      </w:pPr>
+      <w:r>
+        <w:t>Výber správnej cenovej stratégie je kritický pre úspech aplikácie. App Store poskytuje flexibilné možnosti monetizácie, vrátane jednorazových platieb, predplatného a in-app purchases. Pre Travel Planner som zvolil model freemium s predplatným, kde základné funkcie sú dostupné zdarma, ale pokročilé funkcie, ako sú neobmedzené plány, export do kalendára a offline prístup, vyžadujú predplatné.</w:t>
+      </w:r>
+      <w:r>
+        <w:t xml:space="preserve"> </w:t>
+      </w:r>
+      <w:r>
+        <w:t>Táto stratégia je založená na úspešných príkladoch aplikácií v App Store ekosystéme, kde aplikácie s predplatným dosahujú vyššiu mieru retencie a dlhodobú hodnotu používateľa. </w:t>
+      </w:r>
+      <w:r>
+        <w:rPr>
+          <w:rStyle w:val="markdown-inline-code"/>
+          <w:rFonts w:eastAsiaTheme="majorEastAsia"/>
+        </w:rPr>
+        <w:t>[12]</w:t>
+      </w:r>
+      <w:r>
+        <w:t> Model freemium umožňuje používateľom vyskúšať aplikáciu bez rizika, čo zvyšuje počet sťahovaní a poskytuje príležitosť na konverziu na platených používateľov prostredníctvom kvalitného používateľského zážitku.</w:t>
+      </w:r>
+    </w:p>
+    <w:p>
+      <w:pPr>
+        <w:pStyle w:val="text"/>
+      </w:pPr>
+    </w:p>
+    <w:p>
+      <w:pPr>
+        <w:pStyle w:val="text"/>
+      </w:pPr>
+    </w:p>
+    <w:p>
+      <w:pPr>
+        <w:pStyle w:val="text"/>
+      </w:pPr>
+    </w:p>
+    <w:p>
+      <w:pPr>
+        <w:pStyle w:val="Kapitola"/>
+        <w:numPr>
+          <w:ilvl w:val="1"/>
+          <w:numId w:val="3"/>
+        </w:numPr>
+      </w:pPr>
+      <w:r>
+        <w:lastRenderedPageBreak/>
+        <w:t>Marketing a propagácia</w:t>
+      </w:r>
+    </w:p>
+    <w:p>
+      <w:pPr>
+        <w:pStyle w:val="text"/>
+      </w:pPr>
+      <w:r>
+        <w:t>Okrem ASO som vypracoval stratégiu pre marketingové kanály mimo App Store. Sociálne médiá sú kľúčové pre budovanie komunity a zvyšovanie povedomia o aplikácii. Pre Travel Planner som identifikoval relevantné platformy, ako sú Instagram, TikTok a Pinterest, kde môžem zdieľať vizuálne príťažlivý obsah, ako sú screenshoty z aplikácie, príklady generovaných plánov a používateľské príbehy.</w:t>
+      </w:r>
+    </w:p>
+    <w:p>
+      <w:pPr>
+        <w:pStyle w:val="text"/>
+      </w:pPr>
+      <w:r>
+        <w:t xml:space="preserve">Obsahový marketing je ďalším dôležitým </w:t>
+      </w:r>
+      <w:r>
+        <w:t>bodom</w:t>
+      </w:r>
+      <w:r>
+        <w:t>. Vytvoril som stratégiu pre blogové príspevky a články o cestovaní, ktoré poskytujú hodnotu používateľom a zároveň predstavujú aplikáciu ako riešenie ich problémov. Tieto články môžu byť zdieľané na sociálnych sieťach a pomôcť zlepšiť SEO a organický dosah aplikácie.</w:t>
+      </w:r>
+    </w:p>
+    <w:p>
+      <w:pPr>
+        <w:pStyle w:val="text"/>
+      </w:pPr>
+      <w:r>
+        <w:t>Partnerships a spolupráca s influencermi v oblasti cestovania sú ďalšou súčasťou marketingovej stratégie. Identifikoval som relevantn</w:t>
+      </w:r>
+      <w:r>
+        <w:t>ých influencerov</w:t>
+      </w:r>
+      <w:r>
+        <w:t xml:space="preserve"> a cestovateľské blogy, s ktorými môžem spolupracovať na propagácii aplikácie. Tieto</w:t>
+      </w:r>
+      <w:r>
+        <w:t xml:space="preserve"> spolupráce</w:t>
+      </w:r>
+      <w:r>
+        <w:t xml:space="preserve"> môžu poskytnúť autentickú spätnú väzbu a zvyšovať dôveryhodnosť aplikácie medzi cieľovou skupinou.</w:t>
+      </w:r>
+    </w:p>
+    <w:p>
+      <w:pPr>
+        <w:pStyle w:val="Kapitola"/>
+        <w:numPr>
+          <w:ilvl w:val="1"/>
+          <w:numId w:val="3"/>
+        </w:numPr>
+      </w:pPr>
+      <w:r>
+        <w:t xml:space="preserve">Budovanie komunity </w:t>
+      </w:r>
+    </w:p>
+    <w:p>
+      <w:pPr>
+        <w:pStyle w:val="text"/>
+      </w:pPr>
+      <w:r>
+        <w:t>Dlhodobý úspech aplikácie závisí nielen od získavania nových používateľov, ale aj od udržania existujúcich používateľov. Podľa výskumu App Store ekosystému dosahujú aplikácie s vysokou mierou retencie lepšie výsledky a vyššiu mieru monetizácie. </w:t>
+      </w:r>
+      <w:r>
+        <w:rPr>
+          <w:rStyle w:val="markdown-inline-code"/>
+          <w:rFonts w:eastAsiaTheme="majorEastAsia"/>
+        </w:rPr>
+        <w:t>[12]</w:t>
+      </w:r>
+      <w:r>
+        <w:t xml:space="preserve"> Pre Travel Planner som vypracoval retenčnú stratégiu, ktorá zahŕňa pravidelné aktualizácie, nové funkcie a angažovanosť s komunitou. </w:t>
+      </w:r>
+      <w:r>
+        <w:t>Taktiež</w:t>
+      </w:r>
+      <w:r>
+        <w:t xml:space="preserve"> som navrhol notifikácie, ktoré poskytujú hodnotu, ako sú pripomienky na nadchádzajúce cesty, tipy na plánovanie a aktualizácie o nových funkciách.Pravidelné aktualizácie aplikácie sú kľúčové pre udržanie používateľov a zlepšovanie hodnotenia aplikácie. Plánujem pravidelné aktualizácie, ktoré pridávajú nové funkcie, zlepšujú výkon a opravujú chyby. </w:t>
+      </w:r>
+    </w:p>
+    <w:p>
+      <w:pPr>
+        <w:pStyle w:val="text"/>
+      </w:pPr>
+    </w:p>
+    <w:p>
+      <w:pPr>
+        <w:pStyle w:val="text"/>
+      </w:pPr>
+    </w:p>
+    <w:p>
+      <w:pPr>
+        <w:pStyle w:val="text"/>
+      </w:pPr>
+    </w:p>
+    <w:p>
+      <w:pPr>
+        <w:pStyle w:val="text"/>
+      </w:pPr>
+    </w:p>
+    <w:p>
+      <w:pPr>
+        <w:pStyle w:val="Kapitola"/>
+        <w:rPr>
+          <w:noProof/>
+        </w:rPr>
+      </w:pPr>
+      <w:bookmarkStart w:id="2" w:name="_Toc179973489"/>
       <w:bookmarkEnd w:id="1"/>
-    </w:p>
-    <w:p>
-      <w:pPr>
-        <w:pStyle w:val="text"/>
-        <w:rPr>
-          <w:noProof/>
-        </w:rPr>
-      </w:pPr>
-      <w:r>
-        <w:rPr>
-          <w:noProof/>
-        </w:rPr>
-        <w:t>Lorem ipsum dolor sit amet, consectetuer adipiscing elit. Maecenas porttitor congue massa. Fusce posuere, magna sed pulvinar ultricies, purus lectus malesuada libero, sit amet commodo magna eros quis urna. Nunc viverra imperdiet enim. Fusce est. Vivamus a tellus. Pellentesque habitant morbi tristique senectus et netus et malesuada fames ac turpis egestas. Proin pharetra nonummy pede. Mauris et orci. Aenean nec lorem.</w:t>
-      </w:r>
-    </w:p>
-    <w:p>
-      <w:pPr>
-        <w:pStyle w:val="text"/>
-        <w:rPr>
-          <w:noProof/>
-        </w:rPr>
-      </w:pPr>
-      <w:r>
-        <w:rPr>
-          <w:noProof/>
-        </w:rPr>
-        <w:t>In porttitor. Donec laoreet nonummy augue. Suspendisse dui purus, scelerisque at, vulputate vitae, pretium mattis, nunc. Mauris eget neque at sem venenatis eleifend. Ut nonummy. Fusce aliquet pede non pede. Suspendisse dapibus lorem pellentesque magna. Integer nulla. Donec blandit feugiat ligula. Donec hendrerit, felis et imperdiet euismod, purus ipsum pretium metus, in lacinia nulla nisl eget sapien.</w:t>
-      </w:r>
-    </w:p>
-    <w:p>
-      <w:pPr>
-        <w:pStyle w:val="text"/>
-        <w:rPr>
-          <w:noProof/>
-        </w:rPr>
-      </w:pPr>
-      <w:r>
-        <w:rPr>
-          <w:noProof/>
-        </w:rPr>
-        <w:t>Donec ut est in lectus consequat consequat. Etiam eget dui. Aliquam erat volutpat. Sed at lorem in nunc porta tristique. Proin nec augue. Quisque aliquam tempor magna. Pellentesque habitant morbi tristique senectus et netus et malesuada fames ac turpis egestas. Nunc ac magna. Maecenas odio dolor, vulputate vel, auctor ac, accumsan id, felis. Pellentesque cursus sagittis felis.</w:t>
-      </w:r>
-    </w:p>
-    <w:p>
-      <w:pPr>
-        <w:rPr>
-          <w:noProof/>
-        </w:rPr>
-      </w:pPr>
-      <w:r>
-        <w:rPr>
-          <w:noProof/>
-        </w:rPr>
-        <w:br w:type="page"/>
-      </w:r>
-    </w:p>
-    <w:p>
-      <w:pPr>
-        <w:pStyle w:val="Kapitola"/>
-        <w:rPr>
-          <w:noProof/>
-        </w:rPr>
-      </w:pPr>
-      <w:bookmarkStart w:id="2" w:name="_Toc179973489"/>
       <w:r>
         <w:rPr>
           <w:noProof/>
@@ -4028,14 +5643,17 @@
         <w:rPr>
           <w:lang w:val="en-GB"/>
         </w:rPr>
-        <w:t xml:space="preserve"> </w:t>
-      </w:r>
-      <w:r>
+        <w:t xml:space="preserve"> &gt;</w:t>
+      </w:r>
+    </w:p>
+    <w:p>
+      <w:pPr>
+        <w:pStyle w:val="text"/>
+        <w:ind w:firstLine="0"/>
         <w:rPr>
           <w:lang w:val="en-GB"/>
         </w:rPr>
-        <w:t>&gt;</w:t>
-      </w:r>
+      </w:pPr>
     </w:p>
     <w:p>
       <w:pPr>
@@ -4045,23 +5663,11 @@
           <w:lang w:val="en-GB"/>
         </w:rPr>
       </w:pPr>
-    </w:p>
-    <w:p>
-      <w:pPr>
-        <w:pStyle w:val="text"/>
-        <w:ind w:firstLine="0"/>
-        <w:rPr>
-          <w:lang w:val="en-GB"/>
-        </w:rPr>
-      </w:pPr>
       <w:r>
         <w:t>[3]</w:t>
       </w:r>
       <w:r>
-        <w:t xml:space="preserve"> </w:t>
-      </w:r>
-      <w:r>
-        <w:t>JUNG, Hyunwoo a Nari SEO. Modern iOS App Development with SwiftUI and Combine: A Declarative Approach to UI and State. </w:t>
+        <w:t xml:space="preserve"> JUNG, Hyunwoo a Nari SEO. Modern iOS App Development with SwiftUI and Combine: A Declarative Approach to UI and State. </w:t>
       </w:r>
       <w:r>
         <w:rPr>
@@ -4077,12 +5683,20 @@
         <w:rPr>
           <w:lang w:val="en-GB"/>
         </w:rPr>
-        <w:t>[cit. 12-13-2025]</w:t>
-      </w:r>
+        <w:t xml:space="preserve">[cit. 12-13-2025] </w:t>
+      </w:r>
+      <w:proofErr w:type="spellStart"/>
       <w:r>
         <w:rPr>
           <w:lang w:val="en-GB"/>
         </w:rPr>
+        <w:t>Dostupné</w:t>
+      </w:r>
+      <w:proofErr w:type="spellEnd"/>
+      <w:r>
+        <w:rPr>
+          <w:lang w:val="en-GB"/>
+        </w:rPr>
         <w:t xml:space="preserve"> </w:t>
       </w:r>
       <w:proofErr w:type="spellStart"/>
@@ -4090,6 +5704,91 @@
         <w:rPr>
           <w:lang w:val="en-GB"/>
         </w:rPr>
+        <w:t>na</w:t>
+      </w:r>
+      <w:proofErr w:type="spellEnd"/>
+      <w:r>
+        <w:rPr>
+          <w:lang w:val="en-GB"/>
+        </w:rPr>
+        <w:t xml:space="preserve"> </w:t>
+      </w:r>
+      <w:proofErr w:type="spellStart"/>
+      <w:r>
+        <w:rPr>
+          <w:lang w:val="en-GB"/>
+        </w:rPr>
+        <w:t>internete</w:t>
+      </w:r>
+      <w:proofErr w:type="spellEnd"/>
+      <w:r>
+        <w:rPr>
+          <w:lang w:val="en-GB"/>
+        </w:rPr>
+        <w:t xml:space="preserve">: </w:t>
+      </w:r>
+    </w:p>
+    <w:p>
+      <w:pPr>
+        <w:pStyle w:val="text"/>
+        <w:ind w:firstLine="0"/>
+      </w:pPr>
+      <w:r>
+        <w:t>&lt;http://eprints.umsida.ac.id/16183/1/113-123%2BModern%2BIOS%2BApp%2BDevelopment%2Bwith%2BSwiftUI%2Band%2BCombine.pdf&gt;</w:t>
+      </w:r>
+    </w:p>
+    <w:p>
+      <w:pPr>
+        <w:pStyle w:val="text"/>
+        <w:ind w:firstLine="0"/>
+        <w:rPr>
+          <w:noProof/>
+        </w:rPr>
+      </w:pPr>
+    </w:p>
+    <w:p>
+      <w:pPr>
+        <w:pStyle w:val="text"/>
+        <w:ind w:firstLine="0"/>
+        <w:rPr>
+          <w:lang w:val="en-GB"/>
+        </w:rPr>
+      </w:pPr>
+      <w:r>
+        <w:rPr>
+          <w:noProof/>
+        </w:rPr>
+        <w:t>[4]</w:t>
+      </w:r>
+      <w:r>
+        <w:rPr>
+          <w:noProof/>
+        </w:rPr>
+        <w:t xml:space="preserve"> </w:t>
+      </w:r>
+      <w:r>
+        <w:t>OPENAI. </w:t>
+      </w:r>
+      <w:r>
+        <w:rPr>
+          <w:rFonts w:eastAsiaTheme="majorEastAsia"/>
+        </w:rPr>
+        <w:t>Prompt engineering guide</w:t>
+      </w:r>
+      <w:r>
+        <w:t> [online]. 2024 </w:t>
+      </w:r>
+      <w:r>
+        <w:rPr>
+          <w:lang w:val="en-GB"/>
+        </w:rPr>
+        <w:t xml:space="preserve">[cit. 12-13-2025] </w:t>
+      </w:r>
+      <w:proofErr w:type="spellStart"/>
+      <w:r>
+        <w:rPr>
+          <w:lang w:val="en-GB"/>
+        </w:rPr>
         <w:t>Dostupné</w:t>
       </w:r>
       <w:proofErr w:type="spellEnd"/>
@@ -4111,13 +5810,117 @@
         <w:rPr>
           <w:lang w:val="en-GB"/>
         </w:rPr>
+        <w:t xml:space="preserve"> internete:&lt;</w:t>
+      </w:r>
+      <w:r>
+        <w:rPr>
+          <w:lang w:val="en-GB"/>
+        </w:rPr>
+        <w:t>https://www.ki-insights.com/wp-content/uploads/2024/02/Prompt-engineering-OpenAI-API.pdf</w:t>
+      </w:r>
+      <w:r>
+        <w:rPr>
+          <w:lang w:val="en-GB"/>
+        </w:rPr>
+        <w:t xml:space="preserve"> &gt;</w:t>
+      </w:r>
+    </w:p>
+    <w:p>
+      <w:pPr>
+        <w:pStyle w:val="text"/>
+        <w:ind w:firstLine="0"/>
+        <w:rPr>
+          <w:lang w:val="en-GB"/>
+        </w:rPr>
+      </w:pPr>
+    </w:p>
+    <w:p>
+      <w:pPr>
+        <w:pStyle w:val="text"/>
+        <w:ind w:firstLine="0"/>
+      </w:pPr>
+      <w:r>
+        <w:rPr>
+          <w:noProof/>
+        </w:rPr>
+        <w:t>[5]</w:t>
+      </w:r>
+      <w:r>
+        <w:rPr>
+          <w:noProof/>
+        </w:rPr>
         <w:t xml:space="preserve"> </w:t>
       </w:r>
+      <w:r>
+        <w:rPr>
+          <w:noProof/>
+        </w:rPr>
+        <w:t>MOLOUDI, Behzad. </w:t>
+      </w:r>
+      <w:r>
+        <w:rPr>
+          <w:rFonts w:eastAsiaTheme="majorEastAsia"/>
+        </w:rPr>
+        <w:t>Optimizing Architecture in iOS Development</w:t>
+      </w:r>
+      <w:r>
+        <w:rPr>
+          <w:rFonts w:eastAsiaTheme="majorEastAsia"/>
+        </w:rPr>
+        <w:t xml:space="preserve"> </w:t>
+      </w:r>
+      <w:r>
+        <w:t>2025.</w:t>
+      </w:r>
+    </w:p>
+    <w:p>
+      <w:pPr>
+        <w:pStyle w:val="text"/>
+        <w:ind w:firstLine="0"/>
+        <w:jc w:val="left"/>
+        <w:rPr>
+          <w:lang w:val="en-GB"/>
+        </w:rPr>
+      </w:pPr>
+      <w:r>
+        <w:rPr>
+          <w:lang w:val="en-GB"/>
+        </w:rPr>
+        <w:t xml:space="preserve">[cit. 1-2-2026] </w:t>
+      </w:r>
       <w:proofErr w:type="spellStart"/>
       <w:r>
         <w:rPr>
           <w:lang w:val="en-GB"/>
         </w:rPr>
+        <w:t>Dostupné</w:t>
+      </w:r>
+      <w:proofErr w:type="spellEnd"/>
+      <w:r>
+        <w:rPr>
+          <w:lang w:val="en-GB"/>
+        </w:rPr>
+        <w:t xml:space="preserve"> </w:t>
+      </w:r>
+      <w:proofErr w:type="spellStart"/>
+      <w:r>
+        <w:rPr>
+          <w:lang w:val="en-GB"/>
+        </w:rPr>
+        <w:t>na</w:t>
+      </w:r>
+      <w:proofErr w:type="spellEnd"/>
+      <w:r>
+        <w:rPr>
+          <w:lang w:val="en-GB"/>
+        </w:rPr>
+        <w:t xml:space="preserve"> </w:t>
+      </w:r>
+      <w:proofErr w:type="spellStart"/>
+      <w:r>
+        <w:rPr>
+          <w:lang w:val="en-GB"/>
+        </w:rPr>
         <w:t>internete</w:t>
       </w:r>
       <w:proofErr w:type="spellEnd"/>
@@ -4127,27 +5930,136 @@
         </w:rPr>
         <w:t xml:space="preserve">: </w:t>
       </w:r>
+      <w:r>
+        <w:t>&lt;</w:t>
+      </w:r>
+      <w:r>
+        <w:t>https://www.theseus.fi/bitstream/handle/10024/908051/Moloudi_Behzad.pdf;jsessionid=685BCBABEBD170E9757B8F6BE5D4DE76?sequence=2</w:t>
+      </w:r>
+      <w:r>
+        <w:t>&gt;</w:t>
+      </w:r>
     </w:p>
     <w:p>
       <w:pPr>
         <w:pStyle w:val="text"/>
         <w:ind w:firstLine="0"/>
-      </w:pPr>
-      <w:r>
-        <w:t>&lt;http://eprints.umsida.ac.id/16183/1/113</w:t>
-      </w:r>
-      <w:r>
-        <w:t>-</w:t>
-      </w:r>
-      <w:r>
-        <w:t>123%2BModern%2BIOS%2BApp%2BDevelopment%2Bwith%2BSwiftUI%2Band%2BCombine.pdf&gt;</w:t>
-      </w:r>
+        <w:rPr>
+          <w:noProof/>
+        </w:rPr>
+      </w:pPr>
     </w:p>
     <w:p>
       <w:pPr>
         <w:pStyle w:val="text"/>
         <w:ind w:firstLine="0"/>
-      </w:pPr>
+        <w:jc w:val="left"/>
+        <w:rPr>
+          <w:lang w:val="en-GB"/>
+        </w:rPr>
+      </w:pPr>
+      <w:r>
+        <w:rPr>
+          <w:noProof/>
+        </w:rPr>
+        <w:t>[</w:t>
+      </w:r>
+      <w:r>
+        <w:rPr>
+          <w:noProof/>
+        </w:rPr>
+        <w:t>6</w:t>
+      </w:r>
+      <w:r>
+        <w:rPr>
+          <w:noProof/>
+        </w:rPr>
+        <w:t>]</w:t>
+      </w:r>
+      <w:r>
+        <w:rPr>
+          <w:noProof/>
+        </w:rPr>
+        <w:t xml:space="preserve"> </w:t>
+      </w:r>
+      <w:r>
+        <w:rPr>
+          <w:noProof/>
+        </w:rPr>
+        <w:t xml:space="preserve">GRIFFITHS, </w:t>
+      </w:r>
+      <w:r>
+        <w:t>Stephen. </w:t>
+      </w:r>
+      <w:r>
+        <w:rPr>
+          <w:rFonts w:eastAsiaTheme="majorEastAsia"/>
+        </w:rPr>
+        <w:t>Mobile App UX Principles</w:t>
+      </w:r>
+      <w:r>
+        <w:rPr>
+          <w:rFonts w:eastAsiaTheme="majorEastAsia"/>
+        </w:rPr>
+        <w:t xml:space="preserve">  2015  </w:t>
+      </w:r>
+      <w:r>
+        <w:rPr>
+          <w:lang w:val="en-GB"/>
+        </w:rPr>
+        <w:t xml:space="preserve">[cit. 1-2-2026] </w:t>
+      </w:r>
+      <w:proofErr w:type="spellStart"/>
+      <w:r>
+        <w:rPr>
+          <w:lang w:val="en-GB"/>
+        </w:rPr>
+        <w:t>Dostupné</w:t>
+      </w:r>
+      <w:proofErr w:type="spellEnd"/>
+      <w:r>
+        <w:rPr>
+          <w:lang w:val="en-GB"/>
+        </w:rPr>
+        <w:t xml:space="preserve"> </w:t>
+      </w:r>
+      <w:proofErr w:type="spellStart"/>
+      <w:r>
+        <w:rPr>
+          <w:lang w:val="en-GB"/>
+        </w:rPr>
+        <w:t>na</w:t>
+      </w:r>
+      <w:proofErr w:type="spellEnd"/>
+      <w:r>
+        <w:rPr>
+          <w:lang w:val="en-GB"/>
+        </w:rPr>
+        <w:t xml:space="preserve"> </w:t>
+      </w:r>
+      <w:proofErr w:type="spellStart"/>
+      <w:r>
+        <w:rPr>
+          <w:lang w:val="en-GB"/>
+        </w:rPr>
+        <w:t>internete</w:t>
+      </w:r>
+      <w:proofErr w:type="spellEnd"/>
+      <w:r>
+        <w:rPr>
+          <w:lang w:val="en-GB"/>
+        </w:rPr>
+        <w:t xml:space="preserve">: </w:t>
+      </w:r>
+      <w:r>
+        <w:t>&lt;</w:t>
+      </w:r>
+      <w:r>
+        <w:t>https://www.thinkwithgoogle.com/_qs/documents/2081/Mobile_App_UX_Principles_3.pdf</w:t>
+      </w:r>
+      <w:r>
+        <w:t xml:space="preserve"> &gt;</w:t>
+      </w:r>
     </w:p>
     <w:p>
       <w:pPr>
@@ -4155,6 +6067,7 @@
         <w:ind w:firstLine="0"/>
         <w:rPr>
           <w:noProof/>
+          <w:lang w:val="en-GB"/>
         </w:rPr>
       </w:pPr>
     </w:p>
@@ -4163,111 +6076,608 @@
         <w:pStyle w:val="text"/>
         <w:ind w:firstLine="0"/>
         <w:rPr>
+          <w:noProof/>
+          <w:lang w:val="en-US"/>
+        </w:rPr>
+      </w:pPr>
+      <w:r>
+        <w:rPr>
+          <w:noProof/>
+        </w:rPr>
+        <w:lastRenderedPageBreak/>
+        <w:t>[</w:t>
+      </w:r>
+      <w:r>
+        <w:rPr>
+          <w:noProof/>
+        </w:rPr>
+        <w:t>7</w:t>
+      </w:r>
+      <w:r>
+        <w:rPr>
+          <w:noProof/>
+        </w:rPr>
+        <w:t>]</w:t>
+      </w:r>
+      <w:r>
+        <w:rPr>
+          <w:noProof/>
+        </w:rPr>
+        <w:t xml:space="preserve"> </w:t>
+      </w:r>
+      <w:r>
+        <w:rPr>
+          <w:noProof/>
+          <w:lang w:val="en-US"/>
+        </w:rPr>
+        <w:t>L</w:t>
+      </w:r>
+      <w:r>
+        <w:rPr>
+          <w:noProof/>
+          <w:lang w:val="en-US"/>
+        </w:rPr>
+        <w:t xml:space="preserve">APALME, Guy. Some SwiftUI fundamentals. </w:t>
+      </w:r>
+      <w:r>
+        <w:rPr>
+          <w:noProof/>
+          <w:lang w:val="en-US"/>
+        </w:rPr>
+        <w:t>Montréal: Université de Montréa</w:t>
+      </w:r>
+    </w:p>
+    <w:p>
+      <w:pPr>
+        <w:pStyle w:val="text"/>
+        <w:ind w:firstLine="0"/>
+        <w:rPr>
           <w:lang w:val="en-GB"/>
         </w:rPr>
       </w:pPr>
       <w:r>
         <w:rPr>
-          <w:noProof/>
-        </w:rPr>
-        <w:t>[4]</w:t>
-      </w:r>
-      <w:r>
-        <w:rPr>
-          <w:noProof/>
+          <w:lang w:val="en-GB"/>
+        </w:rPr>
+        <w:t xml:space="preserve">[cit. 1-2-2026] </w:t>
+      </w:r>
+      <w:proofErr w:type="spellStart"/>
+      <w:r>
+        <w:rPr>
+          <w:lang w:val="en-GB"/>
+        </w:rPr>
+        <w:t>Dostupné</w:t>
+      </w:r>
+      <w:proofErr w:type="spellEnd"/>
+      <w:r>
+        <w:rPr>
+          <w:lang w:val="en-GB"/>
         </w:rPr>
         <w:t xml:space="preserve"> </w:t>
       </w:r>
-      <w:r>
-        <w:t>OPENAI. </w:t>
-      </w:r>
-      <w:r>
-        <w:rPr>
-          <w:rFonts w:eastAsiaTheme="majorEastAsia"/>
-        </w:rPr>
-        <w:t>Prompt engineering guide</w:t>
-      </w:r>
-      <w:r>
-        <w:t> [online]. 2024 </w:t>
-      </w:r>
+      <w:proofErr w:type="spellStart"/>
       <w:r>
         <w:rPr>
           <w:lang w:val="en-GB"/>
         </w:rPr>
-        <w:t xml:space="preserve">[cit. 12-13-2025] </w:t>
+        <w:t>na</w:t>
+      </w:r>
+      <w:proofErr w:type="spellEnd"/>
+      <w:r>
+        <w:rPr>
+          <w:lang w:val="en-GB"/>
+        </w:rPr>
+        <w:t xml:space="preserve"> </w:t>
       </w:r>
       <w:proofErr w:type="spellStart"/>
       <w:r>
         <w:rPr>
           <w:lang w:val="en-GB"/>
         </w:rPr>
-        <w:t>Dostupné</w:t>
+        <w:t>internete</w:t>
       </w:r>
       <w:proofErr w:type="spellEnd"/>
       <w:r>
         <w:rPr>
           <w:lang w:val="en-GB"/>
         </w:rPr>
+        <w:t xml:space="preserve">: </w:t>
+      </w:r>
+      <w:r>
+        <w:rPr>
+          <w:lang w:val="en-GB"/>
+        </w:rPr>
+        <w:t>&lt;</w:t>
+      </w:r>
+      <w:hyperlink r:id="rId12" w:history="1">
+        <w:r>
+          <w:rPr>
+            <w:rStyle w:val="Hyperlink"/>
+            <w:lang w:val="en-GB"/>
+          </w:rPr>
+          <w:t>http://www.iro.umontreal.ca/~lapalme/SwiftUI-Fundamentals/SwiftUI%20Fundamentals.pdf</w:t>
+        </w:r>
+      </w:hyperlink>
+      <w:r>
+        <w:rPr>
+          <w:lang w:val="en-GB"/>
+        </w:rPr>
+        <w:t>&gt;</w:t>
+      </w:r>
+    </w:p>
+    <w:p>
+      <w:pPr>
+        <w:pStyle w:val="text"/>
+        <w:ind w:firstLine="0"/>
+        <w:rPr>
+          <w:lang w:val="en-GB"/>
+        </w:rPr>
+      </w:pPr>
+    </w:p>
+    <w:p>
+      <w:pPr>
+        <w:pStyle w:val="text"/>
+        <w:ind w:firstLine="0"/>
+        <w:rPr>
+          <w:noProof/>
+        </w:rPr>
+      </w:pPr>
+      <w:r>
+        <w:rPr>
+          <w:noProof/>
+        </w:rPr>
+        <w:t>[</w:t>
+      </w:r>
+      <w:r>
+        <w:rPr>
+          <w:noProof/>
+        </w:rPr>
+        <w:t>8</w:t>
+      </w:r>
+      <w:r>
+        <w:rPr>
+          <w:noProof/>
+        </w:rPr>
+        <w:t>]</w:t>
+      </w:r>
+      <w:r>
+        <w:rPr>
+          <w:noProof/>
+        </w:rPr>
         <w:t xml:space="preserve"> </w:t>
       </w:r>
-      <w:proofErr w:type="spellStart"/>
+      <w:r>
+        <w:rPr>
+          <w:noProof/>
+        </w:rPr>
+        <w:t>GOOGLE. </w:t>
+      </w:r>
+      <w:r>
+        <w:rPr>
+          <w:i/>
+          <w:iCs/>
+          <w:noProof/>
+        </w:rPr>
+        <w:t>Firebase Security Rules</w:t>
+      </w:r>
+      <w:r>
+        <w:rPr>
+          <w:noProof/>
+        </w:rPr>
+        <w:t xml:space="preserve"> [online]. 2026 [cit. </w:t>
+      </w:r>
       <w:r>
         <w:rPr>
           <w:lang w:val="en-GB"/>
         </w:rPr>
-        <w:t>na</w:t>
-      </w:r>
-      <w:proofErr w:type="spellEnd"/>
+        <w:t>1-2-2026</w:t>
+      </w:r>
+      <w:r>
+        <w:rPr>
+          <w:noProof/>
+        </w:rPr>
+        <w:t xml:space="preserve">]. Dostupné z: </w:t>
+      </w:r>
+      <w:r>
+        <w:rPr>
+          <w:noProof/>
+        </w:rPr>
+        <w:t>&lt;</w:t>
+      </w:r>
+      <w:hyperlink r:id="rId13" w:history="1">
+        <w:r>
+          <w:rPr>
+            <w:rStyle w:val="Hyperlink"/>
+            <w:noProof/>
+          </w:rPr>
+          <w:t>https://firebase.google.com/docs/rules</w:t>
+        </w:r>
+      </w:hyperlink>
+      <w:r>
+        <w:rPr>
+          <w:noProof/>
+        </w:rPr>
+        <w:t>&gt;</w:t>
+      </w:r>
+    </w:p>
+    <w:p>
+      <w:pPr>
+        <w:pStyle w:val="text"/>
+        <w:ind w:firstLine="0"/>
+        <w:rPr>
+          <w:noProof/>
+        </w:rPr>
+      </w:pPr>
+    </w:p>
+    <w:p>
+      <w:pPr>
+        <w:pStyle w:val="text"/>
+        <w:ind w:firstLine="0"/>
+        <w:rPr>
+          <w:noProof/>
+          <w:lang w:val="en-US"/>
+        </w:rPr>
+      </w:pPr>
+      <w:r>
+        <w:rPr>
+          <w:noProof/>
+        </w:rPr>
+        <w:t xml:space="preserve">[9] MIOR, Michael J., et al. NoSE: Schema Design for NoSQL Applications. IEEE Transactions on Knowledge and Data Engineering, 2016. </w:t>
+      </w:r>
+      <w:r>
+        <w:rPr>
+          <w:noProof/>
+        </w:rPr>
+        <w:t xml:space="preserve">[cit. </w:t>
+      </w:r>
       <w:r>
         <w:rPr>
           <w:lang w:val="en-GB"/>
         </w:rPr>
-        <w:t xml:space="preserve"> internete:&lt;</w:t>
+        <w:t>1-2-2026</w:t>
+      </w:r>
+      <w:r>
+        <w:rPr>
+          <w:noProof/>
+        </w:rPr>
+        <w:t xml:space="preserve">]. Dostupné z: </w:t>
+      </w:r>
+      <w:r>
+        <w:rPr>
+          <w:noProof/>
+        </w:rPr>
+        <w:t>&lt;</w:t>
+      </w:r>
+      <w:r>
+        <w:rPr>
+          <w:noProof/>
+        </w:rPr>
+        <w:t>https://ashraf.aboulnaga.me/pubs/tkde17nose.pdf</w:t>
+      </w:r>
+      <w:r>
+        <w:rPr>
+          <w:noProof/>
+        </w:rPr>
+        <w:t>&gt;</w:t>
+      </w:r>
+    </w:p>
+    <w:p>
+      <w:pPr>
+        <w:pStyle w:val="text"/>
+        <w:ind w:firstLine="0"/>
+        <w:rPr>
+          <w:noProof/>
+          <w:lang w:val="en-US"/>
+        </w:rPr>
+      </w:pPr>
+    </w:p>
+    <w:p>
+      <w:pPr>
+        <w:pStyle w:val="text"/>
+        <w:ind w:firstLine="0"/>
+        <w:jc w:val="left"/>
+        <w:rPr>
+          <w:noProof/>
+        </w:rPr>
+      </w:pPr>
+      <w:r>
+        <w:rPr>
+          <w:noProof/>
+        </w:rPr>
+        <w:t>[</w:t>
+      </w:r>
+      <w:r>
+        <w:rPr>
+          <w:noProof/>
+        </w:rPr>
+        <w:t>10</w:t>
+      </w:r>
+      <w:r>
+        <w:rPr>
+          <w:noProof/>
+        </w:rPr>
+        <w:t>] </w:t>
+      </w:r>
+      <w:r>
+        <w:rPr>
+          <w:noProof/>
+        </w:rPr>
+        <w:t>SHBOUL, Amer Qasem</w:t>
+      </w:r>
+      <w:r>
+        <w:rPr>
+          <w:noProof/>
+        </w:rPr>
+        <w:t xml:space="preserve">. </w:t>
+      </w:r>
+      <w:r>
+        <w:rPr>
+          <w:noProof/>
+        </w:rPr>
+        <w:t>Performance Optimization of Mobile Apps.</w:t>
+      </w:r>
+      <w:r>
+        <w:rPr>
+          <w:noProof/>
+        </w:rPr>
+        <w:t xml:space="preserve"> </w:t>
+      </w:r>
+      <w:r>
+        <w:rPr>
+          <w:noProof/>
+        </w:rPr>
+        <w:t xml:space="preserve">2020. </w:t>
+      </w:r>
+      <w:r>
+        <w:rPr>
+          <w:noProof/>
+        </w:rPr>
+        <w:t xml:space="preserve">[cit. </w:t>
       </w:r>
       <w:r>
         <w:rPr>
           <w:lang w:val="en-GB"/>
         </w:rPr>
-        <w:t>https://www.ki-insights.com/wp-content/uploads/2024/02/Prompt-engineering-OpenAI-API.pdf</w:t>
+        <w:t>1-2-2026</w:t>
+      </w:r>
+      <w:r>
+        <w:rPr>
+          <w:noProof/>
+        </w:rPr>
+        <w:t xml:space="preserve">]. Dostupné z: </w:t>
+      </w:r>
+      <w:r>
+        <w:rPr>
+          <w:noProof/>
+        </w:rPr>
+        <w:t>&lt;</w:t>
+      </w:r>
+      <w:r>
+        <w:rPr>
+          <w:noProof/>
+        </w:rPr>
+        <w:t>https://sjr-publishing.com/wp-content/uploads/2019/03/Performance-Optimization-of-Mobile-Apps-2.pdf</w:t>
+      </w:r>
+      <w:r>
+        <w:rPr>
+          <w:noProof/>
+        </w:rPr>
+        <w:t>&gt;</w:t>
+      </w:r>
+    </w:p>
+    <w:p>
+      <w:pPr>
+        <w:pStyle w:val="text"/>
+        <w:ind w:firstLine="0"/>
+        <w:jc w:val="left"/>
+        <w:rPr>
+          <w:noProof/>
+        </w:rPr>
+      </w:pPr>
+    </w:p>
+    <w:p>
+      <w:pPr>
+        <w:pStyle w:val="text"/>
+        <w:ind w:firstLine="0"/>
+        <w:jc w:val="left"/>
+        <w:rPr>
+          <w:noProof/>
+        </w:rPr>
+      </w:pPr>
+      <w:r>
+        <w:rPr>
+          <w:noProof/>
+        </w:rPr>
+        <w:t>[</w:t>
+      </w:r>
+      <w:r>
+        <w:rPr>
+          <w:noProof/>
+        </w:rPr>
+        <w:t>1</w:t>
+      </w:r>
+      <w:r>
+        <w:rPr>
+          <w:noProof/>
+        </w:rPr>
+        <w:t>1</w:t>
+      </w:r>
+      <w:r>
+        <w:rPr>
+          <w:noProof/>
+        </w:rPr>
+        <w:t>] </w:t>
+      </w:r>
+      <w:r>
+        <w:rPr>
+          <w:noProof/>
+        </w:rPr>
+        <w:t xml:space="preserve">APPLE INC. App Review Guidelines. Cupertino: Apple Inc., 2025. </w:t>
+      </w:r>
+      <w:r>
+        <w:rPr>
+          <w:noProof/>
+        </w:rPr>
+        <w:t xml:space="preserve">[cit. </w:t>
       </w:r>
       <w:r>
         <w:rPr>
           <w:lang w:val="en-GB"/>
         </w:rPr>
-        <w:t xml:space="preserve"> &gt;</w:t>
+        <w:t>1-2-2026</w:t>
+      </w:r>
+      <w:r>
+        <w:rPr>
+          <w:noProof/>
+        </w:rPr>
+        <w:t xml:space="preserve">]. Dostupné z: </w:t>
+      </w:r>
+      <w:r>
+        <w:rPr>
+          <w:noProof/>
+        </w:rPr>
+        <w:t>&lt;</w:t>
+      </w:r>
+      <w:r>
+        <w:rPr>
+          <w:noProof/>
+        </w:rPr>
+        <w:t>https://developer.apple.com/support/downloads/terms/app-review-guidelines/App-Review-Guidelines-20250609-English-UK.pdf</w:t>
+      </w:r>
+      <w:r>
+        <w:rPr>
+          <w:noProof/>
+        </w:rPr>
+        <w:t>&gt;</w:t>
       </w:r>
     </w:p>
     <w:p>
       <w:pPr>
         <w:pStyle w:val="text"/>
         <w:ind w:firstLine="0"/>
+        <w:jc w:val="left"/>
+        <w:rPr>
+          <w:noProof/>
+          <w:lang w:val="en-US"/>
+        </w:rPr>
+      </w:pPr>
+    </w:p>
+    <w:p>
+      <w:pPr>
+        <w:pStyle w:val="text"/>
+        <w:ind w:firstLine="0"/>
+        <w:rPr>
+          <w:noProof/>
+        </w:rPr>
+      </w:pPr>
+      <w:r>
+        <w:rPr>
+          <w:noProof/>
+        </w:rPr>
+        <w:t>[</w:t>
+      </w:r>
+      <w:r>
+        <w:rPr>
+          <w:noProof/>
+        </w:rPr>
+        <w:t>1</w:t>
+      </w:r>
+      <w:r>
+        <w:rPr>
+          <w:noProof/>
+        </w:rPr>
+        <w:t>2</w:t>
+      </w:r>
+      <w:r>
+        <w:rPr>
+          <w:noProof/>
+        </w:rPr>
+        <w:t>] </w:t>
+      </w:r>
+      <w:r>
+        <w:rPr>
+          <w:noProof/>
+        </w:rPr>
+        <w:t> BORCK, Jonathan, CAMINADE, Juliette, VON WARTBURG, Markus. A Global Perspective on the Apple App Store Ecosystem: An exploration of small businesses within the App Store ecosystem. June 202</w:t>
+      </w:r>
+      <w:r>
+        <w:rPr>
+          <w:noProof/>
+        </w:rPr>
+        <w:t>0</w:t>
+      </w:r>
+      <w:r>
+        <w:rPr>
+          <w:noProof/>
+        </w:rPr>
+        <w:t xml:space="preserve">. </w:t>
+      </w:r>
+      <w:r>
+        <w:rPr>
+          <w:noProof/>
+        </w:rPr>
+        <w:t xml:space="preserve">[cit. </w:t>
+      </w:r>
+      <w:r>
         <w:rPr>
           <w:lang w:val="en-GB"/>
         </w:rPr>
-      </w:pPr>
+        <w:t>1-2-2026</w:t>
+      </w:r>
+      <w:r>
+        <w:rPr>
+          <w:noProof/>
+        </w:rPr>
+        <w:t xml:space="preserve">]. Dostupné z: </w:t>
+      </w:r>
+      <w:r>
+        <w:rPr>
+          <w:noProof/>
+        </w:rPr>
+        <w:t>&lt;</w:t>
+      </w:r>
+      <w:r>
+        <w:rPr>
+          <w:noProof/>
+        </w:rPr>
+        <w:t>https://www.apple.com/newsroom/pdfs/apple-app-store-study-2020.pdf</w:t>
+      </w:r>
+      <w:r>
+        <w:rPr>
+          <w:noProof/>
+        </w:rPr>
+        <w:t>&gt;</w:t>
+      </w:r>
     </w:p>
     <w:p>
       <w:pPr>
         <w:pStyle w:val="text"/>
         <w:ind w:firstLine="0"/>
-        <w:rPr>
-          <w:noProof/>
-        </w:rPr>
-      </w:pPr>
-      <w:r>
-        <w:rPr>
-          <w:noProof/>
-        </w:rPr>
-        <w:t>[5]</w:t>
-      </w:r>
-    </w:p>
-    <w:p>
-      <w:pPr>
-        <w:rPr>
-          <w:noProof/>
+        <w:jc w:val="left"/>
+        <w:rPr>
+          <w:noProof/>
+          <w:lang w:val="en-US"/>
+        </w:rPr>
+      </w:pPr>
+      <w:r>
+        <w:rPr>
+          <w:noProof/>
+          <w:lang w:val="en-US"/>
+        </w:rPr>
+        <w:br/>
+      </w:r>
+    </w:p>
+    <w:p>
+      <w:pPr>
+        <w:pStyle w:val="text"/>
+        <w:ind w:firstLine="0"/>
+        <w:jc w:val="left"/>
+        <w:rPr>
+          <w:noProof/>
+          <w:lang w:val="en-US"/>
         </w:rPr>
         <w:sectPr>
-          <w:footerReference w:type="default" r:id="rId12"/>
+          <w:footerReference w:type="default" r:id="rId14"/>
           <w:pgSz w:w="11906" w:h="16838" w:code="9"/>
           <w:pgMar w:top="1418" w:right="1418" w:bottom="1418" w:left="1985" w:header="709" w:footer="709" w:gutter="0"/>
           <w:pgNumType w:start="6"/>
@@ -4275,19 +6685,6 @@
           <w:docGrid w:linePitch="360"/>
         </w:sectPr>
       </w:pPr>
-      <w:r>
-        <w:rPr>
-          <w:noProof/>
-        </w:rPr>
-        <w:br w:type="page"/>
-      </w:r>
-    </w:p>
-    <w:p>
-      <w:pPr>
-        <w:rPr>
-          <w:noProof/>
-        </w:rPr>
-      </w:pPr>
     </w:p>
     <w:p>
       <w:pPr>
@@ -4295,6 +6692,30 @@
         <w:ind w:firstLine="0"/>
         <w:rPr>
           <w:noProof/>
+          <w:lang w:val="en-GB"/>
+        </w:rPr>
+        <w:sectPr>
+          <w:footerReference w:type="default" r:id="rId15"/>
+          <w:pgSz w:w="11906" w:h="16838" w:code="9"/>
+          <w:pgMar w:top="1418" w:right="1418" w:bottom="1418" w:left="1985" w:header="709" w:footer="709" w:gutter="0"/>
+          <w:pgNumType w:start="6"/>
+          <w:cols w:space="708"/>
+          <w:docGrid w:linePitch="360"/>
+        </w:sectPr>
+      </w:pPr>
+      <w:r>
+        <w:rPr>
+          <w:noProof/>
+          <w:lang w:val="en-US"/>
+        </w:rPr>
+        <w:lastRenderedPageBreak/>
+        <w:br/>
+      </w:r>
+    </w:p>
+    <w:p>
+      <w:pPr>
+        <w:rPr>
+          <w:noProof/>
         </w:rPr>
       </w:pPr>
     </w:p>
@@ -4417,6 +6838,15 @@
     </w:p>
     <w:p>
       <w:pPr>
+        <w:pStyle w:val="text"/>
+        <w:ind w:firstLine="0"/>
+        <w:rPr>
+          <w:noProof/>
+        </w:rPr>
+      </w:pPr>
+    </w:p>
+    <w:p>
+      <w:pPr>
         <w:pStyle w:val="Kapitola"/>
         <w:rPr>
           <w:noProof/>
@@ -4437,7 +6867,7 @@
           <w:noProof/>
         </w:rPr>
         <w:sectPr>
-          <w:footerReference w:type="default" r:id="rId13"/>
+          <w:footerReference w:type="default" r:id="rId16"/>
           <w:pgSz w:w="11906" w:h="16838" w:code="9"/>
           <w:pgMar w:top="1418" w:right="1418" w:bottom="1418" w:left="1985" w:header="709" w:footer="709" w:gutter="0"/>
           <w:pgNumType w:start="7"/>
@@ -4539,7 +6969,7 @@
       </w:r>
     </w:p>
     <w:sectPr>
-      <w:footerReference w:type="default" r:id="rId14"/>
+      <w:footerReference w:type="default" r:id="rId17"/>
       <w:pgSz w:w="11906" w:h="16838" w:code="9"/>
       <w:pgMar w:top="1418" w:right="1418" w:bottom="1418" w:left="1985" w:header="709" w:footer="709" w:gutter="0"/>
       <w:pgNumType w:fmt="upperRoman" w:start="1"/>
@@ -4570,6 +7000,48 @@
 </file>
 
 <file path=word/footer1.xml><?xml version="1.0" encoding="utf-8"?>
+<w:ftr xmlns:wpc="http://schemas.microsoft.com/office/word/2010/wordprocessingCanvas" xmlns:cx="http://schemas.microsoft.com/office/drawing/2014/chartex" xmlns:cx1="http://schemas.microsoft.com/office/drawing/2015/9/8/chartex" xmlns:cx2="http://schemas.microsoft.com/office/drawing/2015/10/21/chartex" xmlns:cx3="http://schemas.microsoft.com/office/drawing/2016/5/9/chartex" xmlns:cx4="http://schemas.microsoft.com/office/drawing/2016/5/10/chartex" xmlns:cx5="http://schemas.microsoft.com/office/drawing/2016/5/11/chartex" xmlns:cx6="http://schemas.microsoft.com/office/drawing/2016/5/12/chartex" xmlns:cx7="http://schemas.microsoft.com/office/drawing/2016/5/13/chartex" xmlns:cx8="http://schemas.microsoft.com/office/drawing/2016/5/14/chartex" xmlns:mc="http://schemas.openxmlformats.org/markup-compatibility/2006" xmlns:aink="http://schemas.microsoft.com/office/drawing/2016/ink" xmlns:am3d="http://schemas.microsoft.com/office/drawing/2017/model3d" xmlns:o="urn:schemas-microsoft-com:office:office" xmlns:oel="http://schemas.microsoft.com/office/2019/extlst" xmlns:r="http://schemas.openxmlformats.org/officeDocument/2006/relationships" xmlns:m="http://schemas.openxmlformats.org/officeDocument/2006/math" xmlns:v="urn:schemas-microsoft-com:vml" xmlns:wp14="http://schemas.microsoft.com/office/word/2010/wordprocessingDrawing" xmlns:wp="http://schemas.openxmlformats.org/drawingml/2006/wordprocessingDrawing" xmlns:w10="urn:schemas-microsoft-com:office:word" xmlns:w="http://schemas.openxmlformats.org/wordprocessingml/2006/main" xmlns:w14="http://schemas.microsoft.com/office/word/2010/wordml" xmlns:w15="http://schemas.microsoft.com/office/word/2012/wordml" xmlns:w16cex="http://schemas.microsoft.com/office/word/2018/wordml/cex" xmlns:w16cid="http://schemas.microsoft.com/office/word/2016/wordml/cid" xmlns:w16="http://schemas.microsoft.com/office/word/2018/wordml" xmlns:w16du="http://schemas.microsoft.com/office/word/2023/wordml/word16du" xmlns:w16sdtdh="http://schemas.microsoft.com/office/word/2020/wordml/sdtdatahash" xmlns:w16sdtfl="http://schemas.microsoft.com/office/word/2024/wordml/sdtformatlock" xmlns:w16se="http://schemas.microsoft.com/office/word/2015/wordml/symex" xmlns:wpg="http://schemas.microsoft.com/office/word/2010/wordprocessingGroup" xmlns:wpi="http://schemas.microsoft.com/office/word/2010/wordprocessingInk" xmlns:wne="http://schemas.microsoft.com/office/word/2006/wordml" xmlns:wps="http://schemas.microsoft.com/office/word/2010/wordprocessingShape" mc:Ignorable="w14 w15 w16se w16cid w16 w16cex w16sdtdh w16sdtfl w16du wp14">
+  <w:sdt>
+    <w:sdtPr>
+      <w:id w:val="-1346236254"/>
+      <w:docPartObj>
+        <w:docPartGallery w:val="Page Numbers (Bottom of Page)"/>
+        <w:docPartUnique/>
+      </w:docPartObj>
+    </w:sdtPr>
+    <w:sdtContent>
+      <w:p>
+        <w:pPr>
+          <w:pStyle w:val="Footer"/>
+          <w:jc w:val="center"/>
+        </w:pPr>
+        <w:r>
+          <w:fldChar w:fldCharType="begin"/>
+        </w:r>
+        <w:r>
+          <w:instrText>PAGE   \* MERGEFORMAT</w:instrText>
+        </w:r>
+        <w:r>
+          <w:fldChar w:fldCharType="separate"/>
+        </w:r>
+        <w:r>
+          <w:t>2</w:t>
+        </w:r>
+        <w:r>
+          <w:fldChar w:fldCharType="end"/>
+        </w:r>
+      </w:p>
+    </w:sdtContent>
+  </w:sdt>
+  <w:p>
+    <w:pPr>
+      <w:pStyle w:val="Footer"/>
+    </w:pPr>
+  </w:p>
+</w:ftr>
+</file>
+
+<file path=word/footer2.xml><?xml version="1.0" encoding="utf-8"?>
 <w:ftr xmlns:wpc="http://schemas.microsoft.com/office/word/2010/wordprocessingCanvas" xmlns:cx="http://schemas.microsoft.com/office/drawing/2014/chartex" xmlns:cx1="http://schemas.microsoft.com/office/drawing/2015/9/8/chartex" xmlns:cx2="http://schemas.microsoft.com/office/drawing/2015/10/21/chartex" xmlns:cx3="http://schemas.microsoft.com/office/drawing/2016/5/9/chartex" xmlns:cx4="http://schemas.microsoft.com/office/drawing/2016/5/10/chartex" xmlns:cx5="http://schemas.microsoft.com/office/drawing/2016/5/11/chartex" xmlns:cx6="http://schemas.microsoft.com/office/drawing/2016/5/12/chartex" xmlns:cx7="http://schemas.microsoft.com/office/drawing/2016/5/13/chartex" xmlns:cx8="http://schemas.microsoft.com/office/drawing/2016/5/14/chartex" xmlns:mc="http://schemas.openxmlformats.org/markup-compatibility/2006" xmlns:aink="http://schemas.microsoft.com/office/drawing/2016/ink" xmlns:am3d="http://schemas.microsoft.com/office/drawing/2017/model3d" xmlns:o="urn:schemas-microsoft-com:office:office" xmlns:oel="http://schemas.microsoft.com/office/2019/extlst" xmlns:r="http://schemas.openxmlformats.org/officeDocument/2006/relationships" xmlns:m="http://schemas.openxmlformats.org/officeDocument/2006/math" xmlns:v="urn:schemas-microsoft-com:vml" xmlns:wp14="http://schemas.microsoft.com/office/word/2010/wordprocessingDrawing" xmlns:wp="http://schemas.openxmlformats.org/drawingml/2006/wordprocessingDrawing" xmlns:w10="urn:schemas-microsoft-com:office:word" xmlns:w="http://schemas.openxmlformats.org/wordprocessingml/2006/main" xmlns:w14="http://schemas.microsoft.com/office/word/2010/wordml" xmlns:w15="http://schemas.microsoft.com/office/word/2012/wordml" xmlns:w16cex="http://schemas.microsoft.com/office/word/2018/wordml/cex" xmlns:w16cid="http://schemas.microsoft.com/office/word/2016/wordml/cid" xmlns:w16="http://schemas.microsoft.com/office/word/2018/wordml" xmlns:w16du="http://schemas.microsoft.com/office/word/2023/wordml/word16du" xmlns:w16sdtdh="http://schemas.microsoft.com/office/word/2020/wordml/sdtdatahash" xmlns:w16sdtfl="http://schemas.microsoft.com/office/word/2024/wordml/sdtformatlock" xmlns:w16se="http://schemas.microsoft.com/office/word/2015/wordml/symex" xmlns:wpg="http://schemas.microsoft.com/office/word/2010/wordprocessingGroup" xmlns:wpi="http://schemas.microsoft.com/office/word/2010/wordprocessingInk" xmlns:wne="http://schemas.microsoft.com/office/word/2006/wordml" xmlns:wps="http://schemas.microsoft.com/office/word/2010/wordprocessingShape" mc:Ignorable="w14 w15 w16se w16cid w16 w16cex w16sdtdh w16sdtfl w16du wp14">
   <w:sdt>
     <w:sdtPr>
@@ -4611,7 +7083,7 @@
 </w:ftr>
 </file>
 
-<file path=word/footer2.xml><?xml version="1.0" encoding="utf-8"?>
+<file path=word/footer3.xml><?xml version="1.0" encoding="utf-8"?>
 <w:ftr xmlns:wpc="http://schemas.microsoft.com/office/word/2010/wordprocessingCanvas" xmlns:cx="http://schemas.microsoft.com/office/drawing/2014/chartex" xmlns:cx1="http://schemas.microsoft.com/office/drawing/2015/9/8/chartex" xmlns:cx2="http://schemas.microsoft.com/office/drawing/2015/10/21/chartex" xmlns:cx3="http://schemas.microsoft.com/office/drawing/2016/5/9/chartex" xmlns:cx4="http://schemas.microsoft.com/office/drawing/2016/5/10/chartex" xmlns:cx5="http://schemas.microsoft.com/office/drawing/2016/5/11/chartex" xmlns:cx6="http://schemas.microsoft.com/office/drawing/2016/5/12/chartex" xmlns:cx7="http://schemas.microsoft.com/office/drawing/2016/5/13/chartex" xmlns:cx8="http://schemas.microsoft.com/office/drawing/2016/5/14/chartex" xmlns:mc="http://schemas.openxmlformats.org/markup-compatibility/2006" xmlns:aink="http://schemas.microsoft.com/office/drawing/2016/ink" xmlns:am3d="http://schemas.microsoft.com/office/drawing/2017/model3d" xmlns:o="urn:schemas-microsoft-com:office:office" xmlns:oel="http://schemas.microsoft.com/office/2019/extlst" xmlns:r="http://schemas.openxmlformats.org/officeDocument/2006/relationships" xmlns:m="http://schemas.openxmlformats.org/officeDocument/2006/math" xmlns:v="urn:schemas-microsoft-com:vml" xmlns:wp14="http://schemas.microsoft.com/office/word/2010/wordprocessingDrawing" xmlns:wp="http://schemas.openxmlformats.org/drawingml/2006/wordprocessingDrawing" xmlns:w10="urn:schemas-microsoft-com:office:word" xmlns:w="http://schemas.openxmlformats.org/wordprocessingml/2006/main" xmlns:w14="http://schemas.microsoft.com/office/word/2010/wordml" xmlns:w15="http://schemas.microsoft.com/office/word/2012/wordml" xmlns:w16cex="http://schemas.microsoft.com/office/word/2018/wordml/cex" xmlns:w16cid="http://schemas.microsoft.com/office/word/2016/wordml/cid" xmlns:w16="http://schemas.microsoft.com/office/word/2018/wordml" xmlns:w16du="http://schemas.microsoft.com/office/word/2023/wordml/word16du" xmlns:w16sdtdh="http://schemas.microsoft.com/office/word/2020/wordml/sdtdatahash" xmlns:w16sdtfl="http://schemas.microsoft.com/office/word/2024/wordml/sdtformatlock" xmlns:w16se="http://schemas.microsoft.com/office/word/2015/wordml/symex" xmlns:wpg="http://schemas.microsoft.com/office/word/2010/wordprocessingGroup" xmlns:wpi="http://schemas.microsoft.com/office/word/2010/wordprocessingInk" xmlns:wne="http://schemas.microsoft.com/office/word/2006/wordml" xmlns:wps="http://schemas.microsoft.com/office/word/2010/wordprocessingShape" mc:Ignorable="w14 w15 w16se w16cid w16 w16cex w16sdtdh w16sdtfl w16du wp14">
   <w:p>
     <w:pPr>
@@ -4627,7 +7099,7 @@
 </w:ftr>
 </file>
 
-<file path=word/footer3.xml><?xml version="1.0" encoding="utf-8"?>
+<file path=word/footer4.xml><?xml version="1.0" encoding="utf-8"?>
 <w:ftr xmlns:wpc="http://schemas.microsoft.com/office/word/2010/wordprocessingCanvas" xmlns:cx="http://schemas.microsoft.com/office/drawing/2014/chartex" xmlns:cx1="http://schemas.microsoft.com/office/drawing/2015/9/8/chartex" xmlns:cx2="http://schemas.microsoft.com/office/drawing/2015/10/21/chartex" xmlns:cx3="http://schemas.microsoft.com/office/drawing/2016/5/9/chartex" xmlns:cx4="http://schemas.microsoft.com/office/drawing/2016/5/10/chartex" xmlns:cx5="http://schemas.microsoft.com/office/drawing/2016/5/11/chartex" xmlns:cx6="http://schemas.microsoft.com/office/drawing/2016/5/12/chartex" xmlns:cx7="http://schemas.microsoft.com/office/drawing/2016/5/13/chartex" xmlns:cx8="http://schemas.microsoft.com/office/drawing/2016/5/14/chartex" xmlns:mc="http://schemas.openxmlformats.org/markup-compatibility/2006" xmlns:aink="http://schemas.microsoft.com/office/drawing/2016/ink" xmlns:am3d="http://schemas.microsoft.com/office/drawing/2017/model3d" xmlns:o="urn:schemas-microsoft-com:office:office" xmlns:oel="http://schemas.microsoft.com/office/2019/extlst" xmlns:r="http://schemas.openxmlformats.org/officeDocument/2006/relationships" xmlns:m="http://schemas.openxmlformats.org/officeDocument/2006/math" xmlns:v="urn:schemas-microsoft-com:vml" xmlns:wp14="http://schemas.microsoft.com/office/word/2010/wordprocessingDrawing" xmlns:wp="http://schemas.openxmlformats.org/drawingml/2006/wordprocessingDrawing" xmlns:w10="urn:schemas-microsoft-com:office:word" xmlns:w="http://schemas.openxmlformats.org/wordprocessingml/2006/main" xmlns:w14="http://schemas.microsoft.com/office/word/2010/wordml" xmlns:w15="http://schemas.microsoft.com/office/word/2012/wordml" xmlns:w16cex="http://schemas.microsoft.com/office/word/2018/wordml/cex" xmlns:w16cid="http://schemas.microsoft.com/office/word/2016/wordml/cid" xmlns:w16="http://schemas.microsoft.com/office/word/2018/wordml" xmlns:w16du="http://schemas.microsoft.com/office/word/2023/wordml/word16du" xmlns:w16sdtdh="http://schemas.microsoft.com/office/word/2020/wordml/sdtdatahash" xmlns:w16sdtfl="http://schemas.microsoft.com/office/word/2024/wordml/sdtformatlock" xmlns:w16se="http://schemas.microsoft.com/office/word/2015/wordml/symex" xmlns:wpg="http://schemas.microsoft.com/office/word/2010/wordprocessingGroup" xmlns:wpi="http://schemas.microsoft.com/office/word/2010/wordprocessingInk" xmlns:wne="http://schemas.microsoft.com/office/word/2006/wordml" xmlns:wps="http://schemas.microsoft.com/office/word/2010/wordprocessingShape" mc:Ignorable="w14 w15 w16se w16cid w16 w16cex w16sdtdh w16sdtfl w16du wp14">
   <w:sdt>
     <w:sdtPr>
@@ -4863,7 +7335,7 @@
   <w:abstractNum w:abstractNumId="2" w15:restartNumberingAfterBreak="0">
     <w:nsid w:val="044E61C2"/>
     <w:multiLevelType w:val="multilevel"/>
-    <w:tmpl w:val="B970930C"/>
+    <w:tmpl w:val="7F487132"/>
     <w:lvl w:ilvl="0">
       <w:start w:val="1"/>
       <w:numFmt w:val="decimal"/>
@@ -4884,6 +7356,8 @@
       </w:pPr>
       <w:rPr>
         <w:rFonts w:hint="default"/>
+        <w:sz w:val="28"/>
+        <w:szCs w:val="28"/>
       </w:rPr>
     </w:lvl>
     <w:lvl w:ilvl="2">
@@ -7584,6 +10058,119 @@
     </w:lvl>
   </w:abstractNum>
   <w:abstractNum w:abstractNumId="24" w15:restartNumberingAfterBreak="0">
+    <w:nsid w:val="56A9551A"/>
+    <w:multiLevelType w:val="hybridMultilevel"/>
+    <w:tmpl w:val="1D00F32C"/>
+    <w:lvl w:ilvl="0" w:tplc="08090001">
+      <w:start w:val="1"/>
+      <w:numFmt w:val="bullet"/>
+      <w:lvlText w:val=""/>
+      <w:lvlJc w:val="left"/>
+      <w:pPr>
+        <w:ind w:left="720" w:hanging="360"/>
+      </w:pPr>
+      <w:rPr>
+        <w:rFonts w:ascii="Symbol" w:hAnsi="Symbol" w:hint="default"/>
+      </w:rPr>
+    </w:lvl>
+    <w:lvl w:ilvl="1" w:tplc="08090003" w:tentative="1">
+      <w:start w:val="1"/>
+      <w:numFmt w:val="bullet"/>
+      <w:lvlText w:val="o"/>
+      <w:lvlJc w:val="left"/>
+      <w:pPr>
+        <w:ind w:left="1440" w:hanging="360"/>
+      </w:pPr>
+      <w:rPr>
+        <w:rFonts w:ascii="Courier New" w:hAnsi="Courier New" w:cs="Courier New" w:hint="default"/>
+      </w:rPr>
+    </w:lvl>
+    <w:lvl w:ilvl="2" w:tplc="08090005" w:tentative="1">
+      <w:start w:val="1"/>
+      <w:numFmt w:val="bullet"/>
+      <w:lvlText w:val=""/>
+      <w:lvlJc w:val="left"/>
+      <w:pPr>
+        <w:ind w:left="2160" w:hanging="360"/>
+      </w:pPr>
+      <w:rPr>
+        <w:rFonts w:ascii="Wingdings" w:hAnsi="Wingdings" w:hint="default"/>
+      </w:rPr>
+    </w:lvl>
+    <w:lvl w:ilvl="3" w:tplc="08090001" w:tentative="1">
+      <w:start w:val="1"/>
+      <w:numFmt w:val="bullet"/>
+      <w:lvlText w:val=""/>
+      <w:lvlJc w:val="left"/>
+      <w:pPr>
+        <w:ind w:left="2880" w:hanging="360"/>
+      </w:pPr>
+      <w:rPr>
+        <w:rFonts w:ascii="Symbol" w:hAnsi="Symbol" w:hint="default"/>
+      </w:rPr>
+    </w:lvl>
+    <w:lvl w:ilvl="4" w:tplc="08090003" w:tentative="1">
+      <w:start w:val="1"/>
+      <w:numFmt w:val="bullet"/>
+      <w:lvlText w:val="o"/>
+      <w:lvlJc w:val="left"/>
+      <w:pPr>
+        <w:ind w:left="3600" w:hanging="360"/>
+      </w:pPr>
+      <w:rPr>
+        <w:rFonts w:ascii="Courier New" w:hAnsi="Courier New" w:cs="Courier New" w:hint="default"/>
+      </w:rPr>
+    </w:lvl>
+    <w:lvl w:ilvl="5" w:tplc="08090005" w:tentative="1">
+      <w:start w:val="1"/>
+      <w:numFmt w:val="bullet"/>
+      <w:lvlText w:val=""/>
+      <w:lvlJc w:val="left"/>
+      <w:pPr>
+        <w:ind w:left="4320" w:hanging="360"/>
+      </w:pPr>
+      <w:rPr>
+        <w:rFonts w:ascii="Wingdings" w:hAnsi="Wingdings" w:hint="default"/>
+      </w:rPr>
+    </w:lvl>
+    <w:lvl w:ilvl="6" w:tplc="08090001" w:tentative="1">
+      <w:start w:val="1"/>
+      <w:numFmt w:val="bullet"/>
+      <w:lvlText w:val=""/>
+      <w:lvlJc w:val="left"/>
+      <w:pPr>
+        <w:ind w:left="5040" w:hanging="360"/>
+      </w:pPr>
+      <w:rPr>
+        <w:rFonts w:ascii="Symbol" w:hAnsi="Symbol" w:hint="default"/>
+      </w:rPr>
+    </w:lvl>
+    <w:lvl w:ilvl="7" w:tplc="08090003" w:tentative="1">
+      <w:start w:val="1"/>
+      <w:numFmt w:val="bullet"/>
+      <w:lvlText w:val="o"/>
+      <w:lvlJc w:val="left"/>
+      <w:pPr>
+        <w:ind w:left="5760" w:hanging="360"/>
+      </w:pPr>
+      <w:rPr>
+        <w:rFonts w:ascii="Courier New" w:hAnsi="Courier New" w:cs="Courier New" w:hint="default"/>
+      </w:rPr>
+    </w:lvl>
+    <w:lvl w:ilvl="8" w:tplc="08090005" w:tentative="1">
+      <w:start w:val="1"/>
+      <w:numFmt w:val="bullet"/>
+      <w:lvlText w:val=""/>
+      <w:lvlJc w:val="left"/>
+      <w:pPr>
+        <w:ind w:left="6480" w:hanging="360"/>
+      </w:pPr>
+      <w:rPr>
+        <w:rFonts w:ascii="Wingdings" w:hAnsi="Wingdings" w:hint="default"/>
+      </w:rPr>
+    </w:lvl>
+  </w:abstractNum>
+  <w:abstractNum w:abstractNumId="25" w15:restartNumberingAfterBreak="0">
     <w:nsid w:val="58FA2E95"/>
     <w:multiLevelType w:val="hybridMultilevel"/>
     <w:tmpl w:val="6DCEE0AE"/>
@@ -7696,7 +10283,7 @@
       </w:rPr>
     </w:lvl>
   </w:abstractNum>
-  <w:abstractNum w:abstractNumId="25" w15:restartNumberingAfterBreak="0">
+  <w:abstractNum w:abstractNumId="26" w15:restartNumberingAfterBreak="0">
     <w:nsid w:val="602B2082"/>
     <w:multiLevelType w:val="hybridMultilevel"/>
     <w:tmpl w:val="AC3C0DAE"/>
@@ -7809,7 +10396,7 @@
       </w:rPr>
     </w:lvl>
   </w:abstractNum>
-  <w:abstractNum w:abstractNumId="26" w15:restartNumberingAfterBreak="0">
+  <w:abstractNum w:abstractNumId="27" w15:restartNumberingAfterBreak="0">
     <w:nsid w:val="6F705B43"/>
     <w:multiLevelType w:val="multilevel"/>
     <w:tmpl w:val="C8561A22"/>
@@ -7958,7 +10545,7 @@
       </w:rPr>
     </w:lvl>
   </w:abstractNum>
-  <w:abstractNum w:abstractNumId="27" w15:restartNumberingAfterBreak="0">
+  <w:abstractNum w:abstractNumId="28" w15:restartNumberingAfterBreak="0">
     <w:nsid w:val="70774516"/>
     <w:multiLevelType w:val="multilevel"/>
     <w:tmpl w:val="48F8C478"/>
@@ -8107,7 +10694,7 @@
       </w:rPr>
     </w:lvl>
   </w:abstractNum>
-  <w:abstractNum w:abstractNumId="28" w15:restartNumberingAfterBreak="0">
+  <w:abstractNum w:abstractNumId="29" w15:restartNumberingAfterBreak="0">
     <w:nsid w:val="7E880C87"/>
     <w:multiLevelType w:val="hybridMultilevel"/>
     <w:tmpl w:val="16229CDE"/>
@@ -8236,10 +10823,10 @@
     <w:abstractNumId w:val="0"/>
   </w:num>
   <w:num w:numId="6" w16cid:durableId="711425071">
-    <w:abstractNumId w:val="24"/>
+    <w:abstractNumId w:val="25"/>
   </w:num>
   <w:num w:numId="7" w16cid:durableId="894898255">
-    <w:abstractNumId w:val="25"/>
+    <w:abstractNumId w:val="26"/>
   </w:num>
   <w:num w:numId="8" w16cid:durableId="834540788">
     <w:abstractNumId w:val="4"/>
@@ -8392,7 +10979,7 @@
     <w:abstractNumId w:val="6"/>
   </w:num>
   <w:num w:numId="25" w16cid:durableId="1753890389">
-    <w:abstractNumId w:val="26"/>
+    <w:abstractNumId w:val="27"/>
   </w:num>
   <w:num w:numId="26" w16cid:durableId="1728920251">
     <w:abstractNumId w:val="2"/>
@@ -8458,13 +11045,13 @@
     <w:abstractNumId w:val="11"/>
   </w:num>
   <w:num w:numId="29" w16cid:durableId="1887986301">
-    <w:abstractNumId w:val="27"/>
+    <w:abstractNumId w:val="28"/>
   </w:num>
   <w:num w:numId="30" w16cid:durableId="1109355138">
     <w:abstractNumId w:val="14"/>
   </w:num>
   <w:num w:numId="31" w16cid:durableId="1548181429">
-    <w:abstractNumId w:val="28"/>
+    <w:abstractNumId w:val="29"/>
   </w:num>
   <w:num w:numId="32" w16cid:durableId="1213619152">
     <w:abstractNumId w:val="22"/>
@@ -8483,6 +11070,9 @@
     <w:lvlOverride w:ilvl="0">
       <w:startOverride w:val="3"/>
     </w:lvlOverride>
+  </w:num>
+  <w:num w:numId="35" w16cid:durableId="1952542145">
+    <w:abstractNumId w:val="24"/>
   </w:num>
 </w:numbering>
 </file>
@@ -8887,7 +11477,7 @@
   <w:style w:type="paragraph" w:default="1" w:styleId="Normal">
     <w:name w:val="Normal"/>
     <w:qFormat/>
-    <w:rsid w:val="00EF33A0"/>
+    <w:rsid w:val="009F1265"/>
     <w:pPr>
       <w:spacing w:after="0" w:line="240" w:lineRule="auto"/>
     </w:pPr>
@@ -9629,6 +12219,35 @@
       <w:shd w:val="clear" w:color="auto" w:fill="E1DFDD"/>
     </w:rPr>
   </w:style>
+  <w:style w:type="paragraph" w:styleId="NoSpacing">
+    <w:name w:val="No Spacing"/>
+    <w:uiPriority w:val="1"/>
+    <w:qFormat/>
+    <w:rsid w:val="00824803"/>
+    <w:pPr>
+      <w:spacing w:after="0" w:line="240" w:lineRule="auto"/>
+    </w:pPr>
+    <w:rPr>
+      <w:rFonts w:ascii="Times New Roman" w:eastAsia="Times New Roman" w:hAnsi="Times New Roman" w:cs="Times New Roman"/>
+      <w:kern w:val="0"/>
+      <w:sz w:val="24"/>
+      <w:szCs w:val="24"/>
+      <w:lang w:val="en-SK" w:eastAsia="en-GB"/>
+      <w14:ligatures w14:val="none"/>
+    </w:rPr>
+  </w:style>
+  <w:style w:type="character" w:styleId="FollowedHyperlink">
+    <w:name w:val="FollowedHyperlink"/>
+    <w:basedOn w:val="DefaultParagraphFont"/>
+    <w:uiPriority w:val="99"/>
+    <w:semiHidden/>
+    <w:unhideWhenUsed/>
+    <w:rsid w:val="009133DB"/>
+    <w:rPr>
+      <w:color w:val="96607D" w:themeColor="followedHyperlink"/>
+      <w:u w:val="single"/>
+    </w:rPr>
+  </w:style>
 </w:styles>
 </file>
 
@@ -9928,10 +12547,6 @@
 </file>
 
 <file path=customXml/item1.xml><?xml version="1.0" encoding="utf-8"?>
-<b:Sources xmlns:b="http://schemas.openxmlformats.org/officeDocument/2006/bibliography" xmlns="http://schemas.openxmlformats.org/officeDocument/2006/bibliography" SelectedStyle="\APASixthEditionOfficeOnline.xsl" StyleName="APA" Version="6"/>
-</file>
-
-<file path=customXml/item2.xml><?xml version="1.0" encoding="utf-8"?>
 <p:properties xmlns:p="http://schemas.microsoft.com/office/2006/metadata/properties" xmlns:xsi="http://www.w3.org/2001/XMLSchema-instance" xmlns:pc="http://schemas.microsoft.com/office/infopath/2007/PartnerControls">
   <documentManagement>
     <_activity xmlns="a94799e5-846a-4ad9-b31d-5ba5d0428847" xsi:nil="true"/>
@@ -9939,16 +12554,11 @@
 </p:properties>
 </file>
 
-<file path=customXml/item3.xml><?xml version="1.0" encoding="utf-8"?>
-<?mso-contentType ?>
-<FormTemplates xmlns="http://schemas.microsoft.com/sharepoint/v3/contenttype/forms">
-  <Display>DocumentLibraryForm</Display>
-  <Edit>DocumentLibraryForm</Edit>
-  <New>DocumentLibraryForm</New>
-</FormTemplates>
+<file path=customXml/item2.xml><?xml version="1.0" encoding="utf-8"?>
+<b:Sources xmlns:b="http://schemas.openxmlformats.org/officeDocument/2006/bibliography" xmlns="http://schemas.openxmlformats.org/officeDocument/2006/bibliography" SelectedStyle="\APASixthEditionOfficeOnline.xsl" StyleName="APA" Version="6"/>
 </file>
 
-<file path=customXml/item4.xml><?xml version="1.0" encoding="utf-8"?>
+<file path=customXml/item3.xml><?xml version="1.0" encoding="utf-8"?>
 <ct:contentTypeSchema xmlns:ct="http://schemas.microsoft.com/office/2006/metadata/contentType" xmlns:ma="http://schemas.microsoft.com/office/2006/metadata/properties/metaAttributes" ct:_="" ma:_="" ma:contentTypeName="Dokument" ma:contentTypeID="0x010100FF914F332154174D803A7B644D03395C" ma:contentTypeVersion="16" ma:contentTypeDescription="Umožňuje vytvoriť nový dokument." ma:contentTypeScope="" ma:versionID="fd77751d24e8168fda22eab337079d00">
   <xsd:schema xmlns:xsd="http://www.w3.org/2001/XMLSchema" xmlns:xs="http://www.w3.org/2001/XMLSchema" xmlns:p="http://schemas.microsoft.com/office/2006/metadata/properties" xmlns:ns3="a94799e5-846a-4ad9-b31d-5ba5d0428847" xmlns:ns4="b0f22963-9bb8-4dce-be88-550968040c8c" targetNamespace="http://schemas.microsoft.com/office/2006/metadata/properties" ma:root="true" ma:fieldsID="b71646f853d82629af3ee6a4474bd060" ns3:_="" ns4:_="">
     <xsd:import namespace="a94799e5-846a-4ad9-b31d-5ba5d0428847"/>
@@ -10187,15 +12797,16 @@
 </ct:contentTypeSchema>
 </file>
 
-<file path=customXml/itemProps1.xml><?xml version="1.0" encoding="utf-8"?>
-<ds:datastoreItem xmlns:ds="http://schemas.openxmlformats.org/officeDocument/2006/customXml" ds:itemID="{33B51BA0-60DC-4A69-874E-22CBA927F23E}">
-  <ds:schemaRefs>
-    <ds:schemaRef ds:uri="http://schemas.openxmlformats.org/officeDocument/2006/bibliography"/>
-  </ds:schemaRefs>
-</ds:datastoreItem>
+<file path=customXml/item4.xml><?xml version="1.0" encoding="utf-8"?>
+<?mso-contentType ?>
+<FormTemplates xmlns="http://schemas.microsoft.com/sharepoint/v3/contenttype/forms">
+  <Display>DocumentLibraryForm</Display>
+  <Edit>DocumentLibraryForm</Edit>
+  <New>DocumentLibraryForm</New>
+</FormTemplates>
 </file>
 
-<file path=customXml/itemProps2.xml><?xml version="1.0" encoding="utf-8"?>
+<file path=customXml/itemProps1.xml><?xml version="1.0" encoding="utf-8"?>
 <ds:datastoreItem xmlns:ds="http://schemas.openxmlformats.org/officeDocument/2006/customXml" ds:itemID="{8A7D4A20-64F2-4259-949F-7A93E612CEDE}">
   <ds:schemaRefs>
     <ds:schemaRef ds:uri="http://schemas.microsoft.com/office/2006/metadata/properties"/>
@@ -10205,15 +12816,15 @@
 </ds:datastoreItem>
 </file>
 
-<file path=customXml/itemProps3.xml><?xml version="1.0" encoding="utf-8"?>
-<ds:datastoreItem xmlns:ds="http://schemas.openxmlformats.org/officeDocument/2006/customXml" ds:itemID="{1F4F2074-9665-40AE-AC4D-38B5428FDE6E}">
+<file path=customXml/itemProps2.xml><?xml version="1.0" encoding="utf-8"?>
+<ds:datastoreItem xmlns:ds="http://schemas.openxmlformats.org/officeDocument/2006/customXml" ds:itemID="{33B51BA0-60DC-4A69-874E-22CBA927F23E}">
   <ds:schemaRefs>
-    <ds:schemaRef ds:uri="http://schemas.microsoft.com/sharepoint/v3/contenttype/forms"/>
+    <ds:schemaRef ds:uri="http://schemas.openxmlformats.org/officeDocument/2006/bibliography"/>
   </ds:schemaRefs>
 </ds:datastoreItem>
 </file>
 
-<file path=customXml/itemProps4.xml><?xml version="1.0" encoding="utf-8"?>
+<file path=customXml/itemProps3.xml><?xml version="1.0" encoding="utf-8"?>
 <ds:datastoreItem xmlns:ds="http://schemas.openxmlformats.org/officeDocument/2006/customXml" ds:itemID="{C3329A49-AD3D-4BA1-96E5-F249191C1F65}">
   <ds:schemaRefs>
     <ds:schemaRef ds:uri="http://schemas.microsoft.com/office/2006/metadata/contentType"/>
@@ -10230,4 +12841,12 @@
     <ds:schemaRef ds:uri="http://schemas.microsoft.com/internal/obd"/>
   </ds:schemaRefs>
 </ds:datastoreItem>
+</file>
+
+<file path=customXml/itemProps4.xml><?xml version="1.0" encoding="utf-8"?>
+<ds:datastoreItem xmlns:ds="http://schemas.openxmlformats.org/officeDocument/2006/customXml" ds:itemID="{1F4F2074-9665-40AE-AC4D-38B5428FDE6E}">
+  <ds:schemaRefs>
+    <ds:schemaRef ds:uri="http://schemas.microsoft.com/sharepoint/v3/contenttype/forms"/>
+  </ds:schemaRefs>
+</ds:datastoreItem>
 </file>
</xml_diff>